<commit_message>
se modfico la plantilla de regulacion (se agrego el monto de uma del total) y se hicieron cambios esteticos a los pdf de movilidad y tope maximo
</commit_message>
<xml_diff>
--- a/datos/regulacion/plantilla_regulacion.docx
+++ b/datos/regulacion/plantilla_regulacion.docx
@@ -50,21 +50,12 @@
           <w:lang w:val="es-AR"/>
         </w:rPr>
       </w:pPr>
-      <w:proofErr w:type="spellStart"/>
       <w:r>
         <w:rPr>
           <w:b/>
           <w:bCs/>
         </w:rPr>
-        <w:t>Ref</w:t>
-      </w:r>
-      <w:proofErr w:type="spellEnd"/>
-      <w:r>
-        <w:rPr>
-          <w:b/>
-          <w:bCs/>
-        </w:rPr>
-        <w:t>:</w:t>
+        <w:t>Ref:</w:t>
       </w:r>
       <w:r>
         <w:rPr>
@@ -72,7 +63,6 @@
         </w:rPr>
         <w:t xml:space="preserve"> </w:t>
       </w:r>
-      <w:proofErr w:type="gramStart"/>
       <w:r>
         <w:rPr>
           <w:b/>
@@ -87,16 +77,15 @@
           <w:bCs/>
           <w:lang w:val="es-AR"/>
         </w:rPr>
-        <w:t xml:space="preserve"> {</w:t>
-      </w:r>
-      <w:proofErr w:type="gramEnd"/>
+        <w:t xml:space="preserve"> {{autos}} </w:t>
+      </w:r>
       <w:r>
         <w:rPr>
           <w:b/>
           <w:bCs/>
           <w:lang w:val="es-AR"/>
         </w:rPr>
-        <w:t xml:space="preserve">{autos}} </w:t>
+        <w:t xml:space="preserve">c/ ANSES s/REAJUSTES VARIOS” Expte Nº </w:t>
       </w:r>
       <w:r>
         <w:rPr>
@@ -104,50 +93,6 @@
           <w:bCs/>
           <w:lang w:val="es-AR"/>
         </w:rPr>
-        <w:t xml:space="preserve">c/ ANSES s/REAJUSTES VARIOS” </w:t>
-      </w:r>
-      <w:proofErr w:type="spellStart"/>
-      <w:r>
-        <w:rPr>
-          <w:b/>
-          <w:bCs/>
-          <w:lang w:val="es-AR"/>
-        </w:rPr>
-        <w:t>Expte</w:t>
-      </w:r>
-      <w:proofErr w:type="spellEnd"/>
-      <w:r>
-        <w:rPr>
-          <w:b/>
-          <w:bCs/>
-          <w:lang w:val="es-AR"/>
-        </w:rPr>
-        <w:t xml:space="preserve"> </w:t>
-      </w:r>
-      <w:proofErr w:type="spellStart"/>
-      <w:r>
-        <w:rPr>
-          <w:b/>
-          <w:bCs/>
-          <w:lang w:val="es-AR"/>
-        </w:rPr>
-        <w:t>Nº</w:t>
-      </w:r>
-      <w:proofErr w:type="spellEnd"/>
-      <w:r>
-        <w:rPr>
-          <w:b/>
-          <w:bCs/>
-          <w:lang w:val="es-AR"/>
-        </w:rPr>
-        <w:t xml:space="preserve"> </w:t>
-      </w:r>
-      <w:r>
-        <w:rPr>
-          <w:b/>
-          <w:bCs/>
-          <w:lang w:val="es-AR"/>
-        </w:rPr>
         <w:t>{{expediente}}</w:t>
       </w:r>
     </w:p>
@@ -191,15 +136,7 @@
         <w:t xml:space="preserve">, con domicilio procesal en calle </w:t>
       </w:r>
       <w:r>
-        <w:t xml:space="preserve">Belgrano </w:t>
-      </w:r>
-      <w:proofErr w:type="spellStart"/>
-      <w:r>
-        <w:t>Nº</w:t>
-      </w:r>
-      <w:proofErr w:type="spellEnd"/>
-      <w:r>
-        <w:t xml:space="preserve"> 1188 de esta ciudad de Salta</w:t>
+        <w:t>Belgrano Nº 1188 de esta ciudad de Salta</w:t>
       </w:r>
       <w:r>
         <w:t xml:space="preserve"> y domicilio electrónico bajo el CUIL 27266852806</w:t>
@@ -251,72 +188,14 @@
         <w:jc w:val="both"/>
       </w:pPr>
       <w:r>
-        <w:t>Aprobación de planilla de fecha {{</w:t>
-      </w:r>
-      <w:proofErr w:type="spellStart"/>
-      <w:r>
-        <w:t>fecha_aprobacion_planilla</w:t>
-      </w:r>
-      <w:proofErr w:type="spellEnd"/>
-      <w:r>
-        <w:t>}} por la suma de {{</w:t>
-      </w:r>
-      <w:proofErr w:type="spellStart"/>
-      <w:r>
-        <w:t>monto_aprobacion_planilla</w:t>
-      </w:r>
-      <w:proofErr w:type="spellEnd"/>
-      <w:r>
-        <w:t>}} con fecha de corte {{</w:t>
-      </w:r>
-      <w:proofErr w:type="spellStart"/>
-      <w:r>
-        <w:t>fecha_corte_planilla</w:t>
-      </w:r>
-      <w:proofErr w:type="spellEnd"/>
-      <w:r>
-        <w:t xml:space="preserve">}}. {% </w:t>
-      </w:r>
-      <w:proofErr w:type="spellStart"/>
-      <w:r>
-        <w:t>if</w:t>
-      </w:r>
-      <w:proofErr w:type="spellEnd"/>
+        <w:t>Aprobación de planilla de fecha {{fecha_aprobacion_planilla}} por la suma de {{monto_aprobacion_planilla}} con fecha de corte {{fecha_corte_planilla}}. {% if costas_orden %} Si bien las costas se impusieron por su orden, posteriormente la Cámara de Apelaciones revocó tal situación y se las impuso al ANSeS mediante sentencia interlocutoria de fecha {{sentencia_interlocutoria_costas}}. {%</w:t>
+      </w:r>
       <w:r>
         <w:t xml:space="preserve"> </w:t>
       </w:r>
-      <w:proofErr w:type="spellStart"/>
-      <w:r>
-        <w:t>costas_orden</w:t>
-      </w:r>
-      <w:proofErr w:type="spellEnd"/>
-      <w:r>
-        <w:t xml:space="preserve"> %} Si bien las costas se impusieron por su orden, posteriormente la Cámara de Apelaciones revocó tal situación y se las impuso al </w:t>
-      </w:r>
-      <w:proofErr w:type="spellStart"/>
-      <w:r>
-        <w:t>ANSeS</w:t>
-      </w:r>
-      <w:proofErr w:type="spellEnd"/>
-      <w:r>
-        <w:t xml:space="preserve"> mediante sentencia interlocutoria de fecha {{</w:t>
-      </w:r>
-      <w:proofErr w:type="spellStart"/>
-      <w:r>
-        <w:t>sentencia_interlocutoria_costas</w:t>
-      </w:r>
-      <w:proofErr w:type="spellEnd"/>
-      <w:r>
-        <w:t>}}. {%</w:t>
-      </w:r>
-      <w:r>
-        <w:t xml:space="preserve"> </w:t>
-      </w:r>
-      <w:proofErr w:type="spellStart"/>
       <w:r>
         <w:t>endif</w:t>
       </w:r>
-      <w:proofErr w:type="spellEnd"/>
       <w:r>
         <w:t xml:space="preserve"> </w:t>
       </w:r>
@@ -338,54 +217,17 @@
         <w:ind w:left="0" w:firstLine="2431"/>
         <w:jc w:val="both"/>
       </w:pPr>
-      <w:proofErr w:type="spellStart"/>
-      <w:r>
-        <w:t>Anses</w:t>
-      </w:r>
-      <w:proofErr w:type="spellEnd"/>
-      <w:r>
-        <w:t xml:space="preserve"> interpuso recurso de apelación en contra de dicha aprobación, el cual fue rechazado mediante sentencia de Cámara de fecha {{</w:t>
-      </w:r>
-      <w:proofErr w:type="spellStart"/>
-      <w:r>
-        <w:t>fecha_sentencia_apelacion</w:t>
-      </w:r>
-      <w:proofErr w:type="spellEnd"/>
-      <w:r>
-        <w:t>}</w:t>
-      </w:r>
-      <w:proofErr w:type="gramStart"/>
-      <w:r>
-        <w:t>} ,</w:t>
-      </w:r>
-      <w:proofErr w:type="gramEnd"/>
-      <w:r>
-        <w:t xml:space="preserve"> con costas a la vencida.</w:t>
-      </w:r>
-    </w:p>
-    <w:p>
-      <w:pPr>
-        <w:spacing w:line="360" w:lineRule="auto"/>
-        <w:jc w:val="both"/>
-      </w:pPr>
-      <w:r>
-        <w:t xml:space="preserve">{% </w:t>
-      </w:r>
-      <w:proofErr w:type="spellStart"/>
-      <w:r>
-        <w:t>if</w:t>
-      </w:r>
-      <w:proofErr w:type="spellEnd"/>
-      <w:r>
-        <w:t xml:space="preserve"> </w:t>
-      </w:r>
-      <w:proofErr w:type="spellStart"/>
-      <w:r>
-        <w:t>sentencia_trance_liquidacion</w:t>
-      </w:r>
-      <w:proofErr w:type="spellEnd"/>
-      <w:r>
-        <w:t xml:space="preserve"> %}</w:t>
+      <w:r>
+        <w:t>Anses interpuso recurso de apelación en contra de dicha aprobación, el cual fue rechazado mediante sentencia de Cámara de fecha {{fecha_sentencia_apelacion}} , con costas a la vencida.</w:t>
+      </w:r>
+    </w:p>
+    <w:p>
+      <w:pPr>
+        <w:spacing w:line="360" w:lineRule="auto"/>
+        <w:jc w:val="both"/>
+      </w:pPr>
+      <w:r>
+        <w:t>{% if sentencia_trance_liquidacion %}</w:t>
       </w:r>
     </w:p>
     <w:p>
@@ -400,48 +242,16 @@
         <w:jc w:val="both"/>
       </w:pPr>
       <w:r>
-        <w:t>Ejecución de sentencia, sentencia de trance y remate, de fecha {{</w:t>
-      </w:r>
-      <w:proofErr w:type="spellStart"/>
-      <w:r>
-        <w:t>fecha_sentencia_trance_liquidacion</w:t>
-      </w:r>
-      <w:proofErr w:type="spellEnd"/>
-      <w:r>
-        <w:t xml:space="preserve">}}, con costas a la ejecutada. {% </w:t>
-      </w:r>
-      <w:proofErr w:type="spellStart"/>
-      <w:r>
-        <w:t>endif</w:t>
-      </w:r>
-      <w:proofErr w:type="spellEnd"/>
-      <w:r>
-        <w:t xml:space="preserve"> %}</w:t>
-      </w:r>
-    </w:p>
-    <w:p>
-      <w:pPr>
-        <w:spacing w:line="360" w:lineRule="auto"/>
-        <w:jc w:val="both"/>
-      </w:pPr>
-      <w:r>
-        <w:t xml:space="preserve">{% </w:t>
-      </w:r>
-      <w:proofErr w:type="spellStart"/>
-      <w:r>
-        <w:t>if</w:t>
-      </w:r>
-      <w:proofErr w:type="spellEnd"/>
-      <w:r>
-        <w:t xml:space="preserve"> </w:t>
-      </w:r>
-      <w:proofErr w:type="spellStart"/>
-      <w:r>
-        <w:t>planilla_ampliacion</w:t>
-      </w:r>
-      <w:proofErr w:type="spellEnd"/>
-      <w:r>
-        <w:t xml:space="preserve"> %}</w:t>
+        <w:t>Ejecución de sentencia, sentencia de trance y remate, de fecha {{fecha_sentencia_trance_liquidacion}}, con costas a la ejecutada. {% endif %}</w:t>
+      </w:r>
+    </w:p>
+    <w:p>
+      <w:pPr>
+        <w:spacing w:line="360" w:lineRule="auto"/>
+        <w:jc w:val="both"/>
+      </w:pPr>
+      <w:r>
+        <w:t>{% if planilla_ampliacion %}</w:t>
       </w:r>
     </w:p>
     <w:p>
@@ -457,120 +267,16 @@
       </w:pPr>
       <w:r>
         <w:lastRenderedPageBreak/>
-        <w:t>Aprobación de ampliación de planilla de fecha {{</w:t>
-      </w:r>
-      <w:proofErr w:type="spellStart"/>
-      <w:r>
-        <w:t>fecha_aprobacion_planilla_ampliacion</w:t>
-      </w:r>
-      <w:proofErr w:type="spellEnd"/>
-      <w:r>
-        <w:t>}} por la suma de {{</w:t>
-      </w:r>
-      <w:proofErr w:type="spellStart"/>
-      <w:r>
-        <w:t>monto_ampliacion</w:t>
-      </w:r>
-      <w:proofErr w:type="spellEnd"/>
-      <w:r>
-        <w:t>}}, con fecha de corte {{</w:t>
-      </w:r>
-      <w:proofErr w:type="spellStart"/>
-      <w:r>
-        <w:t>fecha_corte</w:t>
-      </w:r>
-      <w:proofErr w:type="spellEnd"/>
-      <w:r>
-        <w:t xml:space="preserve">}} {% </w:t>
-      </w:r>
-      <w:proofErr w:type="spellStart"/>
-      <w:r>
-        <w:t>if</w:t>
-      </w:r>
-      <w:proofErr w:type="spellEnd"/>
-      <w:r>
-        <w:t xml:space="preserve"> </w:t>
-      </w:r>
-      <w:proofErr w:type="spellStart"/>
-      <w:r>
-        <w:t>costas_a_su_orden</w:t>
-      </w:r>
-      <w:proofErr w:type="spellEnd"/>
-      <w:r>
-        <w:t xml:space="preserve"> %</w:t>
-      </w:r>
-      <w:proofErr w:type="gramStart"/>
-      <w:r>
-        <w:t>}.Si</w:t>
-      </w:r>
-      <w:proofErr w:type="gramEnd"/>
-      <w:r>
-        <w:t xml:space="preserve"> bien las costas se impusieron por su orden, posteriormente la Cámara de Apelaciones revocó tal situación y se las impuso al </w:t>
-      </w:r>
-      <w:proofErr w:type="spellStart"/>
-      <w:r>
-        <w:t>ANSeS</w:t>
-      </w:r>
-      <w:proofErr w:type="spellEnd"/>
-      <w:r>
-        <w:t xml:space="preserve"> mediante sentencia interlocutoria de fecha {{</w:t>
-      </w:r>
-      <w:proofErr w:type="spellStart"/>
-      <w:r>
-        <w:t>fecha_sentencia_interlocutoria</w:t>
-      </w:r>
-      <w:proofErr w:type="spellEnd"/>
-      <w:r>
-        <w:t xml:space="preserve"> }}. {% </w:t>
-      </w:r>
-      <w:proofErr w:type="spellStart"/>
-      <w:r>
-        <w:t>else</w:t>
-      </w:r>
-      <w:proofErr w:type="spellEnd"/>
-      <w:r>
-        <w:t xml:space="preserve"> %}, con costas a la demandada. {% </w:t>
-      </w:r>
-      <w:proofErr w:type="spellStart"/>
-      <w:r>
-        <w:t>endif</w:t>
-      </w:r>
-      <w:proofErr w:type="spellEnd"/>
-      <w:r>
-        <w:t xml:space="preserve"> %} {% </w:t>
-      </w:r>
-      <w:proofErr w:type="spellStart"/>
-      <w:r>
-        <w:t>endif</w:t>
-      </w:r>
-      <w:proofErr w:type="spellEnd"/>
-      <w:r>
-        <w:t xml:space="preserve"> %}</w:t>
-      </w:r>
-    </w:p>
-    <w:p>
-      <w:pPr>
-        <w:spacing w:line="360" w:lineRule="auto"/>
-        <w:jc w:val="both"/>
-      </w:pPr>
-      <w:r>
-        <w:t xml:space="preserve">{% </w:t>
-      </w:r>
-      <w:proofErr w:type="spellStart"/>
-      <w:r>
-        <w:t>if</w:t>
-      </w:r>
-      <w:proofErr w:type="spellEnd"/>
-      <w:r>
-        <w:t xml:space="preserve"> </w:t>
-      </w:r>
-      <w:proofErr w:type="spellStart"/>
-      <w:r>
-        <w:t>sentencia_trance</w:t>
-      </w:r>
-      <w:proofErr w:type="spellEnd"/>
-      <w:r>
-        <w:t xml:space="preserve"> %}</w:t>
+        <w:t>Aprobación de ampliación de planilla de fecha {{fecha_aprobacion_planilla_ampliacion}} por la suma de {{monto_ampliacion}}, con fecha de corte {{fecha_corte}} {% if costas_a_su_orden %}.Si bien las costas se impusieron por su orden, posteriormente la Cámara de Apelaciones revocó tal situación y se las impuso al ANSeS mediante sentencia interlocutoria de fecha {{fecha_sentencia_interlocutoria }}. {% else %}, con costas a la demandada. {% endif %} {% endif %}</w:t>
+      </w:r>
+    </w:p>
+    <w:p>
+      <w:pPr>
+        <w:spacing w:line="360" w:lineRule="auto"/>
+        <w:jc w:val="both"/>
+      </w:pPr>
+      <w:r>
+        <w:t>{% if sentencia_trance %}</w:t>
       </w:r>
     </w:p>
     <w:p>
@@ -585,51 +291,22 @@
         <w:jc w:val="both"/>
       </w:pPr>
       <w:r>
-        <w:t>Ejecución de sentencia, sentencia de trance y remate, de fecha {{</w:t>
-      </w:r>
-      <w:proofErr w:type="spellStart"/>
-      <w:r>
-        <w:t>sentencia_trance</w:t>
+        <w:t>Ejecución de sentencia, sentencia de trance y remate, de fecha {{sentencia_trance</w:t>
       </w:r>
       <w:r>
         <w:t>_fecha</w:t>
       </w:r>
-      <w:proofErr w:type="spellEnd"/>
-      <w:r>
-        <w:t>}</w:t>
-      </w:r>
-      <w:proofErr w:type="gramStart"/>
-      <w:r>
-        <w:t>} ,</w:t>
-      </w:r>
-      <w:proofErr w:type="gramEnd"/>
-      <w:r>
-        <w:t xml:space="preserve"> con costas a la ejecutada. {% </w:t>
-      </w:r>
-      <w:proofErr w:type="spellStart"/>
-      <w:r>
-        <w:t>endif</w:t>
-      </w:r>
-      <w:proofErr w:type="spellEnd"/>
-      <w:r>
-        <w:t xml:space="preserve"> %}</w:t>
-      </w:r>
-    </w:p>
-    <w:p>
-      <w:pPr>
-        <w:spacing w:line="360" w:lineRule="auto"/>
-        <w:jc w:val="both"/>
-      </w:pPr>
-      <w:r>
-        <w:t xml:space="preserve">{% </w:t>
-      </w:r>
-      <w:proofErr w:type="spellStart"/>
-      <w:r>
-        <w:t>if</w:t>
-      </w:r>
-      <w:proofErr w:type="spellEnd"/>
-      <w:r>
-        <w:t xml:space="preserve"> planilla_ampliacion_2 %}</w:t>
+      <w:r>
+        <w:t>}} , con costas a la ejecutada. {% endif %}</w:t>
+      </w:r>
+    </w:p>
+    <w:p>
+      <w:pPr>
+        <w:spacing w:line="360" w:lineRule="auto"/>
+        <w:jc w:val="both"/>
+      </w:pPr>
+      <w:r>
+        <w:t>{% if planilla_ampliacion_2 %}</w:t>
       </w:r>
     </w:p>
     <w:p>
@@ -644,88 +321,16 @@
         <w:jc w:val="both"/>
       </w:pPr>
       <w:r>
-        <w:t xml:space="preserve">Aprobación ampliación de planilla de fecha {{fecha_aprobacion_planilla_ampliacion_2}} por la suma de {{monto_ampliacion_2}}, con fecha de corte </w:t>
-      </w:r>
-      <w:proofErr w:type="gramStart"/>
-      <w:r>
-        <w:t>{{ fecha</w:t>
-      </w:r>
-      <w:proofErr w:type="gramEnd"/>
-      <w:r>
-        <w:t xml:space="preserve">_corte_2 }}. {% </w:t>
-      </w:r>
-      <w:proofErr w:type="spellStart"/>
-      <w:r>
-        <w:t>if</w:t>
-      </w:r>
-      <w:proofErr w:type="spellEnd"/>
-      <w:r>
-        <w:t xml:space="preserve"> costas_a_su_orden_2 %} Si bien las costas se impusieron por su orden, posteriormente la Cámara de Apelaciones revocó tal situación y se las impuso al </w:t>
-      </w:r>
-      <w:proofErr w:type="spellStart"/>
-      <w:r>
-        <w:t>ANSeS</w:t>
-      </w:r>
-      <w:proofErr w:type="spellEnd"/>
-      <w:r>
-        <w:t xml:space="preserve"> mediante sentencia interlocutoria de fecha {{fecha_sentencia_interlocutoria_</w:t>
-      </w:r>
-      <w:proofErr w:type="gramStart"/>
-      <w:r>
-        <w:t>2 }</w:t>
-      </w:r>
-      <w:proofErr w:type="gramEnd"/>
-      <w:r>
-        <w:t xml:space="preserve">}. {% </w:t>
-      </w:r>
-      <w:proofErr w:type="spellStart"/>
-      <w:r>
-        <w:t>else</w:t>
-      </w:r>
-      <w:proofErr w:type="spellEnd"/>
-      <w:r>
-        <w:t xml:space="preserve"> %</w:t>
-      </w:r>
-      <w:proofErr w:type="gramStart"/>
-      <w:r>
-        <w:t>} ,</w:t>
-      </w:r>
-      <w:proofErr w:type="gramEnd"/>
-      <w:r>
-        <w:t xml:space="preserve"> con costas a la demandada. {% </w:t>
-      </w:r>
-      <w:proofErr w:type="spellStart"/>
-      <w:r>
-        <w:t>endif</w:t>
-      </w:r>
-      <w:proofErr w:type="spellEnd"/>
-      <w:r>
-        <w:t xml:space="preserve"> %} {% </w:t>
-      </w:r>
-      <w:proofErr w:type="spellStart"/>
-      <w:r>
-        <w:t>endif</w:t>
-      </w:r>
-      <w:proofErr w:type="spellEnd"/>
-      <w:r>
-        <w:t xml:space="preserve"> %}</w:t>
-      </w:r>
-    </w:p>
-    <w:p>
-      <w:pPr>
-        <w:spacing w:line="360" w:lineRule="auto"/>
-        <w:jc w:val="both"/>
-      </w:pPr>
-      <w:r>
-        <w:t xml:space="preserve">{% </w:t>
-      </w:r>
-      <w:proofErr w:type="spellStart"/>
-      <w:r>
-        <w:t>if</w:t>
-      </w:r>
-      <w:proofErr w:type="spellEnd"/>
-      <w:r>
-        <w:t xml:space="preserve"> sentencia_trance_2 %}</w:t>
+        <w:t>Aprobación ampliación de planilla de fecha {{fecha_aprobacion_planilla_ampliacion_2}} por la suma de {{monto_ampliacion_2}}, con fecha de corte {{ fecha_corte_2 }}. {% if costas_a_su_orden_2 %} Si bien las costas se impusieron por su orden, posteriormente la Cámara de Apelaciones revocó tal situación y se las impuso al ANSeS mediante sentencia interlocutoria de fecha {{fecha_sentencia_interlocutoria_2 }}. {% else %} , con costas a la demandada. {% endif %} {% endif %}</w:t>
+      </w:r>
+    </w:p>
+    <w:p>
+      <w:pPr>
+        <w:spacing w:line="360" w:lineRule="auto"/>
+        <w:jc w:val="both"/>
+      </w:pPr>
+      <w:r>
+        <w:t>{% if sentencia_trance_2 %}</w:t>
       </w:r>
     </w:p>
     <w:p>
@@ -740,29 +345,13 @@
         <w:jc w:val="both"/>
       </w:pPr>
       <w:r>
-        <w:t xml:space="preserve">Ejecución de sentencia, sentencia de trance y remate, de fecha </w:t>
-      </w:r>
-      <w:proofErr w:type="gramStart"/>
-      <w:r>
-        <w:t xml:space="preserve">{{ </w:t>
-      </w:r>
-      <w:r>
-        <w:t>sentencia</w:t>
-      </w:r>
-      <w:proofErr w:type="gramEnd"/>
-      <w:r>
-        <w:t>_trance_fecha_2</w:t>
-      </w:r>
-      <w:r>
-        <w:t xml:space="preserve">}}, con costas a la ejecutada. {% </w:t>
-      </w:r>
-      <w:proofErr w:type="spellStart"/>
-      <w:r>
-        <w:t>endif</w:t>
-      </w:r>
-      <w:proofErr w:type="spellEnd"/>
-      <w:r>
-        <w:t xml:space="preserve"> %}</w:t>
+        <w:t xml:space="preserve">Ejecución de sentencia, sentencia de trance y remate, de fecha {{ </w:t>
+      </w:r>
+      <w:r>
+        <w:t>sentencia_trance_fecha_2</w:t>
+      </w:r>
+      <w:r>
+        <w:t>}}, con costas a la ejecutada. {% endif %}</w:t>
       </w:r>
     </w:p>
     <w:p>
@@ -818,98 +407,10 @@
         <w:jc w:val="both"/>
       </w:pPr>
       <w:r>
-        <w:t xml:space="preserve">Conforme surge de la </w:t>
-      </w:r>
-      <w:proofErr w:type="spellStart"/>
-      <w:r>
-        <w:t>documentacion</w:t>
-      </w:r>
-      <w:proofErr w:type="spellEnd"/>
-      <w:r>
-        <w:t xml:space="preserve"> que acompaño</w:t>
-      </w:r>
-      <w:r>
-        <w:t xml:space="preserve"> en fecha {{</w:t>
-      </w:r>
-      <w:proofErr w:type="spellStart"/>
-      <w:r>
-        <w:t>fecha_aprobacion_planilla</w:t>
-      </w:r>
-      <w:proofErr w:type="spellEnd"/>
-      <w:r>
-        <w:t>}} quedó aprobada la planilla de liquidación por capital e intereses, periodo {{</w:t>
-      </w:r>
-      <w:proofErr w:type="spellStart"/>
-      <w:r>
-        <w:t>fecha_comienzo_planilla</w:t>
-      </w:r>
-      <w:proofErr w:type="spellEnd"/>
-      <w:r>
-        <w:t xml:space="preserve">}} al </w:t>
-      </w:r>
-      <w:proofErr w:type="gramStart"/>
-      <w:r>
-        <w:t xml:space="preserve">{{ </w:t>
-      </w:r>
-      <w:proofErr w:type="spellStart"/>
-      <w:r>
-        <w:t>fecha</w:t>
-      </w:r>
-      <w:proofErr w:type="gramEnd"/>
-      <w:r>
-        <w:t>_corte_planilla</w:t>
-      </w:r>
-      <w:proofErr w:type="spellEnd"/>
-      <w:r>
-        <w:t xml:space="preserve"> }}, por la suma total de {{ </w:t>
-      </w:r>
-      <w:proofErr w:type="spellStart"/>
-      <w:r>
-        <w:t>monto_aprobacion_planilla</w:t>
-      </w:r>
-      <w:proofErr w:type="spellEnd"/>
-      <w:r>
-        <w:t xml:space="preserve"> }}. {% </w:t>
-      </w:r>
-      <w:proofErr w:type="spellStart"/>
-      <w:r>
-        <w:t>if</w:t>
-      </w:r>
-      <w:proofErr w:type="spellEnd"/>
-      <w:r>
-        <w:t xml:space="preserve"> </w:t>
-      </w:r>
-      <w:proofErr w:type="spellStart"/>
-      <w:r>
-        <w:t>costas_orden</w:t>
-      </w:r>
-      <w:proofErr w:type="spellEnd"/>
-      <w:r>
-        <w:t xml:space="preserve"> %} Tal como se dijo anteriormente, si bien en un primer momento las costas se impusieron por su orden, posteriormente la Cámara de Apelaciones revocó tal situación y se las impuso al </w:t>
-      </w:r>
-      <w:proofErr w:type="spellStart"/>
-      <w:r>
-        <w:t>ANSeS</w:t>
-      </w:r>
-      <w:proofErr w:type="spellEnd"/>
-      <w:r>
-        <w:t xml:space="preserve"> mediante sentencia interlocutoria de fecha {{</w:t>
-      </w:r>
-      <w:proofErr w:type="spellStart"/>
-      <w:r>
-        <w:t>sentencia_interlocutoria_costas</w:t>
-      </w:r>
-      <w:proofErr w:type="spellEnd"/>
-      <w:r>
-        <w:t xml:space="preserve">}}. {% </w:t>
-      </w:r>
-      <w:proofErr w:type="spellStart"/>
-      <w:r>
-        <w:t>endif</w:t>
-      </w:r>
-      <w:proofErr w:type="spellEnd"/>
-      <w:r>
-        <w:t xml:space="preserve"> %}</w:t>
+        <w:t>Conforme surge de la documentacion que acompaño</w:t>
+      </w:r>
+      <w:r>
+        <w:t xml:space="preserve"> en fecha {{fecha_aprobacion_planilla}} quedó aprobada la planilla de liquidación por capital e intereses, periodo {{fecha_comienzo_planilla}} al {{ fecha_corte_planilla }}, por la suma total de {{ monto_aprobacion_planilla }}. {% if costas_orden %} Tal como se dijo anteriormente, si bien en un primer momento las costas se impusieron por su orden, posteriormente la Cámara de Apelaciones revocó tal situación y se las impuso al ANSeS mediante sentencia interlocutoria de fecha {{sentencia_interlocutoria_costas}}. {% endif %}</w:t>
       </w:r>
     </w:p>
     <w:p>
@@ -926,49 +427,20 @@
       <w:r>
         <w:t>En fecha {{</w:t>
       </w:r>
-      <w:proofErr w:type="spellStart"/>
       <w:r>
         <w:t>fecha_</w:t>
       </w:r>
       <w:r>
-        <w:t>sentencia_apelacion</w:t>
-      </w:r>
-      <w:proofErr w:type="spellEnd"/>
-      <w:r>
-        <w:t xml:space="preserve">}} la Cámara de Apelaciones rechazó también el recurso de apelación interpuesto por </w:t>
-      </w:r>
-      <w:proofErr w:type="spellStart"/>
-      <w:r>
-        <w:t>Anses</w:t>
-      </w:r>
-      <w:proofErr w:type="spellEnd"/>
-      <w:r>
-        <w:t xml:space="preserve"> en contra de la aprobación de planilla, imponiéndole las costas.</w:t>
-      </w:r>
-    </w:p>
-    <w:p>
-      <w:pPr>
-        <w:spacing w:line="360" w:lineRule="auto"/>
-        <w:jc w:val="both"/>
-      </w:pPr>
-      <w:r>
-        <w:t xml:space="preserve">{% </w:t>
-      </w:r>
-      <w:proofErr w:type="spellStart"/>
-      <w:r>
-        <w:t>if</w:t>
-      </w:r>
-      <w:proofErr w:type="spellEnd"/>
-      <w:r>
-        <w:t xml:space="preserve"> </w:t>
-      </w:r>
-      <w:proofErr w:type="spellStart"/>
-      <w:r>
-        <w:t>sentencia_trance_liquidacion</w:t>
-      </w:r>
-      <w:proofErr w:type="spellEnd"/>
-      <w:r>
-        <w:t xml:space="preserve"> %}</w:t>
+        <w:t>sentencia_apelacion}} la Cámara de Apelaciones rechazó también el recurso de apelación interpuesto por Anses en contra de la aprobación de planilla, imponiéndole las costas.</w:t>
+      </w:r>
+    </w:p>
+    <w:p>
+      <w:pPr>
+        <w:spacing w:line="360" w:lineRule="auto"/>
+        <w:jc w:val="both"/>
+      </w:pPr>
+      <w:r>
+        <w:t>{% if sentencia_trance_liquidacion %}</w:t>
       </w:r>
     </w:p>
     <w:p>
@@ -985,60 +457,23 @@
       <w:r>
         <w:t>En fecha {{</w:t>
       </w:r>
-      <w:proofErr w:type="spellStart"/>
       <w:r>
         <w:t>fecha_</w:t>
       </w:r>
       <w:r>
-        <w:t>sentencia_trance_liquidacion</w:t>
-      </w:r>
-      <w:proofErr w:type="spellEnd"/>
-      <w:r>
-        <w:t>}}, se dicta sentencia de trance y remate, con costas a la ejecutada. El pago de dicha planilla fue el {{</w:t>
-      </w:r>
-      <w:proofErr w:type="spellStart"/>
-      <w:r>
-        <w:t>fecha_pago_planilla</w:t>
-      </w:r>
-      <w:proofErr w:type="spellEnd"/>
-      <w:r>
-        <w:t xml:space="preserve">}}. {% </w:t>
-      </w:r>
-      <w:proofErr w:type="spellStart"/>
-      <w:r>
-        <w:t>endif</w:t>
-      </w:r>
-      <w:proofErr w:type="spellEnd"/>
-      <w:r>
-        <w:t xml:space="preserve"> %}</w:t>
-      </w:r>
-    </w:p>
-    <w:p>
-      <w:pPr>
-        <w:spacing w:line="360" w:lineRule="auto"/>
-        <w:jc w:val="both"/>
-      </w:pPr>
-      <w:r>
-        <w:t xml:space="preserve">{% </w:t>
-      </w:r>
-      <w:proofErr w:type="spellStart"/>
-      <w:r>
-        <w:t>if</w:t>
-      </w:r>
-      <w:proofErr w:type="spellEnd"/>
-      <w:r>
-        <w:t xml:space="preserve"> </w:t>
-      </w:r>
-      <w:proofErr w:type="spellStart"/>
-      <w:r>
-        <w:t>planilla_</w:t>
-      </w:r>
-      <w:r>
-        <w:t>ampliacion</w:t>
-      </w:r>
-      <w:proofErr w:type="spellEnd"/>
-      <w:r>
-        <w:t xml:space="preserve"> %</w:t>
+        <w:t>sentencia_trance_liquidacion}}, se dicta sentencia de trance y remate, con costas a la ejecutada. El pago de dicha planilla fue el {{fecha_pago_planilla}}. {% endif %}</w:t>
+      </w:r>
+    </w:p>
+    <w:p>
+      <w:pPr>
+        <w:spacing w:line="360" w:lineRule="auto"/>
+        <w:jc w:val="both"/>
+      </w:pPr>
+      <w:r>
+        <w:t>{% if planilla_</w:t>
+      </w:r>
+      <w:r>
+        <w:t>ampliacion %</w:t>
       </w:r>
       <w:r>
         <w:t>}</w:t>
@@ -1056,122 +491,36 @@
         <w:jc w:val="both"/>
       </w:pPr>
       <w:r>
-        <w:t>En fecha {{</w:t>
-      </w:r>
-      <w:proofErr w:type="spellStart"/>
-      <w:r>
-        <w:t>fecha_aprobacion_planilla_ampliacion</w:t>
-      </w:r>
-      <w:proofErr w:type="spellEnd"/>
-      <w:r>
-        <w:t>}} se aprobó la ampliación de planilla por la suma total de {{</w:t>
-      </w:r>
-      <w:proofErr w:type="spellStart"/>
-      <w:r>
-        <w:t>monto_ampliacion</w:t>
-      </w:r>
-      <w:proofErr w:type="spellEnd"/>
-      <w:r>
-        <w:t>}}, por el periodo {{</w:t>
-      </w:r>
-      <w:proofErr w:type="spellStart"/>
-      <w:r>
-        <w:t>fecha_inicio</w:t>
-      </w:r>
-      <w:proofErr w:type="spellEnd"/>
-      <w:proofErr w:type="gramStart"/>
-      <w:r>
-        <w:t>}}  al</w:t>
-      </w:r>
-      <w:proofErr w:type="gramEnd"/>
-      <w:r>
-        <w:t xml:space="preserve"> {{</w:t>
-      </w:r>
-      <w:proofErr w:type="spellStart"/>
-      <w:r>
-        <w:t>fecha_corte</w:t>
-      </w:r>
-      <w:proofErr w:type="spellEnd"/>
-      <w:r>
-        <w:t xml:space="preserve">}}{% </w:t>
-      </w:r>
-      <w:proofErr w:type="spellStart"/>
-      <w:r>
-        <w:t>if</w:t>
-      </w:r>
-      <w:proofErr w:type="spellEnd"/>
+        <w:t>En fecha {{fecha_aprobacion_planilla_ampliacion}} se aprobó la ampliación de planilla por la suma total de {{monto_ampliacion}}, por el periodo {{fecha_inicio}}  al {{fecha_corte}}{% if costas_a_su_orden %} .Tal como se dijo anteriormente, si bien en un primer momento las costas se impusieron las costas por su orden, posteriormente la Cámara de Apelaciones revocó tal situación y se las impuso al ANSeS mediante sentencia interlocutoria de fecha {{fecha_sentencia_interlocutoria}}. {%</w:t>
+      </w:r>
       <w:r>
         <w:t xml:space="preserve"> </w:t>
       </w:r>
-      <w:proofErr w:type="spellStart"/>
-      <w:r>
-        <w:t>costas_a_su_orden</w:t>
-      </w:r>
-      <w:proofErr w:type="spellEnd"/>
-      <w:r>
-        <w:t xml:space="preserve"> %} .Tal como se dijo anteriormente, si bien en un primer momento las costas se impusieron las costas por su orden, posteriormente la Cámara de Apelaciones revocó tal situación y se las impuso al </w:t>
-      </w:r>
-      <w:proofErr w:type="spellStart"/>
-      <w:r>
-        <w:t>ANSeS</w:t>
-      </w:r>
-      <w:proofErr w:type="spellEnd"/>
-      <w:r>
-        <w:t xml:space="preserve"> mediante sentencia interlocutoria de fecha {{</w:t>
-      </w:r>
-      <w:proofErr w:type="spellStart"/>
-      <w:r>
-        <w:t>fecha_sentencia_interlocutoria</w:t>
-      </w:r>
-      <w:proofErr w:type="spellEnd"/>
-      <w:r>
-        <w:t>}}. {%</w:t>
+      <w:r>
+        <w:t>else %}, con costas a la vencida.{%</w:t>
       </w:r>
       <w:r>
         <w:t xml:space="preserve"> </w:t>
       </w:r>
-      <w:proofErr w:type="spellStart"/>
-      <w:r>
-        <w:t>else</w:t>
-      </w:r>
-      <w:proofErr w:type="spellEnd"/>
-      <w:r>
-        <w:t xml:space="preserve"> %}, con costas a la </w:t>
-      </w:r>
-      <w:proofErr w:type="gramStart"/>
-      <w:r>
-        <w:t>vencida.{</w:t>
-      </w:r>
-      <w:proofErr w:type="gramEnd"/>
-      <w:r>
-        <w:t>%</w:t>
+      <w:r>
+        <w:t>endif</w:t>
       </w:r>
       <w:r>
         <w:t xml:space="preserve"> </w:t>
       </w:r>
-      <w:proofErr w:type="spellStart"/>
+      <w:r>
+        <w:t>%}{%</w:t>
+      </w:r>
+      <w:r>
+        <w:t xml:space="preserve"> </w:t>
+      </w:r>
       <w:r>
         <w:t>endif</w:t>
       </w:r>
-      <w:proofErr w:type="spellEnd"/>
       <w:r>
         <w:t xml:space="preserve"> </w:t>
       </w:r>
       <w:r>
-        <w:t>%}{%</w:t>
-      </w:r>
-      <w:r>
-        <w:t xml:space="preserve"> </w:t>
-      </w:r>
-      <w:proofErr w:type="spellStart"/>
-      <w:r>
-        <w:t>endif</w:t>
-      </w:r>
-      <w:proofErr w:type="spellEnd"/>
-      <w:r>
-        <w:t xml:space="preserve"> </w:t>
-      </w:r>
-      <w:r>
         <w:t>%}</w:t>
       </w:r>
     </w:p>
@@ -1181,23 +530,7 @@
         <w:jc w:val="both"/>
       </w:pPr>
       <w:r>
-        <w:t xml:space="preserve">{% </w:t>
-      </w:r>
-      <w:proofErr w:type="spellStart"/>
-      <w:r>
-        <w:t>if</w:t>
-      </w:r>
-      <w:proofErr w:type="spellEnd"/>
-      <w:r>
-        <w:t xml:space="preserve"> </w:t>
-      </w:r>
-      <w:proofErr w:type="spellStart"/>
-      <w:r>
-        <w:t>sentencia_trance</w:t>
-      </w:r>
-      <w:proofErr w:type="spellEnd"/>
-      <w:r>
-        <w:t xml:space="preserve"> %}</w:t>
+        <w:t>{% if sentencia_trance %}</w:t>
       </w:r>
     </w:p>
     <w:p>
@@ -1212,35 +545,20 @@
         <w:jc w:val="both"/>
       </w:pPr>
       <w:r>
-        <w:t>En fecha {{</w:t>
-      </w:r>
-      <w:proofErr w:type="spellStart"/>
-      <w:r>
-        <w:t>sentencia_trance</w:t>
+        <w:t>En fecha {{sentencia_trance</w:t>
       </w:r>
       <w:r>
         <w:t>_fecha</w:t>
       </w:r>
-      <w:proofErr w:type="spellEnd"/>
-      <w:r>
-        <w:t>}} se dictó sentencia de trance y remate, con costas a la ejecutada. El pago de dicha planilla fue el {{</w:t>
-      </w:r>
-      <w:proofErr w:type="spellStart"/>
-      <w:r>
-        <w:t>fecha_pago</w:t>
-      </w:r>
-      <w:proofErr w:type="spellEnd"/>
-      <w:r>
-        <w:t>}}. {%</w:t>
+      <w:r>
+        <w:t>}} se dictó sentencia de trance y remate, con costas a la ejecutada. El pago de dicha planilla fue el {{fecha_pago}}. {%</w:t>
       </w:r>
       <w:r>
         <w:t xml:space="preserve"> </w:t>
       </w:r>
-      <w:proofErr w:type="spellStart"/>
       <w:r>
         <w:t>endif</w:t>
       </w:r>
-      <w:proofErr w:type="spellEnd"/>
       <w:r>
         <w:t xml:space="preserve"> </w:t>
       </w:r>
@@ -1254,15 +572,7 @@
         <w:jc w:val="both"/>
       </w:pPr>
       <w:r>
-        <w:t xml:space="preserve">{% </w:t>
-      </w:r>
-      <w:proofErr w:type="spellStart"/>
-      <w:r>
-        <w:t>if</w:t>
-      </w:r>
-      <w:proofErr w:type="spellEnd"/>
-      <w:r>
-        <w:t xml:space="preserve"> planilla_ampliacion_2 %}</w:t>
+        <w:t>{% if planilla_ampliacion_2 %}</w:t>
       </w:r>
     </w:p>
     <w:p>
@@ -1283,59 +593,20 @@
         <w:t xml:space="preserve"> </w:t>
       </w:r>
       <w:r>
-        <w:t xml:space="preserve">{% </w:t>
-      </w:r>
-      <w:proofErr w:type="spellStart"/>
-      <w:r>
-        <w:t>if</w:t>
-      </w:r>
-      <w:proofErr w:type="spellEnd"/>
-      <w:r>
-        <w:t xml:space="preserve"> costas_a_su_orden_2 %</w:t>
-      </w:r>
-      <w:proofErr w:type="gramStart"/>
-      <w:r>
-        <w:t>} .Tal</w:t>
-      </w:r>
-      <w:proofErr w:type="gramEnd"/>
-      <w:r>
-        <w:t xml:space="preserve"> como se dijo anteriormente, si bien en un primer momento las costas se impusieron las costas por su orden, posteriormente la Cámara de Apelaciones revocó tal situación y se las impuso al </w:t>
-      </w:r>
-      <w:proofErr w:type="spellStart"/>
-      <w:r>
-        <w:t>ANSeS</w:t>
-      </w:r>
-      <w:proofErr w:type="spellEnd"/>
-      <w:r>
-        <w:t xml:space="preserve"> mediante sentencia interlocutoria de fecha {{fecha_sentencia_interlocutoria_2}}. {%</w:t>
+        <w:t>{% if costas_a_su_orden_2 %} .Tal como se dijo anteriormente, si bien en un primer momento las costas se impusieron las costas por su orden, posteriormente la Cámara de Apelaciones revocó tal situación y se las impuso al ANSeS mediante sentencia interlocutoria de fecha {{fecha_sentencia_interlocutoria_2}}. {%</w:t>
       </w:r>
       <w:r>
         <w:t xml:space="preserve"> </w:t>
       </w:r>
-      <w:proofErr w:type="spellStart"/>
-      <w:r>
-        <w:t>else</w:t>
-      </w:r>
-      <w:proofErr w:type="spellEnd"/>
-      <w:r>
-        <w:t xml:space="preserve"> %}, con costas a la </w:t>
-      </w:r>
-      <w:proofErr w:type="gramStart"/>
-      <w:r>
-        <w:t>vencida.{</w:t>
-      </w:r>
-      <w:proofErr w:type="gramEnd"/>
-      <w:r>
-        <w:t>%</w:t>
+      <w:r>
+        <w:t>else %}, con costas a la vencida.{%</w:t>
       </w:r>
       <w:r>
         <w:t xml:space="preserve"> </w:t>
       </w:r>
-      <w:proofErr w:type="spellStart"/>
       <w:r>
         <w:t>endif</w:t>
       </w:r>
-      <w:proofErr w:type="spellEnd"/>
       <w:r>
         <w:t xml:space="preserve"> </w:t>
       </w:r>
@@ -1345,11 +616,9 @@
       <w:r>
         <w:t xml:space="preserve"> </w:t>
       </w:r>
-      <w:proofErr w:type="spellStart"/>
       <w:r>
         <w:t>endif</w:t>
       </w:r>
-      <w:proofErr w:type="spellEnd"/>
       <w:r>
         <w:t xml:space="preserve"> </w:t>
       </w:r>
@@ -1363,15 +632,7 @@
         <w:jc w:val="both"/>
       </w:pPr>
       <w:r>
-        <w:t xml:space="preserve">{% </w:t>
-      </w:r>
-      <w:proofErr w:type="spellStart"/>
-      <w:r>
-        <w:t>if</w:t>
-      </w:r>
-      <w:proofErr w:type="spellEnd"/>
-      <w:r>
-        <w:t xml:space="preserve"> sentencia_trance_2 %}</w:t>
+        <w:t>{% if sentencia_trance_2 %}</w:t>
       </w:r>
     </w:p>
     <w:p>
@@ -1389,30 +650,20 @@
         <w:t>En fecha {{</w:t>
       </w:r>
       <w:r>
-        <w:t>sentencia_trance_fecha_</w:t>
-      </w:r>
-      <w:proofErr w:type="gramStart"/>
-      <w:r>
-        <w:t>2</w:t>
+        <w:t>sentencia_trance_fecha_2</w:t>
       </w:r>
       <w:r>
         <w:t xml:space="preserve"> </w:t>
       </w:r>
       <w:r>
-        <w:t>}</w:t>
-      </w:r>
-      <w:proofErr w:type="gramEnd"/>
-      <w:r>
-        <w:t>} se dictó sentencia de trance y remate, con costas a la ejecutada. El pago de dicha planilla fue el {{fecha_pago_2}}. {%</w:t>
+        <w:t>}} se dictó sentencia de trance y remate, con costas a la ejecutada. El pago de dicha planilla fue el {{fecha_pago_2}}. {%</w:t>
       </w:r>
       <w:r>
         <w:t xml:space="preserve"> </w:t>
       </w:r>
-      <w:proofErr w:type="spellStart"/>
       <w:r>
         <w:t>endif</w:t>
       </w:r>
-      <w:proofErr w:type="spellEnd"/>
       <w:r>
         <w:t xml:space="preserve"> </w:t>
       </w:r>
@@ -1469,47 +720,7 @@
           <w:bCs/>
           <w:lang w:val="es-AR" w:eastAsia="en-US"/>
         </w:rPr>
-        <w:t xml:space="preserve">“INC. HONORARIOS EN AUTOS: RODAS DE NORDERA, DORA ALICIA c/ ANSES S/ REAJUSTES VARIOS” EXPTE. </w:t>
-      </w:r>
-      <w:proofErr w:type="spellStart"/>
-      <w:r>
-        <w:rPr>
-          <w:rFonts w:eastAsiaTheme="minorHAnsi"/>
-          <w:b/>
-          <w:bCs/>
-          <w:lang w:val="es-AR" w:eastAsia="en-US"/>
-        </w:rPr>
-        <w:t>Nº</w:t>
-      </w:r>
-      <w:proofErr w:type="spellEnd"/>
-      <w:r>
-        <w:rPr>
-          <w:rFonts w:eastAsiaTheme="minorHAnsi"/>
-          <w:b/>
-          <w:bCs/>
-          <w:lang w:val="es-AR" w:eastAsia="en-US"/>
-        </w:rPr>
-        <w:t xml:space="preserve"> FSA 15000732 /2009/1/CA1 (Juzgado Federal </w:t>
-      </w:r>
-      <w:proofErr w:type="spellStart"/>
-      <w:r>
-        <w:rPr>
-          <w:rFonts w:eastAsiaTheme="minorHAnsi"/>
-          <w:b/>
-          <w:bCs/>
-          <w:lang w:val="es-AR" w:eastAsia="en-US"/>
-        </w:rPr>
-        <w:t>Nº</w:t>
-      </w:r>
-      <w:proofErr w:type="spellEnd"/>
-      <w:r>
-        <w:rPr>
-          <w:rFonts w:eastAsiaTheme="minorHAnsi"/>
-          <w:b/>
-          <w:bCs/>
-          <w:lang w:val="es-AR" w:eastAsia="en-US"/>
-        </w:rPr>
-        <w:t xml:space="preserve"> 1 de Salta)</w:t>
+        <w:t>“INC. HONORARIOS EN AUTOS: RODAS DE NORDERA, DORA ALICIA c/ ANSES S/ REAJUSTES VARIOS” EXPTE. Nº FSA 15000732 /2009/1/CA1 (Juzgado Federal Nº 1 de Salta)</w:t>
       </w:r>
       <w:r>
         <w:t>, el valor UMA a tenerse en cuenta es el que se encontraba vigente al momento del dictado de la resolución que aprueba la planilla u ordena llevar adelante la ejecución; en consecuencia, tenemos:</w:t>
@@ -1527,23 +738,7 @@
         <w:jc w:val="both"/>
       </w:pPr>
       <w:r>
-        <w:t>Por la primera planilla aprobada, y teniendo en cuenta lo dispuesto por el art. 22 y 24 de la ley 27.423, corresponde actualizar la planilla presentada con fecha de cierre {{</w:t>
-      </w:r>
-      <w:proofErr w:type="spellStart"/>
-      <w:r>
-        <w:t>fecha_corte_planilla</w:t>
-      </w:r>
-      <w:proofErr w:type="spellEnd"/>
-      <w:r>
-        <w:t>}} al {{</w:t>
-      </w:r>
-      <w:proofErr w:type="spellStart"/>
-      <w:r>
-        <w:t>fecha_aprobacion_planilla</w:t>
-      </w:r>
-      <w:proofErr w:type="spellEnd"/>
-      <w:r>
-        <w:t xml:space="preserve">}} en que fue aprobada. Esto da como resultado: </w:t>
+        <w:t xml:space="preserve">Por la primera planilla aprobada, y teniendo en cuenta lo dispuesto por el art. 22 y 24 de la ley 27.423, corresponde actualizar la planilla presentada con fecha de cierre {{fecha_corte_planilla}} al {{fecha_aprobacion_planilla}} en que fue aprobada. Esto da como resultado: </w:t>
       </w:r>
     </w:p>
     <w:p>
@@ -1597,49 +792,20 @@
         <w:t xml:space="preserve">Importe: </w:t>
       </w:r>
       <w:r>
-        <w:t>{{</w:t>
-      </w:r>
-      <w:proofErr w:type="spellStart"/>
-      <w:r>
-        <w:t>monto_aprobacion_planilla</w:t>
-      </w:r>
-      <w:proofErr w:type="spellEnd"/>
-      <w:r>
-        <w:t>}}</w:t>
+        <w:t>{{monto_aprobacion_planilla}}</w:t>
       </w:r>
       <w:r>
         <w:br/>
         <w:t xml:space="preserve">Desde el </w:t>
       </w:r>
       <w:r>
-        <w:t>{{</w:t>
-      </w:r>
-      <w:proofErr w:type="spellStart"/>
-      <w:r>
-        <w:t>fecha_corte_planilla</w:t>
-      </w:r>
-      <w:proofErr w:type="spellEnd"/>
-      <w:proofErr w:type="gramStart"/>
-      <w:r>
-        <w:t xml:space="preserve">}} </w:t>
-      </w:r>
-      <w:r>
-        <w:t xml:space="preserve"> hasta</w:t>
-      </w:r>
-      <w:proofErr w:type="gramEnd"/>
-      <w:r>
-        <w:t xml:space="preserve"> el </w:t>
-      </w:r>
-      <w:r>
-        <w:t>{{</w:t>
-      </w:r>
-      <w:proofErr w:type="spellStart"/>
-      <w:r>
-        <w:t>fecha_aprobacion_planilla</w:t>
-      </w:r>
-      <w:proofErr w:type="spellEnd"/>
-      <w:r>
-        <w:t>}}</w:t>
+        <w:t xml:space="preserve">{{fecha_corte_planilla}} </w:t>
+      </w:r>
+      <w:r>
+        <w:t xml:space="preserve"> hasta el </w:t>
+      </w:r>
+      <w:r>
+        <w:t>{{fecha_aprobacion_planilla}}</w:t>
       </w:r>
       <w:r>
         <w:br/>
@@ -1650,125 +816,85 @@
         <w:t xml:space="preserve">Interés: </w:t>
       </w:r>
       <w:r>
-        <w:t>{{</w:t>
-      </w:r>
-      <w:proofErr w:type="spellStart"/>
-      <w:r>
-        <w:t>inter</w:t>
+        <w:t>{{inter</w:t>
       </w:r>
       <w:r>
         <w:t>e</w:t>
       </w:r>
       <w:r>
-        <w:t>s_planilla</w:t>
-      </w:r>
-      <w:proofErr w:type="spellEnd"/>
-      <w:r>
-        <w:t xml:space="preserve">}} </w:t>
+        <w:t xml:space="preserve">s_planilla}} </w:t>
       </w:r>
       <w:r>
         <w:t xml:space="preserve">=  </w:t>
       </w:r>
       <w:r>
-        <w:t>{{</w:t>
-      </w:r>
-      <w:proofErr w:type="spellStart"/>
-      <w:r>
-        <w:t>monto_interes_planilla</w:t>
-      </w:r>
-      <w:proofErr w:type="spellEnd"/>
-      <w:r>
-        <w:t>}}</w:t>
+        <w:t>{{monto_interes_planilla}}</w:t>
       </w:r>
       <w:r>
         <w:br/>
         <w:t xml:space="preserve">TOTAL DE LA DEUDA AL </w:t>
       </w:r>
       <w:r>
+        <w:t>{{fecha_aprobacion_planilla}}</w:t>
+      </w:r>
+      <w:r>
+        <w:t xml:space="preserve">: </w:t>
+      </w:r>
+      <w:r>
+        <w:t>{{monto_total_planilla}}</w:t>
+      </w:r>
+      <w:r>
+        <w:t>-</w:t>
+      </w:r>
+    </w:p>
+    <w:p>
+      <w:pPr>
+        <w:pStyle w:val="Prrafodelista"/>
+        <w:spacing w:line="360" w:lineRule="auto"/>
+        <w:ind w:left="0" w:firstLine="1701"/>
+        <w:jc w:val="both"/>
+      </w:pPr>
+      <w:r>
+        <w:t xml:space="preserve">En consecuencia, la base para la regulación de honorarios por la aprobación de la planilla debe ser de {{monto_total_planilla}} denunciando que al {{fecha_aprobacion_planilla}} el Valor UMA </w:t>
+      </w:r>
+      <w:r>
+        <w:t xml:space="preserve">era de </w:t>
+      </w:r>
+      <w:r>
+        <w:t xml:space="preserve">{{valor_uma_fecha_aprobacion_planilla}} </w:t>
+      </w:r>
+      <w:r>
+        <w:t xml:space="preserve">(conf. </w:t>
+      </w:r>
+      <w:r>
+        <w:t>{{acordada_fecha_aprobacion_planilla}}</w:t>
+      </w:r>
+      <w:r>
+        <w:t>)</w:t>
+      </w:r>
+      <w:r>
+        <w:t xml:space="preserve"> </w:t>
+      </w:r>
+      <w:r>
+        <w:t>)</w:t>
+      </w:r>
+      <w:r>
+        <w:t xml:space="preserve">, por lo que la planilla equivale a </w:t>
+      </w:r>
+      <w:r>
         <w:t>{{</w:t>
       </w:r>
-      <w:proofErr w:type="spellStart"/>
-      <w:r>
-        <w:t>fecha_aprobacion_planilla</w:t>
-      </w:r>
-      <w:proofErr w:type="spellEnd"/>
-      <w:r>
-        <w:t>}}</w:t>
-      </w:r>
-      <w:r>
-        <w:t xml:space="preserve">: </w:t>
-      </w:r>
-      <w:r>
-        <w:t>{{</w:t>
-      </w:r>
-      <w:proofErr w:type="spellStart"/>
-      <w:r>
-        <w:t>monto_total_planilla</w:t>
-      </w:r>
-      <w:proofErr w:type="spellEnd"/>
-      <w:r>
-        <w:t>}}</w:t>
-      </w:r>
-      <w:r>
-        <w:t>-</w:t>
-      </w:r>
-    </w:p>
-    <w:p>
-      <w:pPr>
-        <w:pStyle w:val="Prrafodelista"/>
-        <w:spacing w:line="360" w:lineRule="auto"/>
-        <w:ind w:left="0" w:firstLine="1701"/>
-        <w:jc w:val="both"/>
-      </w:pPr>
-      <w:r>
-        <w:t>En consecuencia, la base para la regulación de honorarios por la aprobación de la planilla debe ser de {{</w:t>
-      </w:r>
-      <w:proofErr w:type="spellStart"/>
-      <w:r>
-        <w:t>monto_total_planilla</w:t>
-      </w:r>
-      <w:proofErr w:type="spellEnd"/>
-      <w:r>
-        <w:t>}} denunciando que al {{</w:t>
-      </w:r>
-      <w:proofErr w:type="spellStart"/>
-      <w:r>
-        <w:t>fecha_aprobacion_planilla</w:t>
-      </w:r>
-      <w:proofErr w:type="spellEnd"/>
-      <w:r>
-        <w:t xml:space="preserve">}} el Valor UMA </w:t>
-      </w:r>
-      <w:r>
-        <w:t xml:space="preserve">era de </w:t>
-      </w:r>
-      <w:r>
-        <w:t>{{</w:t>
-      </w:r>
-      <w:proofErr w:type="spellStart"/>
-      <w:r>
-        <w:t>valor_uma_fecha_aprobacion_planilla</w:t>
-      </w:r>
-      <w:proofErr w:type="spellEnd"/>
+      <w:r>
+        <w:t>monto_uma_planilla</w:t>
+      </w:r>
       <w:r>
         <w:t xml:space="preserve">}} </w:t>
       </w:r>
       <w:r>
-        <w:t xml:space="preserve">(conf. </w:t>
-      </w:r>
-      <w:r>
-        <w:t>{{</w:t>
-      </w:r>
-      <w:proofErr w:type="spellStart"/>
-      <w:r>
-        <w:t>acordada_fecha_aprobacion_planilla</w:t>
-      </w:r>
-      <w:proofErr w:type="spellEnd"/>
-      <w:r>
-        <w:t>}}</w:t>
-      </w:r>
-      <w:r>
-        <w:t xml:space="preserve">). </w:t>
+        <w:t>uma ( monto /UMA)</w:t>
+      </w:r>
+      <w:r>
+        <w:t xml:space="preserve">. </w:t>
       </w:r>
     </w:p>
     <w:p>
@@ -1792,23 +918,7 @@
         <w:jc w:val="both"/>
       </w:pPr>
       <w:r>
-        <w:t xml:space="preserve">{% </w:t>
-      </w:r>
-      <w:proofErr w:type="spellStart"/>
-      <w:r>
-        <w:t>if</w:t>
-      </w:r>
-      <w:proofErr w:type="spellEnd"/>
-      <w:r>
-        <w:t xml:space="preserve"> </w:t>
-      </w:r>
-      <w:proofErr w:type="spellStart"/>
-      <w:r>
-        <w:t>sentencia_trance_liquidacion</w:t>
-      </w:r>
-      <w:proofErr w:type="spellEnd"/>
-      <w:r>
-        <w:t xml:space="preserve"> %}</w:t>
+        <w:t>{% if sentencia_trance_liquidacion %}</w:t>
       </w:r>
     </w:p>
     <w:p>
@@ -1823,31 +933,7 @@
         <w:jc w:val="both"/>
       </w:pPr>
       <w:r>
-        <w:t>Por la sentencia de trance y remate corresponde actualizar la suma de {{</w:t>
-      </w:r>
-      <w:proofErr w:type="spellStart"/>
-      <w:r>
-        <w:t>monto_aprobacion_planilla</w:t>
-      </w:r>
-      <w:proofErr w:type="spellEnd"/>
-      <w:r>
-        <w:t>}}, desde la fecha de corte, {{</w:t>
-      </w:r>
-      <w:proofErr w:type="spellStart"/>
-      <w:r>
-        <w:t>fecha_corte_planilla</w:t>
-      </w:r>
-      <w:proofErr w:type="spellEnd"/>
-      <w:r>
-        <w:t>}}, hasta la fecha de su efectivo pago que fue el {{</w:t>
-      </w:r>
-      <w:proofErr w:type="spellStart"/>
-      <w:r>
-        <w:t>fecha_pago_planilla</w:t>
-      </w:r>
-      <w:proofErr w:type="spellEnd"/>
-      <w:r>
-        <w:t>}}. Esto da como resultado:</w:t>
+        <w:t>Por la sentencia de trance y remate corresponde actualizar la suma de {{monto_aprobacion_planilla}}, desde la fecha de corte, {{fecha_corte_planilla}}, hasta la fecha de su efectivo pago que fue el {{fecha_pago_planilla}}. Esto da como resultado:</w:t>
       </w:r>
     </w:p>
     <w:p>
@@ -1905,15 +991,7 @@
         <w:t xml:space="preserve">Importe: </w:t>
       </w:r>
       <w:r>
-        <w:t>{{</w:t>
-      </w:r>
-      <w:proofErr w:type="spellStart"/>
-      <w:r>
-        <w:t>monto_aprobacion_planilla</w:t>
-      </w:r>
-      <w:proofErr w:type="spellEnd"/>
-      <w:r>
-        <w:t>}}</w:t>
+        <w:t>{{monto_aprobacion_planilla}}</w:t>
       </w:r>
       <w:r>
         <w:rPr>
@@ -1924,15 +1002,7 @@
         <w:t xml:space="preserve">Desde el </w:t>
       </w:r>
       <w:r>
-        <w:t>{{</w:t>
-      </w:r>
-      <w:proofErr w:type="spellStart"/>
-      <w:r>
-        <w:t>fecha_corte_planilla</w:t>
-      </w:r>
-      <w:proofErr w:type="spellEnd"/>
-      <w:r>
-        <w:t xml:space="preserve">}} </w:t>
+        <w:t xml:space="preserve">{{fecha_corte_planilla}} </w:t>
       </w:r>
       <w:r>
         <w:rPr>
@@ -1942,15 +1012,7 @@
         <w:t xml:space="preserve">hasta el </w:t>
       </w:r>
       <w:r>
-        <w:t>{{</w:t>
-      </w:r>
-      <w:proofErr w:type="spellStart"/>
-      <w:r>
-        <w:t>fecha_pago_planilla</w:t>
-      </w:r>
-      <w:proofErr w:type="spellEnd"/>
-      <w:r>
-        <w:t>}}</w:t>
+        <w:t>{{fecha_pago_planilla}}</w:t>
       </w:r>
       <w:r>
         <w:rPr>
@@ -1969,21 +1031,13 @@
         <w:t xml:space="preserve">Interés: </w:t>
       </w:r>
       <w:r>
-        <w:t>{{</w:t>
-      </w:r>
-      <w:proofErr w:type="spellStart"/>
-      <w:r>
-        <w:t>inter</w:t>
+        <w:t>{{inter</w:t>
       </w:r>
       <w:r>
         <w:t>e</w:t>
       </w:r>
       <w:r>
-        <w:t>s_planilla_trance</w:t>
-      </w:r>
-      <w:proofErr w:type="spellEnd"/>
-      <w:r>
-        <w:t>}}</w:t>
+        <w:t>s_planilla_trance}}</w:t>
       </w:r>
       <w:r>
         <w:rPr>
@@ -1993,15 +1047,7 @@
         <w:t xml:space="preserve"> = </w:t>
       </w:r>
       <w:r>
-        <w:t>{{</w:t>
-      </w:r>
-      <w:proofErr w:type="spellStart"/>
-      <w:r>
-        <w:t>monto_interes_planilla_trance</w:t>
-      </w:r>
-      <w:proofErr w:type="spellEnd"/>
-      <w:r>
-        <w:t>}}</w:t>
+        <w:t>{{monto_interes_planilla_trance}}</w:t>
       </w:r>
       <w:r>
         <w:rPr>
@@ -2012,15 +1058,7 @@
         <w:t xml:space="preserve">TOTAL DE LA DEUDA AL </w:t>
       </w:r>
       <w:r>
-        <w:t>{{</w:t>
-      </w:r>
-      <w:proofErr w:type="spellStart"/>
-      <w:r>
-        <w:t>fecha_pago_planilla</w:t>
-      </w:r>
-      <w:proofErr w:type="spellEnd"/>
-      <w:r>
-        <w:t>}}</w:t>
+        <w:t>{{fecha_pago_planilla}}</w:t>
       </w:r>
       <w:r>
         <w:rPr>
@@ -2034,115 +1072,65 @@
           <w:color w:val="000000"/>
           <w:lang w:eastAsia="es-AR"/>
         </w:rPr>
-        <w:t>{{</w:t>
-      </w:r>
-      <w:proofErr w:type="spellStart"/>
+        <w:t>{{monto_total_planilla_trance}}</w:t>
+      </w:r>
       <w:r>
         <w:rPr>
           <w:color w:val="000000"/>
           <w:lang w:eastAsia="es-AR"/>
         </w:rPr>
-        <w:t>monto_total_planilla_trance</w:t>
-      </w:r>
-      <w:proofErr w:type="spellEnd"/>
+        <w:t>.-</w:t>
+      </w:r>
+    </w:p>
+    <w:p>
+      <w:pPr>
+        <w:pStyle w:val="Prrafodelista"/>
+        <w:spacing w:line="360" w:lineRule="auto"/>
+        <w:ind w:left="0" w:firstLine="1701"/>
+        <w:jc w:val="both"/>
+      </w:pPr>
+      <w:r>
+        <w:t xml:space="preserve">En consecuencia, la base para la regulación de honorarios por la sentencia de trance y remate debe ser de </w:t>
+      </w:r>
       <w:r>
         <w:rPr>
           <w:color w:val="000000"/>
           <w:lang w:eastAsia="es-AR"/>
         </w:rPr>
-        <w:t>}</w:t>
-      </w:r>
-      <w:proofErr w:type="gramStart"/>
-      <w:r>
-        <w:rPr>
-          <w:color w:val="000000"/>
-          <w:lang w:eastAsia="es-AR"/>
-        </w:rPr>
-        <w:t>}</w:t>
-      </w:r>
-      <w:r>
-        <w:rPr>
-          <w:color w:val="000000"/>
-          <w:lang w:eastAsia="es-AR"/>
-        </w:rPr>
-        <w:t>.-</w:t>
-      </w:r>
-      <w:proofErr w:type="gramEnd"/>
-    </w:p>
-    <w:p>
-      <w:pPr>
-        <w:pStyle w:val="Prrafodelista"/>
-        <w:spacing w:line="360" w:lineRule="auto"/>
-        <w:ind w:left="0" w:firstLine="1701"/>
-        <w:jc w:val="both"/>
-      </w:pPr>
-      <w:r>
-        <w:t xml:space="preserve">En consecuencia, la base para la regulación de honorarios por la sentencia de trance y remate debe ser de </w:t>
-      </w:r>
-      <w:r>
-        <w:rPr>
-          <w:color w:val="000000"/>
-          <w:lang w:eastAsia="es-AR"/>
-        </w:rPr>
-        <w:t>{{</w:t>
-      </w:r>
-      <w:proofErr w:type="spellStart"/>
-      <w:r>
-        <w:rPr>
-          <w:color w:val="000000"/>
-          <w:lang w:eastAsia="es-AR"/>
-        </w:rPr>
-        <w:t>monto_total_planilla_trance</w:t>
-      </w:r>
-      <w:proofErr w:type="spellEnd"/>
-      <w:r>
-        <w:rPr>
-          <w:color w:val="000000"/>
-          <w:lang w:eastAsia="es-AR"/>
-        </w:rPr>
-        <w:t xml:space="preserve">}} </w:t>
-      </w:r>
-      <w:r>
-        <w:t>denunciando que al {{</w:t>
-      </w:r>
-      <w:proofErr w:type="spellStart"/>
-      <w:r>
-        <w:t>fecha_pago_planilla</w:t>
-      </w:r>
-      <w:proofErr w:type="spellEnd"/>
-      <w:r>
-        <w:t xml:space="preserve">}} el Valor UMA </w:t>
+        <w:t xml:space="preserve">{{monto_total_planilla_trance}} </w:t>
+      </w:r>
+      <w:r>
+        <w:t xml:space="preserve">denunciando que al {{fecha_pago_planilla}} el Valor UMA </w:t>
       </w:r>
       <w:r>
         <w:t xml:space="preserve">era de </w:t>
       </w:r>
       <w:r>
-        <w:t>{{</w:t>
-      </w:r>
-      <w:proofErr w:type="spellStart"/>
-      <w:r>
-        <w:t>valor_uma_fecha_pago_planilla</w:t>
-      </w:r>
-      <w:proofErr w:type="spellEnd"/>
-      <w:r>
-        <w:t xml:space="preserve">}} </w:t>
+        <w:t xml:space="preserve">{{valor_uma_fecha_pago_planilla}} </w:t>
       </w:r>
       <w:r>
         <w:t xml:space="preserve">(conf. </w:t>
       </w:r>
       <w:r>
-        <w:t>{{</w:t>
-      </w:r>
-      <w:proofErr w:type="spellStart"/>
-      <w:r>
-        <w:t>acordada_fecha_pago_planilla</w:t>
-      </w:r>
-      <w:proofErr w:type="spellEnd"/>
-      <w:r>
-        <w:t>}}</w:t>
-      </w:r>
-      <w:r>
-        <w:t xml:space="preserve">). </w:t>
+        <w:t>{{acordada_fecha_pago_planilla}}</w:t>
+      </w:r>
+      <w:r>
+        <w:t>)</w:t>
+      </w:r>
+      <w:r>
+        <w:t xml:space="preserve">, </w:t>
+      </w:r>
+      <w:r>
+        <w:t>por lo que la planilla equivale a {{</w:t>
+      </w:r>
+      <w:r>
+        <w:t>monto_uma_planilla_trance</w:t>
+      </w:r>
+      <w:r>
+        <w:t>}} uma ( monto /UMA)</w:t>
+      </w:r>
+      <w:r>
+        <w:t xml:space="preserve">. </w:t>
       </w:r>
       <w:r>
         <w:t>{%</w:t>
@@ -2150,11 +1138,9 @@
       <w:r>
         <w:t xml:space="preserve"> </w:t>
       </w:r>
-      <w:proofErr w:type="spellStart"/>
       <w:r>
         <w:t>endif</w:t>
       </w:r>
-      <w:proofErr w:type="spellEnd"/>
       <w:r>
         <w:t xml:space="preserve"> </w:t>
       </w:r>
@@ -2168,31 +1154,7 @@
         <w:jc w:val="both"/>
       </w:pPr>
       <w:r>
-        <w:t xml:space="preserve">{% </w:t>
-      </w:r>
-      <w:proofErr w:type="spellStart"/>
-      <w:r>
-        <w:t>if</w:t>
-      </w:r>
-      <w:proofErr w:type="spellEnd"/>
-      <w:r>
-        <w:t xml:space="preserve"> </w:t>
-      </w:r>
-      <w:proofErr w:type="spellStart"/>
-      <w:r>
-        <w:t>planilla_</w:t>
-      </w:r>
-      <w:proofErr w:type="gramStart"/>
-      <w:r>
-        <w:t>ampliacion</w:t>
-      </w:r>
-      <w:proofErr w:type="spellEnd"/>
-      <w:r>
-        <w:t xml:space="preserve">  %</w:t>
-      </w:r>
-      <w:proofErr w:type="gramEnd"/>
-      <w:r>
-        <w:t>}</w:t>
+        <w:t>{% if planilla_ampliacion  %}</w:t>
       </w:r>
     </w:p>
     <w:p>
@@ -2222,15 +1184,7 @@
         <w:t xml:space="preserve">de </w:t>
       </w:r>
       <w:r>
-        <w:t>{{</w:t>
-      </w:r>
-      <w:proofErr w:type="spellStart"/>
-      <w:r>
-        <w:t>monto_ampliacion</w:t>
-      </w:r>
-      <w:proofErr w:type="spellEnd"/>
-      <w:r>
-        <w:t>}}</w:t>
+        <w:t>{{monto_ampliacion}}</w:t>
       </w:r>
       <w:r>
         <w:t>, corresponde actualizarla</w:t>
@@ -2248,15 +1202,7 @@
         <w:t xml:space="preserve"> el </w:t>
       </w:r>
       <w:r>
-        <w:t>{{</w:t>
-      </w:r>
-      <w:proofErr w:type="spellStart"/>
-      <w:r>
-        <w:t>fecha_corte</w:t>
-      </w:r>
-      <w:proofErr w:type="spellEnd"/>
-      <w:r>
-        <w:t>}}</w:t>
+        <w:t>{{fecha_corte}}</w:t>
       </w:r>
       <w:r>
         <w:t>,</w:t>
@@ -2271,15 +1217,7 @@
         <w:t xml:space="preserve"> que fue </w:t>
       </w:r>
       <w:r>
-        <w:t>{{</w:t>
-      </w:r>
-      <w:proofErr w:type="spellStart"/>
-      <w:r>
-        <w:t>fecha_aprobacion_planilla_ampliacion</w:t>
-      </w:r>
-      <w:proofErr w:type="spellEnd"/>
-      <w:r>
-        <w:t>}}</w:t>
+        <w:t>{{fecha_aprobacion_planilla_ampliacion}}</w:t>
       </w:r>
       <w:r>
         <w:t xml:space="preserve">. Esto da como resultado: </w:t>
@@ -2319,15 +1257,7 @@
         <w:t xml:space="preserve">Importe: </w:t>
       </w:r>
       <w:r>
-        <w:t>{{</w:t>
-      </w:r>
-      <w:proofErr w:type="spellStart"/>
-      <w:r>
-        <w:t>monto_ampliacion</w:t>
-      </w:r>
-      <w:proofErr w:type="spellEnd"/>
-      <w:r>
-        <w:t>}}</w:t>
+        <w:t>{{monto_ampliacion}}</w:t>
       </w:r>
       <w:r>
         <w:t xml:space="preserve"> </w:t>
@@ -2337,29 +1267,13 @@
         <w:t xml:space="preserve">Desde el </w:t>
       </w:r>
       <w:r>
-        <w:t>{{</w:t>
-      </w:r>
-      <w:proofErr w:type="spellStart"/>
-      <w:r>
-        <w:t>fecha_corte</w:t>
-      </w:r>
-      <w:proofErr w:type="spellEnd"/>
-      <w:r>
-        <w:t xml:space="preserve">}} </w:t>
+        <w:t xml:space="preserve">{{fecha_corte}} </w:t>
       </w:r>
       <w:r>
         <w:t xml:space="preserve">hasta el </w:t>
       </w:r>
       <w:r>
-        <w:t>{{</w:t>
-      </w:r>
-      <w:proofErr w:type="spellStart"/>
-      <w:r>
-        <w:t>fecha_aprobacion_planilla_ampliacion</w:t>
-      </w:r>
-      <w:proofErr w:type="spellEnd"/>
-      <w:r>
-        <w:t>}}</w:t>
+        <w:t>{{fecha_aprobacion_planilla_ampliacion}}</w:t>
       </w:r>
       <w:r>
         <w:br/>
@@ -2370,61 +1284,29 @@
         <w:t xml:space="preserve">Interés: </w:t>
       </w:r>
       <w:r>
-        <w:t>{{</w:t>
-      </w:r>
-      <w:proofErr w:type="spellStart"/>
-      <w:r>
-        <w:t>interes</w:t>
-      </w:r>
-      <w:proofErr w:type="spellEnd"/>
-      <w:r>
-        <w:t>}}</w:t>
+        <w:t>{{interes}}</w:t>
       </w:r>
       <w:r>
         <w:t xml:space="preserve"> = </w:t>
       </w:r>
       <w:r>
-        <w:t>{{</w:t>
-      </w:r>
-      <w:proofErr w:type="spellStart"/>
-      <w:r>
-        <w:t>monto_interes</w:t>
-      </w:r>
-      <w:proofErr w:type="spellEnd"/>
-      <w:r>
-        <w:t>}}</w:t>
+        <w:t>{{monto_interes}}</w:t>
       </w:r>
       <w:r>
         <w:br/>
         <w:t xml:space="preserve">TOTAL DE LA DEUDA AL </w:t>
       </w:r>
       <w:r>
-        <w:t>{{</w:t>
-      </w:r>
-      <w:proofErr w:type="spellStart"/>
-      <w:r>
-        <w:t>fecha_aprobacion_planilla_ampliacion</w:t>
-      </w:r>
-      <w:proofErr w:type="spellEnd"/>
-      <w:r>
-        <w:t>}}</w:t>
+        <w:t>{{fecha_aprobacion_planilla_ampliacion}}</w:t>
       </w:r>
       <w:r>
         <w:t xml:space="preserve">: </w:t>
       </w:r>
       <w:r>
-        <w:t>{{</w:t>
-      </w:r>
-      <w:proofErr w:type="spellStart"/>
-      <w:r>
-        <w:t>monto_tot</w:t>
-      </w:r>
-      <w:r>
-        <w:t>al</w:t>
-      </w:r>
-      <w:proofErr w:type="spellEnd"/>
-      <w:r>
-        <w:t>}}</w:t>
+        <w:t>{{monto_tot</w:t>
+      </w:r>
+      <w:r>
+        <w:t>al}}</w:t>
       </w:r>
       <w:r>
         <w:t>.</w:t>
@@ -2450,15 +1332,7 @@
         <w:t>planilla será de</w:t>
       </w:r>
       <w:r>
-        <w:t xml:space="preserve"> {{</w:t>
-      </w:r>
-      <w:proofErr w:type="spellStart"/>
-      <w:r>
-        <w:t>monto_total</w:t>
-      </w:r>
-      <w:proofErr w:type="spellEnd"/>
-      <w:r>
-        <w:t>}}</w:t>
+        <w:t xml:space="preserve"> {{monto_total}}</w:t>
       </w:r>
       <w:r>
         <w:t>;</w:t>
@@ -2467,15 +1341,7 @@
         <w:t xml:space="preserve"> denunciando que al </w:t>
       </w:r>
       <w:r>
-        <w:t>{{</w:t>
-      </w:r>
-      <w:proofErr w:type="spellStart"/>
-      <w:r>
-        <w:t>fecha_aprobacion_planilla_ampliacion</w:t>
-      </w:r>
-      <w:proofErr w:type="spellEnd"/>
-      <w:r>
-        <w:t xml:space="preserve">}} </w:t>
+        <w:t xml:space="preserve">{{fecha_aprobacion_planilla_ampliacion}} </w:t>
       </w:r>
       <w:r>
         <w:t xml:space="preserve">el Valor UMA </w:t>
@@ -2484,15 +1350,7 @@
         <w:t xml:space="preserve">era de </w:t>
       </w:r>
       <w:r>
-        <w:t>{{</w:t>
-      </w:r>
-      <w:proofErr w:type="spellStart"/>
-      <w:r>
-        <w:t>valor_uma_fecha_aprobacion_planilla_ampliacion</w:t>
-      </w:r>
-      <w:proofErr w:type="spellEnd"/>
-      <w:r>
-        <w:t>}}</w:t>
+        <w:t>{{valor_uma_fecha_aprobacion_planilla_ampliacion}}</w:t>
       </w:r>
       <w:r>
         <w:t xml:space="preserve"> </w:t>
@@ -2501,18 +1359,25 @@
         <w:t>(conf.</w:t>
       </w:r>
       <w:r>
-        <w:t xml:space="preserve"> {{</w:t>
-      </w:r>
-      <w:proofErr w:type="spellStart"/>
-      <w:r>
-        <w:t>acordada_fecha_aprobacion_planilla_ampliacion</w:t>
-      </w:r>
-      <w:proofErr w:type="spellEnd"/>
-      <w:r>
-        <w:t>}}</w:t>
-      </w:r>
-      <w:r>
-        <w:t xml:space="preserve">). </w:t>
+        <w:t xml:space="preserve"> {{acordada_fecha_aprobacion_planilla_ampliacion}}</w:t>
+      </w:r>
+      <w:r>
+        <w:t>)</w:t>
+      </w:r>
+      <w:r>
+        <w:t>, por lo que la planilla equivale a {{</w:t>
+      </w:r>
+      <w:r>
+        <w:t>monto_uma</w:t>
+      </w:r>
+      <w:r>
+        <w:t>}} uma ( monto /UMA)</w:t>
+      </w:r>
+      <w:r>
+        <w:t xml:space="preserve">. </w:t>
+      </w:r>
+      <w:r>
+        <w:t xml:space="preserve"> </w:t>
       </w:r>
       <w:r>
         <w:t xml:space="preserve"> {%</w:t>
@@ -2520,11 +1385,9 @@
       <w:r>
         <w:t xml:space="preserve"> </w:t>
       </w:r>
-      <w:proofErr w:type="spellStart"/>
       <w:r>
         <w:t>endif</w:t>
       </w:r>
-      <w:proofErr w:type="spellEnd"/>
       <w:r>
         <w:t xml:space="preserve"> </w:t>
       </w:r>
@@ -2538,23 +1401,7 @@
         <w:jc w:val="both"/>
       </w:pPr>
       <w:r>
-        <w:t xml:space="preserve">{% </w:t>
-      </w:r>
-      <w:proofErr w:type="spellStart"/>
-      <w:r>
-        <w:t>if</w:t>
-      </w:r>
-      <w:proofErr w:type="spellEnd"/>
-      <w:r>
-        <w:t xml:space="preserve"> </w:t>
-      </w:r>
-      <w:proofErr w:type="spellStart"/>
-      <w:r>
-        <w:t>sentencia_trance</w:t>
-      </w:r>
-      <w:proofErr w:type="spellEnd"/>
-      <w:r>
-        <w:t xml:space="preserve"> %}</w:t>
+        <w:t>{% if sentencia_trance %}</w:t>
       </w:r>
     </w:p>
     <w:p>
@@ -2583,16 +1430,11 @@
         <w:t xml:space="preserve">sentencia de trance y remate de fecha </w:t>
       </w:r>
       <w:r>
-        <w:t>{{</w:t>
-      </w:r>
-      <w:proofErr w:type="spellStart"/>
-      <w:r>
-        <w:t>sentencia_trance</w:t>
+        <w:t>{{sentencia_trance</w:t>
       </w:r>
       <w:r>
         <w:t>_fecha</w:t>
       </w:r>
-      <w:proofErr w:type="spellEnd"/>
       <w:r>
         <w:t>}}</w:t>
       </w:r>
@@ -2604,15 +1446,7 @@
         <w:t xml:space="preserve"> por la suma de </w:t>
       </w:r>
       <w:r>
-        <w:t>{{</w:t>
-      </w:r>
-      <w:proofErr w:type="spellStart"/>
-      <w:r>
-        <w:t>monto_ampliacion</w:t>
-      </w:r>
-      <w:proofErr w:type="spellEnd"/>
-      <w:r>
-        <w:t>}}</w:t>
+        <w:t>{{monto_ampliacion}}</w:t>
       </w:r>
       <w:r>
         <w:rPr>
@@ -2628,29 +1462,13 @@
         <w:t xml:space="preserve">desde la fecha de corte, </w:t>
       </w:r>
       <w:r>
-        <w:t>{{</w:t>
-      </w:r>
-      <w:proofErr w:type="spellStart"/>
-      <w:r>
-        <w:t>fecha_corte</w:t>
-      </w:r>
-      <w:proofErr w:type="spellEnd"/>
-      <w:r>
-        <w:t>}}</w:t>
+        <w:t>{{fecha_corte}}</w:t>
       </w:r>
       <w:r>
         <w:t xml:space="preserve">, hasta la fecha de su efectivo pago que fue el </w:t>
       </w:r>
       <w:r>
-        <w:t>{{</w:t>
-      </w:r>
-      <w:proofErr w:type="spellStart"/>
-      <w:r>
-        <w:t>fecha_pago</w:t>
-      </w:r>
-      <w:proofErr w:type="spellEnd"/>
-      <w:r>
-        <w:t>}}</w:t>
+        <w:t>{{fecha_pago}}</w:t>
       </w:r>
       <w:r>
         <w:t>. Esto da como resultado</w:t>
@@ -2711,15 +1529,7 @@
         <w:t xml:space="preserve">Importe: </w:t>
       </w:r>
       <w:r>
-        <w:t>{{</w:t>
-      </w:r>
-      <w:proofErr w:type="spellStart"/>
-      <w:r>
-        <w:t>monto_ampliacion</w:t>
-      </w:r>
-      <w:proofErr w:type="spellEnd"/>
-      <w:r>
-        <w:t>}}</w:t>
+        <w:t>{{monto_ampliacion}}</w:t>
       </w:r>
       <w:r>
         <w:rPr>
@@ -2737,15 +1547,7 @@
         <w:t xml:space="preserve">Desde el </w:t>
       </w:r>
       <w:r>
-        <w:t>{{</w:t>
-      </w:r>
-      <w:proofErr w:type="spellStart"/>
-      <w:r>
-        <w:t>fecha_corte</w:t>
-      </w:r>
-      <w:proofErr w:type="spellEnd"/>
-      <w:r>
-        <w:t xml:space="preserve">}} </w:t>
+        <w:t xml:space="preserve">{{fecha_corte}} </w:t>
       </w:r>
       <w:r>
         <w:rPr>
@@ -2755,15 +1557,7 @@
         <w:t xml:space="preserve">hasta el </w:t>
       </w:r>
       <w:r>
-        <w:t>{{</w:t>
-      </w:r>
-      <w:proofErr w:type="spellStart"/>
-      <w:r>
-        <w:t>fecha_pago</w:t>
-      </w:r>
-      <w:proofErr w:type="spellEnd"/>
-      <w:r>
-        <w:t>}}</w:t>
+        <w:t>{{fecha_pago}}</w:t>
       </w:r>
       <w:r>
         <w:rPr>
@@ -2786,260 +1580,156 @@
           <w:color w:val="000000"/>
           <w:lang w:eastAsia="es-AR"/>
         </w:rPr>
-        <w:t>{{</w:t>
-      </w:r>
-      <w:proofErr w:type="spellStart"/>
+        <w:t>{{inter</w:t>
+      </w:r>
       <w:r>
         <w:rPr>
           <w:color w:val="000000"/>
           <w:lang w:eastAsia="es-AR"/>
         </w:rPr>
-        <w:t>inter</w:t>
+        <w:t>e</w:t>
       </w:r>
       <w:r>
         <w:rPr>
           <w:color w:val="000000"/>
           <w:lang w:eastAsia="es-AR"/>
         </w:rPr>
-        <w:t>e</w:t>
+        <w:t>s_trance}}</w:t>
       </w:r>
       <w:r>
         <w:rPr>
           <w:color w:val="000000"/>
           <w:lang w:eastAsia="es-AR"/>
         </w:rPr>
-        <w:t>s_trance</w:t>
-      </w:r>
-      <w:proofErr w:type="spellEnd"/>
+        <w:t xml:space="preserve"> = </w:t>
+      </w:r>
       <w:r>
         <w:rPr>
           <w:color w:val="000000"/>
           <w:lang w:eastAsia="es-AR"/>
         </w:rPr>
-        <w:t>}}</w:t>
+        <w:t>{{monto_interes_trance}}</w:t>
       </w:r>
       <w:r>
         <w:rPr>
           <w:color w:val="000000"/>
           <w:lang w:eastAsia="es-AR"/>
         </w:rPr>
-        <w:t xml:space="preserve"> = </w:t>
+        <w:br/>
+        <w:t xml:space="preserve">TOTAL DE LA DEUDA AL </w:t>
+      </w:r>
+      <w:r>
+        <w:t>{{fecha_pago}}</w:t>
       </w:r>
       <w:r>
         <w:rPr>
           <w:color w:val="000000"/>
           <w:lang w:eastAsia="es-AR"/>
         </w:rPr>
-        <w:t>{{</w:t>
-      </w:r>
-      <w:proofErr w:type="spellStart"/>
+        <w:t xml:space="preserve">: </w:t>
+      </w:r>
       <w:r>
         <w:rPr>
           <w:color w:val="000000"/>
           <w:lang w:eastAsia="es-AR"/>
         </w:rPr>
-        <w:t>monto_interes_trance</w:t>
-      </w:r>
-      <w:proofErr w:type="spellEnd"/>
+        <w:t>{{monto_total_trance}}</w:t>
+      </w:r>
       <w:r>
         <w:rPr>
           <w:color w:val="000000"/>
           <w:lang w:eastAsia="es-AR"/>
         </w:rPr>
-        <w:t>}}</w:t>
-      </w:r>
-      <w:r>
+        <w:t xml:space="preserve">.- </w:t>
+      </w:r>
+    </w:p>
+    <w:p>
+      <w:pPr>
+        <w:pStyle w:val="Prrafodelista"/>
+        <w:spacing w:line="360" w:lineRule="auto"/>
+        <w:ind w:left="0"/>
         <w:rPr>
           <w:color w:val="000000"/>
           <w:lang w:eastAsia="es-AR"/>
         </w:rPr>
-        <w:br/>
-        <w:t xml:space="preserve">TOTAL DE LA DEUDA AL </w:t>
-      </w:r>
-      <w:r>
-        <w:t>{{</w:t>
-      </w:r>
-      <w:proofErr w:type="spellStart"/>
-      <w:r>
-        <w:t>fecha_pago</w:t>
-      </w:r>
-      <w:proofErr w:type="spellEnd"/>
-      <w:r>
-        <w:t>}}</w:t>
+      </w:pPr>
+    </w:p>
+    <w:p>
+      <w:pPr>
+        <w:pStyle w:val="Prrafodelista"/>
+        <w:spacing w:line="360" w:lineRule="auto"/>
+        <w:ind w:left="0" w:firstLine="1701"/>
+      </w:pPr>
+      <w:r>
+        <w:t>En consecuencia, la base para la regulación de honorarios por la sentencia de trance y remate debe ser de</w:t>
+      </w:r>
+      <w:r>
+        <w:t xml:space="preserve"> </w:t>
       </w:r>
       <w:r>
         <w:rPr>
           <w:color w:val="000000"/>
           <w:lang w:eastAsia="es-AR"/>
         </w:rPr>
-        <w:t xml:space="preserve">: </w:t>
-      </w:r>
-      <w:r>
-        <w:rPr>
-          <w:color w:val="000000"/>
-          <w:lang w:eastAsia="es-AR"/>
-        </w:rPr>
-        <w:t>{{</w:t>
-      </w:r>
-      <w:proofErr w:type="spellStart"/>
-      <w:r>
-        <w:rPr>
-          <w:color w:val="000000"/>
-          <w:lang w:eastAsia="es-AR"/>
-        </w:rPr>
-        <w:t>monto_total_trance</w:t>
-      </w:r>
-      <w:proofErr w:type="spellEnd"/>
-      <w:r>
-        <w:rPr>
-          <w:color w:val="000000"/>
-          <w:lang w:eastAsia="es-AR"/>
-        </w:rPr>
-        <w:t>}</w:t>
-      </w:r>
-      <w:proofErr w:type="gramStart"/>
-      <w:r>
-        <w:rPr>
-          <w:color w:val="000000"/>
-          <w:lang w:eastAsia="es-AR"/>
-        </w:rPr>
-        <w:t>}</w:t>
-      </w:r>
-      <w:r>
-        <w:rPr>
-          <w:color w:val="000000"/>
-          <w:lang w:eastAsia="es-AR"/>
-        </w:rPr>
-        <w:t>.-</w:t>
-      </w:r>
-      <w:proofErr w:type="gramEnd"/>
-      <w:r>
-        <w:rPr>
-          <w:color w:val="000000"/>
-          <w:lang w:eastAsia="es-AR"/>
-        </w:rPr>
+        <w:t>{{monto_total_trance}}</w:t>
+      </w:r>
+      <w:r>
+        <w:t xml:space="preserve">; </w:t>
+      </w:r>
+      <w:r>
+        <w:t xml:space="preserve">denunciando que al </w:t>
+      </w:r>
+      <w:r>
+        <w:t xml:space="preserve">{{fecha_pago}} </w:t>
+      </w:r>
+      <w:r>
+        <w:t xml:space="preserve">el Valor UMA </w:t>
+      </w:r>
+      <w:r>
+        <w:t xml:space="preserve">era de </w:t>
+      </w:r>
+      <w:r>
+        <w:t>{{valor_uma_fecha_pago}}</w:t>
+      </w:r>
+      <w:r>
         <w:t xml:space="preserve"> </w:t>
       </w:r>
-    </w:p>
-    <w:p>
-      <w:pPr>
-        <w:pStyle w:val="Prrafodelista"/>
-        <w:spacing w:line="360" w:lineRule="auto"/>
-        <w:ind w:left="0"/>
-        <w:rPr>
-          <w:color w:val="000000"/>
-          <w:lang w:eastAsia="es-AR"/>
-        </w:rPr>
-      </w:pPr>
-    </w:p>
-    <w:p>
-      <w:pPr>
-        <w:pStyle w:val="Prrafodelista"/>
-        <w:spacing w:line="360" w:lineRule="auto"/>
-        <w:ind w:left="0" w:firstLine="1701"/>
-      </w:pPr>
-      <w:r>
-        <w:t>En consecuencia, la base para la regulación de honorarios por la sentencia de trance y remate debe ser de</w:t>
+      <w:r>
+        <w:t xml:space="preserve">(conf. </w:t>
+      </w:r>
+      <w:r>
+        <w:t>{{acordada_fecha_pago}}</w:t>
+      </w:r>
+      <w:r>
+        <w:t>)</w:t>
+      </w:r>
+      <w:r>
+        <w:t>, por lo que la planilla equivale a {{</w:t>
+      </w:r>
+      <w:r>
+        <w:t>monto_uma_trance</w:t>
+      </w:r>
+      <w:r>
+        <w:t>}} uma ( monto /UMA)</w:t>
+      </w:r>
+      <w:r>
+        <w:t xml:space="preserve">.  </w:t>
       </w:r>
       <w:r>
         <w:t xml:space="preserve"> </w:t>
       </w:r>
       <w:r>
-        <w:rPr>
-          <w:color w:val="000000"/>
-          <w:lang w:eastAsia="es-AR"/>
-        </w:rPr>
-        <w:t>{{</w:t>
-      </w:r>
-      <w:proofErr w:type="spellStart"/>
-      <w:r>
-        <w:rPr>
-          <w:color w:val="000000"/>
-          <w:lang w:eastAsia="es-AR"/>
-        </w:rPr>
-        <w:t>monto_total_trance</w:t>
-      </w:r>
-      <w:proofErr w:type="spellEnd"/>
-      <w:r>
-        <w:rPr>
-          <w:color w:val="000000"/>
-          <w:lang w:eastAsia="es-AR"/>
-        </w:rPr>
-        <w:t>}}</w:t>
-      </w:r>
-      <w:r>
-        <w:t xml:space="preserve">; </w:t>
-      </w:r>
-      <w:r>
-        <w:t xml:space="preserve">denunciando que al </w:t>
-      </w:r>
-      <w:r>
-        <w:t>{{</w:t>
-      </w:r>
-      <w:proofErr w:type="spellStart"/>
-      <w:r>
-        <w:t>fecha_pago</w:t>
-      </w:r>
-      <w:proofErr w:type="spellEnd"/>
-      <w:r>
-        <w:t xml:space="preserve">}} </w:t>
-      </w:r>
-      <w:r>
-        <w:t xml:space="preserve">el Valor UMA </w:t>
-      </w:r>
-      <w:r>
-        <w:t xml:space="preserve">era de </w:t>
-      </w:r>
-      <w:r>
-        <w:t>{{</w:t>
-      </w:r>
-      <w:proofErr w:type="spellStart"/>
-      <w:r>
-        <w:t>valor_uma_fecha_pago</w:t>
-      </w:r>
-      <w:proofErr w:type="spellEnd"/>
-      <w:r>
-        <w:t>}}</w:t>
+        <w:t>{%</w:t>
       </w:r>
       <w:r>
         <w:t xml:space="preserve"> </w:t>
       </w:r>
       <w:r>
-        <w:t xml:space="preserve">(conf. </w:t>
-      </w:r>
-      <w:r>
-        <w:t>{{</w:t>
-      </w:r>
-      <w:proofErr w:type="spellStart"/>
-      <w:r>
-        <w:t>acordada_fecha_pago</w:t>
-      </w:r>
-      <w:proofErr w:type="spellEnd"/>
-      <w:r>
-        <w:t>}}</w:t>
-      </w:r>
-      <w:proofErr w:type="gramStart"/>
-      <w:r>
-        <w:t>).</w:t>
-      </w:r>
-      <w:r>
-        <w:t>{</w:t>
-      </w:r>
-      <w:proofErr w:type="gramEnd"/>
-      <w:r>
-        <w:t>%</w:t>
+        <w:t>endif</w:t>
       </w:r>
       <w:r>
         <w:t xml:space="preserve"> </w:t>
       </w:r>
-      <w:proofErr w:type="spellStart"/>
-      <w:r>
-        <w:t>endif</w:t>
-      </w:r>
-      <w:proofErr w:type="spellEnd"/>
-      <w:r>
-        <w:t xml:space="preserve"> </w:t>
-      </w:r>
       <w:r>
         <w:t>%}</w:t>
       </w:r>
@@ -3050,23 +1740,7 @@
         <w:jc w:val="both"/>
       </w:pPr>
       <w:r>
-        <w:t xml:space="preserve">{% </w:t>
-      </w:r>
-      <w:proofErr w:type="spellStart"/>
-      <w:r>
-        <w:t>if</w:t>
-      </w:r>
-      <w:proofErr w:type="spellEnd"/>
-      <w:r>
-        <w:t xml:space="preserve"> </w:t>
-      </w:r>
-      <w:proofErr w:type="spellStart"/>
-      <w:r>
-        <w:t>costas_a_su_orden</w:t>
-      </w:r>
-      <w:proofErr w:type="spellEnd"/>
-      <w:r>
-        <w:t xml:space="preserve"> %}</w:t>
+        <w:t>{% if costas_a_su_orden %}</w:t>
       </w:r>
     </w:p>
     <w:p>
@@ -3083,23 +1757,7 @@
         <w:t xml:space="preserve">Por el recurso de apelación resuelto en fecha </w:t>
       </w:r>
       <w:r>
-        <w:t>{{</w:t>
-      </w:r>
-      <w:proofErr w:type="spellStart"/>
-      <w:r>
-        <w:t>fecha_sentencia_interlocutoria</w:t>
-      </w:r>
-      <w:proofErr w:type="spellEnd"/>
-      <w:r>
-        <w:t xml:space="preserve">}} la base del </w:t>
-      </w:r>
-      <w:proofErr w:type="spellStart"/>
-      <w:r>
-        <w:t>calculo</w:t>
-      </w:r>
-      <w:proofErr w:type="spellEnd"/>
-      <w:r>
-        <w:t xml:space="preserve"> resulta igual a la del punto anterior</w:t>
+        <w:t>{{fecha_sentencia_interlocutoria}} la base del calculo resulta igual a la del punto anterior</w:t>
       </w:r>
       <w:r>
         <w:t>, con aplicación del porcentaje dispuesto por el art. 30. {%</w:t>
@@ -3107,11 +1765,9 @@
       <w:r>
         <w:t xml:space="preserve"> </w:t>
       </w:r>
-      <w:proofErr w:type="spellStart"/>
       <w:r>
         <w:t>endif</w:t>
       </w:r>
-      <w:proofErr w:type="spellEnd"/>
       <w:r>
         <w:t xml:space="preserve"> </w:t>
       </w:r>
@@ -3128,15 +1784,7 @@
         </w:rPr>
       </w:pPr>
       <w:r>
-        <w:t xml:space="preserve">{% </w:t>
-      </w:r>
-      <w:proofErr w:type="spellStart"/>
-      <w:r>
-        <w:t>if</w:t>
-      </w:r>
-      <w:proofErr w:type="spellEnd"/>
-      <w:r>
-        <w:t xml:space="preserve"> planilla_ampliacion_2 %}</w:t>
+        <w:t>{% if planilla_ampliacion_2 %}</w:t>
       </w:r>
     </w:p>
     <w:p>
@@ -3304,32 +1952,31 @@
         <w:t>)</w:t>
       </w:r>
       <w:r>
-        <w:t xml:space="preserve"> {% </w:t>
-      </w:r>
-      <w:proofErr w:type="spellStart"/>
-      <w:r>
-        <w:t>endif</w:t>
-      </w:r>
-      <w:proofErr w:type="spellEnd"/>
-      <w:r>
-        <w:t xml:space="preserve"> %}</w:t>
-      </w:r>
-    </w:p>
-    <w:p>
-      <w:pPr>
-        <w:spacing w:line="360" w:lineRule="auto"/>
-        <w:jc w:val="both"/>
-      </w:pPr>
-      <w:r>
-        <w:t xml:space="preserve">{% </w:t>
-      </w:r>
-      <w:proofErr w:type="spellStart"/>
-      <w:r>
-        <w:t>if</w:t>
-      </w:r>
-      <w:proofErr w:type="spellEnd"/>
-      <w:r>
-        <w:t xml:space="preserve"> sentencia_trance_2 %}</w:t>
+        <w:t>, por lo que la planilla equivale a {{</w:t>
+      </w:r>
+      <w:r>
+        <w:t>monto_uma_2</w:t>
+      </w:r>
+      <w:r>
+        <w:t>}} uma ( monto /UMA)</w:t>
+      </w:r>
+      <w:r>
+        <w:t xml:space="preserve">.  </w:t>
+      </w:r>
+      <w:r>
+        <w:t xml:space="preserve"> </w:t>
+      </w:r>
+      <w:r>
+        <w:t xml:space="preserve"> {% endif %}</w:t>
+      </w:r>
+    </w:p>
+    <w:p>
+      <w:pPr>
+        <w:spacing w:line="360" w:lineRule="auto"/>
+        <w:jc w:val="both"/>
+      </w:pPr>
+      <w:r>
+        <w:t>{% if sentencia_trance_2 %}</w:t>
       </w:r>
     </w:p>
     <w:p>
@@ -3346,7 +1993,6 @@
       <w:r>
         <w:t xml:space="preserve">Por la sentencia de trance y remate de fecha </w:t>
       </w:r>
-      <w:proofErr w:type="gramStart"/>
       <w:r>
         <w:t>{{</w:t>
       </w:r>
@@ -3354,11 +2000,7 @@
         <w:t xml:space="preserve"> </w:t>
       </w:r>
       <w:r>
-        <w:t>sentencia</w:t>
-      </w:r>
-      <w:proofErr w:type="gramEnd"/>
-      <w:r>
-        <w:t>_trance_fecha_2</w:t>
+        <w:t>sentencia_trance_fecha_2</w:t>
       </w:r>
       <w:r>
         <w:t xml:space="preserve"> </w:t>
@@ -3529,36 +2171,28 @@
         <w:rPr>
           <w:lang w:val="es-AR"/>
         </w:rPr>
-        <w:t>{{monto_total_trance_2}</w:t>
-      </w:r>
-      <w:proofErr w:type="gramStart"/>
+        <w:t>{{monto_total_trance_2}}</w:t>
+      </w:r>
       <w:r>
         <w:rPr>
           <w:lang w:val="es-AR"/>
         </w:rPr>
-        <w:t>}</w:t>
+        <w:t>.-</w:t>
+      </w:r>
+    </w:p>
+    <w:p>
+      <w:pPr>
+        <w:spacing w:line="360" w:lineRule="auto"/>
+        <w:ind w:firstLine="2410"/>
+        <w:jc w:val="both"/>
+      </w:pPr>
+      <w:r>
+        <w:t xml:space="preserve">En consecuencia, la base para la regulación de honorarios por la sentencia de trance y remate debe ser de </w:t>
       </w:r>
       <w:r>
         <w:rPr>
           <w:lang w:val="es-AR"/>
         </w:rPr>
-        <w:t>.-</w:t>
-      </w:r>
-      <w:proofErr w:type="gramEnd"/>
-    </w:p>
-    <w:p>
-      <w:pPr>
-        <w:spacing w:line="360" w:lineRule="auto"/>
-        <w:ind w:firstLine="2410"/>
-        <w:jc w:val="both"/>
-      </w:pPr>
-      <w:r>
-        <w:t xml:space="preserve">En consecuencia, la base para la regulación de honorarios por la sentencia de trance y remate debe ser de </w:t>
-      </w:r>
-      <w:r>
-        <w:rPr>
-          <w:lang w:val="es-AR"/>
-        </w:rPr>
         <w:t xml:space="preserve">{{monto_total_trance_2}} </w:t>
       </w:r>
       <w:r>
@@ -3586,16 +2220,29 @@
         <w:t>)</w:t>
       </w:r>
       <w:r>
+        <w:t>, por lo que la planilla equivale a {{</w:t>
+      </w:r>
+      <w:r>
+        <w:t>monto_uma_trance_2</w:t>
+      </w:r>
+      <w:r>
+        <w:t>}} uma ( monto /UMA)</w:t>
+      </w:r>
+      <w:r>
+        <w:t xml:space="preserve">.  </w:t>
+      </w:r>
+      <w:r>
+        <w:t xml:space="preserve">  </w:t>
+      </w:r>
+      <w:r>
         <w:t xml:space="preserve"> {%</w:t>
       </w:r>
       <w:r>
         <w:t xml:space="preserve"> </w:t>
       </w:r>
-      <w:proofErr w:type="spellStart"/>
       <w:r>
         <w:t>endif</w:t>
       </w:r>
-      <w:proofErr w:type="spellEnd"/>
       <w:r>
         <w:t xml:space="preserve"> </w:t>
       </w:r>
@@ -3609,15 +2256,7 @@
         <w:jc w:val="both"/>
       </w:pPr>
       <w:r>
-        <w:t xml:space="preserve">{% </w:t>
-      </w:r>
-      <w:proofErr w:type="spellStart"/>
-      <w:r>
-        <w:t>if</w:t>
-      </w:r>
-      <w:proofErr w:type="spellEnd"/>
-      <w:r>
-        <w:t xml:space="preserve"> costas_a_su_orden_2 %}</w:t>
+        <w:t>{% if costas_a_su_orden_2 %}</w:t>
       </w:r>
     </w:p>
     <w:p>
@@ -3649,11 +2288,9 @@
       <w:r>
         <w:t xml:space="preserve"> </w:t>
       </w:r>
-      <w:proofErr w:type="spellStart"/>
       <w:r>
         <w:t>endif</w:t>
       </w:r>
-      <w:proofErr w:type="spellEnd"/>
       <w:r>
         <w:t xml:space="preserve"> </w:t>
       </w:r>
@@ -3723,13 +2360,8 @@
       <w:r>
         <w:t xml:space="preserve"> “</w:t>
       </w:r>
-      <w:proofErr w:type="spellStart"/>
-      <w:r>
-        <w:t>Kechiyan</w:t>
-      </w:r>
-      <w:proofErr w:type="spellEnd"/>
-      <w:r>
-        <w:t>, Inés Silvia</w:t>
+      <w:r>
+        <w:t>Kechiyan, Inés Silvia</w:t>
       </w:r>
       <w:r>
         <w:t>”</w:t>
@@ -3750,13 +2382,8 @@
         <w:t xml:space="preserve">todas las etapas se desarrollaron </w:t>
       </w:r>
       <w:r>
-        <w:t xml:space="preserve">en vigencia de la ley </w:t>
-      </w:r>
-      <w:proofErr w:type="spellStart"/>
-      <w:r>
-        <w:t>N°</w:t>
-      </w:r>
-      <w:proofErr w:type="spellEnd"/>
+        <w:t>en vigencia de la ley N°</w:t>
+      </w:r>
       <w:r>
         <w:t xml:space="preserve"> 27.423</w:t>
       </w:r>
@@ -3839,15 +2466,7 @@
         <w:t>la actualización del monto aprobado por los intereses</w:t>
       </w:r>
       <w:r>
-        <w:t xml:space="preserve"> a tasa pasiva que fue notablemente inferior a la suba del </w:t>
-      </w:r>
-      <w:proofErr w:type="spellStart"/>
-      <w:r>
-        <w:t>Uma</w:t>
-      </w:r>
-      <w:proofErr w:type="spellEnd"/>
-      <w:r>
-        <w:t>, conforme lo acredito con la liquidación que adjunto.</w:t>
+        <w:t xml:space="preserve"> a tasa pasiva que fue notablemente inferior a la suba del Uma, conforme lo acredito con la liquidación que adjunto.</w:t>
       </w:r>
     </w:p>
     <w:p>
@@ -3910,15 +2529,7 @@
         <w:t>regular los honorarios</w:t>
       </w:r>
       <w:r>
-        <w:t xml:space="preserve"> contraria el art 1, 14bis,16,17,18, 33, 75 </w:t>
-      </w:r>
-      <w:proofErr w:type="spellStart"/>
-      <w:r>
-        <w:t>inc</w:t>
-      </w:r>
-      <w:proofErr w:type="spellEnd"/>
-      <w:r>
-        <w:t xml:space="preserve"> 19,22 y 23 de la CN por cuanto afecta el derecho a tener </w:t>
+        <w:t xml:space="preserve"> contraria el art 1, 14bis,16,17,18, 33, 75 inc 19,22 y 23 de la CN por cuanto afecta el derecho a tener </w:t>
       </w:r>
       <w:r>
         <w:t>una remuneración integral</w:t>
@@ -3965,15 +2576,7 @@
         <w:t xml:space="preserve">solicito se de intervención de las presentes actuaciones a la Caja de Seguridad Social para Abogados </w:t>
       </w:r>
       <w:r>
-        <w:t xml:space="preserve">con domicilio real en Avda. Sarmiento </w:t>
-      </w:r>
-      <w:proofErr w:type="spellStart"/>
-      <w:r>
-        <w:t>N°</w:t>
-      </w:r>
-      <w:proofErr w:type="spellEnd"/>
-      <w:r>
-        <w:t xml:space="preserve"> 308/302, Cuil 30-51872348-7 </w:t>
+        <w:t xml:space="preserve">con domicilio real en Avda. Sarmiento N° 308/302, Cuil 30-51872348-7 </w:t>
       </w:r>
       <w:r>
         <w:t>a los efectos que correspondan.</w:t>

</xml_diff>

<commit_message>
cambios en la regulacionn
</commit_message>
<xml_diff>
--- a/datos/regulacion/plantilla_regulacion.docx
+++ b/datos/regulacion/plantilla_regulacion.docx
@@ -50,12 +50,21 @@
           <w:lang w:val="es-AR"/>
         </w:rPr>
       </w:pPr>
+      <w:proofErr w:type="spellStart"/>
       <w:r>
         <w:rPr>
           <w:b/>
           <w:bCs/>
         </w:rPr>
-        <w:t>Ref:</w:t>
+        <w:t>Ref</w:t>
+      </w:r>
+      <w:proofErr w:type="spellEnd"/>
+      <w:r>
+        <w:rPr>
+          <w:b/>
+          <w:bCs/>
+        </w:rPr>
+        <w:t>:</w:t>
       </w:r>
       <w:r>
         <w:rPr>
@@ -63,6 +72,7 @@
         </w:rPr>
         <w:t xml:space="preserve"> </w:t>
       </w:r>
+      <w:proofErr w:type="gramStart"/>
       <w:r>
         <w:rPr>
           <w:b/>
@@ -77,15 +87,16 @@
           <w:bCs/>
           <w:lang w:val="es-AR"/>
         </w:rPr>
-        <w:t xml:space="preserve"> {{autos}} </w:t>
-      </w:r>
+        <w:t xml:space="preserve"> {</w:t>
+      </w:r>
+      <w:proofErr w:type="gramEnd"/>
       <w:r>
         <w:rPr>
           <w:b/>
           <w:bCs/>
           <w:lang w:val="es-AR"/>
         </w:rPr>
-        <w:t xml:space="preserve">c/ ANSES s/REAJUSTES VARIOS” Expte Nº </w:t>
+        <w:t xml:space="preserve">{autos}} </w:t>
       </w:r>
       <w:r>
         <w:rPr>
@@ -93,6 +104,50 @@
           <w:bCs/>
           <w:lang w:val="es-AR"/>
         </w:rPr>
+        <w:t xml:space="preserve">c/ ANSES s/REAJUSTES VARIOS” </w:t>
+      </w:r>
+      <w:proofErr w:type="spellStart"/>
+      <w:r>
+        <w:rPr>
+          <w:b/>
+          <w:bCs/>
+          <w:lang w:val="es-AR"/>
+        </w:rPr>
+        <w:t>Expte</w:t>
+      </w:r>
+      <w:proofErr w:type="spellEnd"/>
+      <w:r>
+        <w:rPr>
+          <w:b/>
+          <w:bCs/>
+          <w:lang w:val="es-AR"/>
+        </w:rPr>
+        <w:t xml:space="preserve"> </w:t>
+      </w:r>
+      <w:proofErr w:type="spellStart"/>
+      <w:r>
+        <w:rPr>
+          <w:b/>
+          <w:bCs/>
+          <w:lang w:val="es-AR"/>
+        </w:rPr>
+        <w:t>Nº</w:t>
+      </w:r>
+      <w:proofErr w:type="spellEnd"/>
+      <w:r>
+        <w:rPr>
+          <w:b/>
+          <w:bCs/>
+          <w:lang w:val="es-AR"/>
+        </w:rPr>
+        <w:t xml:space="preserve"> </w:t>
+      </w:r>
+      <w:r>
+        <w:rPr>
+          <w:b/>
+          <w:bCs/>
+          <w:lang w:val="es-AR"/>
+        </w:rPr>
         <w:t>{{expediente}}</w:t>
       </w:r>
     </w:p>
@@ -136,7 +191,15 @@
         <w:t xml:space="preserve">, con domicilio procesal en calle </w:t>
       </w:r>
       <w:r>
-        <w:t>Belgrano Nº 1188 de esta ciudad de Salta</w:t>
+        <w:t xml:space="preserve">Belgrano </w:t>
+      </w:r>
+      <w:proofErr w:type="spellStart"/>
+      <w:r>
+        <w:t>Nº</w:t>
+      </w:r>
+      <w:proofErr w:type="spellEnd"/>
+      <w:r>
+        <w:t xml:space="preserve"> 1188 de esta ciudad de Salta</w:t>
       </w:r>
       <w:r>
         <w:t xml:space="preserve"> y domicilio electrónico bajo el CUIL 27266852806</w:t>
@@ -188,14 +251,72 @@
         <w:jc w:val="both"/>
       </w:pPr>
       <w:r>
-        <w:t>Aprobación de planilla de fecha {{fecha_aprobacion_planilla}} por la suma de {{monto_aprobacion_planilla}} con fecha de corte {{fecha_corte_planilla}}. {% if costas_orden %} Si bien las costas se impusieron por su orden, posteriormente la Cámara de Apelaciones revocó tal situación y se las impuso al ANSeS mediante sentencia interlocutoria de fecha {{sentencia_interlocutoria_costas}}. {%</w:t>
-      </w:r>
+        <w:t>Aprobación de planilla de fecha {{</w:t>
+      </w:r>
+      <w:proofErr w:type="spellStart"/>
+      <w:r>
+        <w:t>fecha_aprobacion_planilla</w:t>
+      </w:r>
+      <w:proofErr w:type="spellEnd"/>
+      <w:r>
+        <w:t>}} por la suma de {{</w:t>
+      </w:r>
+      <w:proofErr w:type="spellStart"/>
+      <w:r>
+        <w:t>monto_aprobacion_planilla</w:t>
+      </w:r>
+      <w:proofErr w:type="spellEnd"/>
+      <w:r>
+        <w:t>}} con fecha de corte {{</w:t>
+      </w:r>
+      <w:proofErr w:type="spellStart"/>
+      <w:r>
+        <w:t>fecha_corte_planilla</w:t>
+      </w:r>
+      <w:proofErr w:type="spellEnd"/>
+      <w:r>
+        <w:t xml:space="preserve">}}. {% </w:t>
+      </w:r>
+      <w:proofErr w:type="spellStart"/>
+      <w:r>
+        <w:t>if</w:t>
+      </w:r>
+      <w:proofErr w:type="spellEnd"/>
       <w:r>
         <w:t xml:space="preserve"> </w:t>
       </w:r>
+      <w:proofErr w:type="spellStart"/>
+      <w:r>
+        <w:t>costas_orden</w:t>
+      </w:r>
+      <w:proofErr w:type="spellEnd"/>
+      <w:r>
+        <w:t xml:space="preserve"> %} Si bien las costas se impusieron por su orden, posteriormente la Cámara de Apelaciones revocó tal situación y se las impuso al </w:t>
+      </w:r>
+      <w:proofErr w:type="spellStart"/>
+      <w:r>
+        <w:t>ANSeS</w:t>
+      </w:r>
+      <w:proofErr w:type="spellEnd"/>
+      <w:r>
+        <w:t xml:space="preserve"> mediante sentencia interlocutoria de fecha {{</w:t>
+      </w:r>
+      <w:proofErr w:type="spellStart"/>
+      <w:r>
+        <w:t>sentencia_interlocutoria_costas</w:t>
+      </w:r>
+      <w:proofErr w:type="spellEnd"/>
+      <w:r>
+        <w:t>}}. {%</w:t>
+      </w:r>
+      <w:r>
+        <w:t xml:space="preserve"> </w:t>
+      </w:r>
+      <w:proofErr w:type="spellStart"/>
       <w:r>
         <w:t>endif</w:t>
       </w:r>
+      <w:proofErr w:type="spellEnd"/>
       <w:r>
         <w:t xml:space="preserve"> </w:t>
       </w:r>
@@ -204,6 +325,31 @@
       </w:r>
       <w:r>
         <w:t xml:space="preserve"> </w:t>
+      </w:r>
+    </w:p>
+    <w:p>
+      <w:pPr>
+        <w:spacing w:line="360" w:lineRule="auto"/>
+        <w:jc w:val="both"/>
+      </w:pPr>
+      <w:r>
+        <w:t xml:space="preserve">{% </w:t>
+      </w:r>
+      <w:proofErr w:type="spellStart"/>
+      <w:r>
+        <w:t>if</w:t>
+      </w:r>
+      <w:proofErr w:type="spellEnd"/>
+      <w:r>
+        <w:t xml:space="preserve"> </w:t>
+      </w:r>
+      <w:proofErr w:type="spellStart"/>
+      <w:r>
+        <w:t>sentencia_apelacion</w:t>
+      </w:r>
+      <w:proofErr w:type="spellEnd"/>
+      <w:r>
+        <w:t xml:space="preserve"> %}</w:t>
       </w:r>
     </w:p>
     <w:p>
@@ -217,8 +363,48 @@
         <w:ind w:left="0" w:firstLine="2431"/>
         <w:jc w:val="both"/>
       </w:pPr>
-      <w:r>
-        <w:t>Anses interpuso recurso de apelación en contra de dicha aprobación, el cual fue rechazado mediante sentencia de Cámara de fecha {{fecha_sentencia_apelacion}} , con costas a la vencida.</w:t>
+      <w:proofErr w:type="spellStart"/>
+      <w:r>
+        <w:t>Anses</w:t>
+      </w:r>
+      <w:proofErr w:type="spellEnd"/>
+      <w:r>
+        <w:t xml:space="preserve"> interpuso recurso de apelación en contra de dicha aprobación, el cual fue rechazado mediante sentencia de Cámara de fecha {{</w:t>
+      </w:r>
+      <w:proofErr w:type="spellStart"/>
+      <w:r>
+        <w:t>fecha_sentencia_apelacion</w:t>
+      </w:r>
+      <w:proofErr w:type="spellEnd"/>
+      <w:r>
+        <w:t>}</w:t>
+      </w:r>
+      <w:proofErr w:type="gramStart"/>
+      <w:r>
+        <w:t>} ,</w:t>
+      </w:r>
+      <w:proofErr w:type="gramEnd"/>
+      <w:r>
+        <w:t xml:space="preserve"> con costas a la vencida.</w:t>
+      </w:r>
+      <w:r>
+        <w:t xml:space="preserve"> {</w:t>
+      </w:r>
+      <w:r>
+        <w:t xml:space="preserve">% </w:t>
+      </w:r>
+      <w:proofErr w:type="spellStart"/>
+      <w:proofErr w:type="gramStart"/>
+      <w:r>
+        <w:t>endif</w:t>
+      </w:r>
+      <w:proofErr w:type="spellEnd"/>
+      <w:r>
+        <w:t xml:space="preserve">  %</w:t>
+      </w:r>
+      <w:proofErr w:type="gramEnd"/>
+      <w:r>
+        <w:t>}</w:t>
       </w:r>
     </w:p>
     <w:p>
@@ -227,7 +413,23 @@
         <w:jc w:val="both"/>
       </w:pPr>
       <w:r>
-        <w:t>{% if sentencia_trance_liquidacion %}</w:t>
+        <w:t xml:space="preserve">{% </w:t>
+      </w:r>
+      <w:proofErr w:type="spellStart"/>
+      <w:r>
+        <w:t>if</w:t>
+      </w:r>
+      <w:proofErr w:type="spellEnd"/>
+      <w:r>
+        <w:t xml:space="preserve"> </w:t>
+      </w:r>
+      <w:proofErr w:type="spellStart"/>
+      <w:r>
+        <w:t>sentencia_trance_liquidacion</w:t>
+      </w:r>
+      <w:proofErr w:type="spellEnd"/>
+      <w:r>
+        <w:t xml:space="preserve"> %}</w:t>
       </w:r>
     </w:p>
     <w:p>
@@ -242,7 +444,23 @@
         <w:jc w:val="both"/>
       </w:pPr>
       <w:r>
-        <w:t>Ejecución de sentencia, sentencia de trance y remate, de fecha {{fecha_sentencia_trance_liquidacion}}, con costas a la ejecutada. {% endif %}</w:t>
+        <w:t>Ejecución de sentencia, sentencia de trance y remate, de fecha {{</w:t>
+      </w:r>
+      <w:proofErr w:type="spellStart"/>
+      <w:r>
+        <w:t>fecha_sentencia_trance_liquidacion</w:t>
+      </w:r>
+      <w:proofErr w:type="spellEnd"/>
+      <w:r>
+        <w:t xml:space="preserve">}}, con costas a la ejecutada. {% </w:t>
+      </w:r>
+      <w:proofErr w:type="spellStart"/>
+      <w:r>
+        <w:t>endif</w:t>
+      </w:r>
+      <w:proofErr w:type="spellEnd"/>
+      <w:r>
+        <w:t xml:space="preserve"> %}</w:t>
       </w:r>
     </w:p>
     <w:p>
@@ -251,7 +469,23 @@
         <w:jc w:val="both"/>
       </w:pPr>
       <w:r>
-        <w:t>{% if planilla_ampliacion %}</w:t>
+        <w:t xml:space="preserve">{% </w:t>
+      </w:r>
+      <w:proofErr w:type="spellStart"/>
+      <w:r>
+        <w:t>if</w:t>
+      </w:r>
+      <w:proofErr w:type="spellEnd"/>
+      <w:r>
+        <w:t xml:space="preserve"> </w:t>
+      </w:r>
+      <w:proofErr w:type="spellStart"/>
+      <w:r>
+        <w:t>planilla_ampliacion</w:t>
+      </w:r>
+      <w:proofErr w:type="spellEnd"/>
+      <w:r>
+        <w:t xml:space="preserve"> %}</w:t>
       </w:r>
     </w:p>
     <w:p>
@@ -267,7 +501,95 @@
       </w:pPr>
       <w:r>
         <w:lastRenderedPageBreak/>
-        <w:t>Aprobación de ampliación de planilla de fecha {{fecha_aprobacion_planilla_ampliacion}} por la suma de {{monto_ampliacion}}, con fecha de corte {{fecha_corte}} {% if costas_a_su_orden %}.Si bien las costas se impusieron por su orden, posteriormente la Cámara de Apelaciones revocó tal situación y se las impuso al ANSeS mediante sentencia interlocutoria de fecha {{fecha_sentencia_interlocutoria }}. {% else %}, con costas a la demandada. {% endif %} {% endif %}</w:t>
+        <w:t>Aprobación de ampliación de planilla de fecha {{</w:t>
+      </w:r>
+      <w:proofErr w:type="spellStart"/>
+      <w:r>
+        <w:t>fecha_aprobacion_planilla_ampliacion</w:t>
+      </w:r>
+      <w:proofErr w:type="spellEnd"/>
+      <w:r>
+        <w:t>}} por la suma de {{</w:t>
+      </w:r>
+      <w:proofErr w:type="spellStart"/>
+      <w:r>
+        <w:t>monto_ampliacion</w:t>
+      </w:r>
+      <w:proofErr w:type="spellEnd"/>
+      <w:r>
+        <w:t>}}, con fecha de corte {{</w:t>
+      </w:r>
+      <w:proofErr w:type="spellStart"/>
+      <w:r>
+        <w:t>fecha_corte</w:t>
+      </w:r>
+      <w:proofErr w:type="spellEnd"/>
+      <w:r>
+        <w:t xml:space="preserve">}} {% </w:t>
+      </w:r>
+      <w:proofErr w:type="spellStart"/>
+      <w:r>
+        <w:t>if</w:t>
+      </w:r>
+      <w:proofErr w:type="spellEnd"/>
+      <w:r>
+        <w:t xml:space="preserve"> </w:t>
+      </w:r>
+      <w:proofErr w:type="spellStart"/>
+      <w:r>
+        <w:t>costas_a_su_orden</w:t>
+      </w:r>
+      <w:proofErr w:type="spellEnd"/>
+      <w:r>
+        <w:t xml:space="preserve"> %</w:t>
+      </w:r>
+      <w:proofErr w:type="gramStart"/>
+      <w:r>
+        <w:t>}.Si</w:t>
+      </w:r>
+      <w:proofErr w:type="gramEnd"/>
+      <w:r>
+        <w:t xml:space="preserve"> bien las costas se impusieron por su orden, posteriormente la Cámara de Apelaciones revocó tal situación y se las impuso al </w:t>
+      </w:r>
+      <w:proofErr w:type="spellStart"/>
+      <w:r>
+        <w:t>ANSeS</w:t>
+      </w:r>
+      <w:proofErr w:type="spellEnd"/>
+      <w:r>
+        <w:t xml:space="preserve"> mediante sentencia interlocutoria de fecha {{</w:t>
+      </w:r>
+      <w:proofErr w:type="spellStart"/>
+      <w:r>
+        <w:t>fecha_sentencia_interlocutoria</w:t>
+      </w:r>
+      <w:proofErr w:type="spellEnd"/>
+      <w:r>
+        <w:t xml:space="preserve"> }}. {% </w:t>
+      </w:r>
+      <w:proofErr w:type="spellStart"/>
+      <w:r>
+        <w:t>else</w:t>
+      </w:r>
+      <w:proofErr w:type="spellEnd"/>
+      <w:r>
+        <w:t xml:space="preserve"> %}, con costas a la demandada. {% </w:t>
+      </w:r>
+      <w:proofErr w:type="spellStart"/>
+      <w:r>
+        <w:t>endif</w:t>
+      </w:r>
+      <w:proofErr w:type="spellEnd"/>
+      <w:r>
+        <w:t xml:space="preserve"> %} {% </w:t>
+      </w:r>
+      <w:proofErr w:type="spellStart"/>
+      <w:r>
+        <w:t>endif</w:t>
+      </w:r>
+      <w:proofErr w:type="spellEnd"/>
+      <w:r>
+        <w:t xml:space="preserve"> %}</w:t>
       </w:r>
     </w:p>
     <w:p>
@@ -276,7 +598,23 @@
         <w:jc w:val="both"/>
       </w:pPr>
       <w:r>
-        <w:t>{% if sentencia_trance %}</w:t>
+        <w:t xml:space="preserve">{% </w:t>
+      </w:r>
+      <w:proofErr w:type="spellStart"/>
+      <w:r>
+        <w:t>if</w:t>
+      </w:r>
+      <w:proofErr w:type="spellEnd"/>
+      <w:r>
+        <w:t xml:space="preserve"> </w:t>
+      </w:r>
+      <w:proofErr w:type="spellStart"/>
+      <w:r>
+        <w:t>sentencia_trance</w:t>
+      </w:r>
+      <w:proofErr w:type="spellEnd"/>
+      <w:r>
+        <w:t xml:space="preserve"> %}</w:t>
       </w:r>
     </w:p>
     <w:p>
@@ -291,13 +629,34 @@
         <w:jc w:val="both"/>
       </w:pPr>
       <w:r>
-        <w:t>Ejecución de sentencia, sentencia de trance y remate, de fecha {{sentencia_trance</w:t>
+        <w:t>Ejecución de sentencia, sentencia de trance y remate, de fecha {{</w:t>
+      </w:r>
+      <w:proofErr w:type="spellStart"/>
+      <w:r>
+        <w:t>sentencia_trance</w:t>
       </w:r>
       <w:r>
         <w:t>_fecha</w:t>
       </w:r>
-      <w:r>
-        <w:t>}} , con costas a la ejecutada. {% endif %}</w:t>
+      <w:proofErr w:type="spellEnd"/>
+      <w:r>
+        <w:t>}</w:t>
+      </w:r>
+      <w:proofErr w:type="gramStart"/>
+      <w:r>
+        <w:t>} ,</w:t>
+      </w:r>
+      <w:proofErr w:type="gramEnd"/>
+      <w:r>
+        <w:t xml:space="preserve"> con costas a la ejecutada. {% </w:t>
+      </w:r>
+      <w:proofErr w:type="spellStart"/>
+      <w:r>
+        <w:t>endif</w:t>
+      </w:r>
+      <w:proofErr w:type="spellEnd"/>
+      <w:r>
+        <w:t xml:space="preserve"> %}</w:t>
       </w:r>
     </w:p>
     <w:p>
@@ -306,7 +665,15 @@
         <w:jc w:val="both"/>
       </w:pPr>
       <w:r>
-        <w:t>{% if planilla_ampliacion_2 %}</w:t>
+        <w:t xml:space="preserve">{% </w:t>
+      </w:r>
+      <w:proofErr w:type="spellStart"/>
+      <w:r>
+        <w:t>if</w:t>
+      </w:r>
+      <w:proofErr w:type="spellEnd"/>
+      <w:r>
+        <w:t xml:space="preserve"> planilla_ampliacion_2 %}</w:t>
       </w:r>
     </w:p>
     <w:p>
@@ -321,7 +688,71 @@
         <w:jc w:val="both"/>
       </w:pPr>
       <w:r>
-        <w:t>Aprobación ampliación de planilla de fecha {{fecha_aprobacion_planilla_ampliacion_2}} por la suma de {{monto_ampliacion_2}}, con fecha de corte {{ fecha_corte_2 }}. {% if costas_a_su_orden_2 %} Si bien las costas se impusieron por su orden, posteriormente la Cámara de Apelaciones revocó tal situación y se las impuso al ANSeS mediante sentencia interlocutoria de fecha {{fecha_sentencia_interlocutoria_2 }}. {% else %} , con costas a la demandada. {% endif %} {% endif %}</w:t>
+        <w:t xml:space="preserve">Aprobación ampliación de planilla de fecha {{fecha_aprobacion_planilla_ampliacion_2}} por la suma de {{monto_ampliacion_2}}, con fecha de corte </w:t>
+      </w:r>
+      <w:proofErr w:type="gramStart"/>
+      <w:r>
+        <w:t>{{ fecha</w:t>
+      </w:r>
+      <w:proofErr w:type="gramEnd"/>
+      <w:r>
+        <w:t xml:space="preserve">_corte_2 }}. {% </w:t>
+      </w:r>
+      <w:proofErr w:type="spellStart"/>
+      <w:r>
+        <w:t>if</w:t>
+      </w:r>
+      <w:proofErr w:type="spellEnd"/>
+      <w:r>
+        <w:t xml:space="preserve"> costas_a_su_orden_2 %} Si bien las costas se impusieron por su orden, posteriormente la Cámara de Apelaciones revocó tal situación y se las impuso al </w:t>
+      </w:r>
+      <w:proofErr w:type="spellStart"/>
+      <w:r>
+        <w:t>ANSeS</w:t>
+      </w:r>
+      <w:proofErr w:type="spellEnd"/>
+      <w:r>
+        <w:t xml:space="preserve"> mediante sentencia interlocutoria de fecha {{fecha_sentencia_interlocutoria_</w:t>
+      </w:r>
+      <w:proofErr w:type="gramStart"/>
+      <w:r>
+        <w:t>2 }</w:t>
+      </w:r>
+      <w:proofErr w:type="gramEnd"/>
+      <w:r>
+        <w:t xml:space="preserve">}. {% </w:t>
+      </w:r>
+      <w:proofErr w:type="spellStart"/>
+      <w:r>
+        <w:t>else</w:t>
+      </w:r>
+      <w:proofErr w:type="spellEnd"/>
+      <w:r>
+        <w:t xml:space="preserve"> %</w:t>
+      </w:r>
+      <w:proofErr w:type="gramStart"/>
+      <w:r>
+        <w:t>} ,</w:t>
+      </w:r>
+      <w:proofErr w:type="gramEnd"/>
+      <w:r>
+        <w:t xml:space="preserve"> con costas a la demandada. {% </w:t>
+      </w:r>
+      <w:proofErr w:type="spellStart"/>
+      <w:r>
+        <w:t>endif</w:t>
+      </w:r>
+      <w:proofErr w:type="spellEnd"/>
+      <w:r>
+        <w:t xml:space="preserve"> %} {% </w:t>
+      </w:r>
+      <w:proofErr w:type="spellStart"/>
+      <w:r>
+        <w:t>endif</w:t>
+      </w:r>
+      <w:proofErr w:type="spellEnd"/>
+      <w:r>
+        <w:t xml:space="preserve"> %}</w:t>
       </w:r>
     </w:p>
     <w:p>
@@ -330,7 +761,15 @@
         <w:jc w:val="both"/>
       </w:pPr>
       <w:r>
-        <w:t>{% if sentencia_trance_2 %}</w:t>
+        <w:t xml:space="preserve">{% </w:t>
+      </w:r>
+      <w:proofErr w:type="spellStart"/>
+      <w:r>
+        <w:t>if</w:t>
+      </w:r>
+      <w:proofErr w:type="spellEnd"/>
+      <w:r>
+        <w:t xml:space="preserve"> sentencia_trance_2 %}</w:t>
       </w:r>
     </w:p>
     <w:p>
@@ -345,13 +784,29 @@
         <w:jc w:val="both"/>
       </w:pPr>
       <w:r>
-        <w:t xml:space="preserve">Ejecución de sentencia, sentencia de trance y remate, de fecha {{ </w:t>
-      </w:r>
-      <w:r>
-        <w:t>sentencia_trance_fecha_2</w:t>
-      </w:r>
-      <w:r>
-        <w:t>}}, con costas a la ejecutada. {% endif %}</w:t>
+        <w:t xml:space="preserve">Ejecución de sentencia, sentencia de trance y remate, de fecha </w:t>
+      </w:r>
+      <w:proofErr w:type="gramStart"/>
+      <w:r>
+        <w:t xml:space="preserve">{{ </w:t>
+      </w:r>
+      <w:r>
+        <w:t>sentencia</w:t>
+      </w:r>
+      <w:proofErr w:type="gramEnd"/>
+      <w:r>
+        <w:t>_trance_fecha_2</w:t>
+      </w:r>
+      <w:r>
+        <w:t xml:space="preserve">}}, con costas a la ejecutada. {% </w:t>
+      </w:r>
+      <w:proofErr w:type="spellStart"/>
+      <w:r>
+        <w:t>endif</w:t>
+      </w:r>
+      <w:proofErr w:type="spellEnd"/>
+      <w:r>
+        <w:t xml:space="preserve"> %}</w:t>
       </w:r>
     </w:p>
     <w:p>
@@ -407,10 +862,123 @@
         <w:jc w:val="both"/>
       </w:pPr>
       <w:r>
-        <w:t>Conforme surge de la documentacion que acompaño</w:t>
-      </w:r>
-      <w:r>
-        <w:t xml:space="preserve"> en fecha {{fecha_aprobacion_planilla}} quedó aprobada la planilla de liquidación por capital e intereses, periodo {{fecha_comienzo_planilla}} al {{ fecha_corte_planilla }}, por la suma total de {{ monto_aprobacion_planilla }}. {% if costas_orden %} Tal como se dijo anteriormente, si bien en un primer momento las costas se impusieron por su orden, posteriormente la Cámara de Apelaciones revocó tal situación y se las impuso al ANSeS mediante sentencia interlocutoria de fecha {{sentencia_interlocutoria_costas}}. {% endif %}</w:t>
+        <w:t xml:space="preserve">Conforme surge de la </w:t>
+      </w:r>
+      <w:proofErr w:type="spellStart"/>
+      <w:r>
+        <w:t>documentacion</w:t>
+      </w:r>
+      <w:proofErr w:type="spellEnd"/>
+      <w:r>
+        <w:t xml:space="preserve"> que acompaño</w:t>
+      </w:r>
+      <w:r>
+        <w:t xml:space="preserve"> en fecha {{</w:t>
+      </w:r>
+      <w:proofErr w:type="spellStart"/>
+      <w:r>
+        <w:t>fecha_aprobacion_planilla</w:t>
+      </w:r>
+      <w:proofErr w:type="spellEnd"/>
+      <w:r>
+        <w:t>}} quedó aprobada la planilla de liquidación por capital e intereses, periodo {{</w:t>
+      </w:r>
+      <w:proofErr w:type="spellStart"/>
+      <w:r>
+        <w:t>fecha_comienzo_planilla</w:t>
+      </w:r>
+      <w:proofErr w:type="spellEnd"/>
+      <w:r>
+        <w:t xml:space="preserve">}} al </w:t>
+      </w:r>
+      <w:proofErr w:type="gramStart"/>
+      <w:r>
+        <w:t xml:space="preserve">{{ </w:t>
+      </w:r>
+      <w:proofErr w:type="spellStart"/>
+      <w:r>
+        <w:t>fecha</w:t>
+      </w:r>
+      <w:proofErr w:type="gramEnd"/>
+      <w:r>
+        <w:t>_corte_planilla</w:t>
+      </w:r>
+      <w:proofErr w:type="spellEnd"/>
+      <w:r>
+        <w:t xml:space="preserve"> }}, por la suma total de {{ </w:t>
+      </w:r>
+      <w:proofErr w:type="spellStart"/>
+      <w:r>
+        <w:t>monto_aprobacion_planilla</w:t>
+      </w:r>
+      <w:proofErr w:type="spellEnd"/>
+      <w:r>
+        <w:t xml:space="preserve"> }}. {% </w:t>
+      </w:r>
+      <w:proofErr w:type="spellStart"/>
+      <w:r>
+        <w:t>if</w:t>
+      </w:r>
+      <w:proofErr w:type="spellEnd"/>
+      <w:r>
+        <w:t xml:space="preserve"> </w:t>
+      </w:r>
+      <w:proofErr w:type="spellStart"/>
+      <w:r>
+        <w:t>costas_orden</w:t>
+      </w:r>
+      <w:proofErr w:type="spellEnd"/>
+      <w:r>
+        <w:t xml:space="preserve"> %} Tal como se dijo anteriormente, si bien en un primer momento las costas se impusieron por su orden, posteriormente la Cámara de Apelaciones revocó tal situación y se las impuso al </w:t>
+      </w:r>
+      <w:proofErr w:type="spellStart"/>
+      <w:r>
+        <w:t>ANSeS</w:t>
+      </w:r>
+      <w:proofErr w:type="spellEnd"/>
+      <w:r>
+        <w:t xml:space="preserve"> mediante sentencia interlocutoria de fecha {{</w:t>
+      </w:r>
+      <w:proofErr w:type="spellStart"/>
+      <w:r>
+        <w:t>sentencia_interlocutoria_costas</w:t>
+      </w:r>
+      <w:proofErr w:type="spellEnd"/>
+      <w:r>
+        <w:t xml:space="preserve">}}. {% </w:t>
+      </w:r>
+      <w:proofErr w:type="spellStart"/>
+      <w:r>
+        <w:t>endif</w:t>
+      </w:r>
+      <w:proofErr w:type="spellEnd"/>
+      <w:r>
+        <w:t xml:space="preserve"> %}</w:t>
+      </w:r>
+    </w:p>
+    <w:p>
+      <w:pPr>
+        <w:spacing w:line="360" w:lineRule="auto"/>
+        <w:jc w:val="both"/>
+      </w:pPr>
+      <w:r>
+        <w:t xml:space="preserve">{% </w:t>
+      </w:r>
+      <w:proofErr w:type="spellStart"/>
+      <w:r>
+        <w:t>if</w:t>
+      </w:r>
+      <w:proofErr w:type="spellEnd"/>
+      <w:r>
+        <w:t xml:space="preserve"> </w:t>
+      </w:r>
+      <w:proofErr w:type="spellStart"/>
+      <w:r>
+        <w:t>sentencia_apelacion</w:t>
+      </w:r>
+      <w:proofErr w:type="spellEnd"/>
+      <w:r>
+        <w:t xml:space="preserve"> %}</w:t>
       </w:r>
     </w:p>
     <w:p>
@@ -427,11 +995,38 @@
       <w:r>
         <w:t>En fecha {{</w:t>
       </w:r>
+      <w:proofErr w:type="spellStart"/>
       <w:r>
         <w:t>fecha_</w:t>
       </w:r>
       <w:r>
-        <w:t>sentencia_apelacion}} la Cámara de Apelaciones rechazó también el recurso de apelación interpuesto por Anses en contra de la aprobación de planilla, imponiéndole las costas.</w:t>
+        <w:t>sentencia_apelacion</w:t>
+      </w:r>
+      <w:proofErr w:type="spellEnd"/>
+      <w:r>
+        <w:t xml:space="preserve">}} la Cámara de Apelaciones rechazó también el recurso de apelación interpuesto por </w:t>
+      </w:r>
+      <w:proofErr w:type="spellStart"/>
+      <w:r>
+        <w:t>Anses</w:t>
+      </w:r>
+      <w:proofErr w:type="spellEnd"/>
+      <w:r>
+        <w:t xml:space="preserve"> en contra de la aprobación de planilla, imponiéndole las costas.</w:t>
+      </w:r>
+      <w:r>
+        <w:t xml:space="preserve"> </w:t>
+      </w:r>
+      <w:r>
+        <w:t xml:space="preserve">{% </w:t>
+      </w:r>
+      <w:proofErr w:type="spellStart"/>
+      <w:r>
+        <w:t>endif</w:t>
+      </w:r>
+      <w:proofErr w:type="spellEnd"/>
+      <w:r>
+        <w:t xml:space="preserve"> %}</w:t>
       </w:r>
     </w:p>
     <w:p>
@@ -440,7 +1035,23 @@
         <w:jc w:val="both"/>
       </w:pPr>
       <w:r>
-        <w:t>{% if sentencia_trance_liquidacion %}</w:t>
+        <w:t xml:space="preserve">{% </w:t>
+      </w:r>
+      <w:proofErr w:type="spellStart"/>
+      <w:r>
+        <w:t>if</w:t>
+      </w:r>
+      <w:proofErr w:type="spellEnd"/>
+      <w:r>
+        <w:t xml:space="preserve"> </w:t>
+      </w:r>
+      <w:proofErr w:type="spellStart"/>
+      <w:r>
+        <w:t>sentencia_trance_liquidacion</w:t>
+      </w:r>
+      <w:proofErr w:type="spellEnd"/>
+      <w:r>
+        <w:t xml:space="preserve"> %}</w:t>
       </w:r>
     </w:p>
     <w:p>
@@ -457,11 +1068,32 @@
       <w:r>
         <w:t>En fecha {{</w:t>
       </w:r>
+      <w:proofErr w:type="spellStart"/>
       <w:r>
         <w:t>fecha_</w:t>
       </w:r>
       <w:r>
-        <w:t>sentencia_trance_liquidacion}}, se dicta sentencia de trance y remate, con costas a la ejecutada. El pago de dicha planilla fue el {{fecha_pago_planilla}}. {% endif %}</w:t>
+        <w:t>sentencia_trance_liquidacion</w:t>
+      </w:r>
+      <w:proofErr w:type="spellEnd"/>
+      <w:r>
+        <w:t>}}, se dicta sentencia de trance y remate, con costas a la ejecutada. El pago de dicha planilla fue el {{</w:t>
+      </w:r>
+      <w:proofErr w:type="spellStart"/>
+      <w:r>
+        <w:t>fecha_pago_planilla</w:t>
+      </w:r>
+      <w:proofErr w:type="spellEnd"/>
+      <w:r>
+        <w:t xml:space="preserve">}}. {% </w:t>
+      </w:r>
+      <w:proofErr w:type="spellStart"/>
+      <w:r>
+        <w:t>endif</w:t>
+      </w:r>
+      <w:proofErr w:type="spellEnd"/>
+      <w:r>
+        <w:t xml:space="preserve"> %}</w:t>
       </w:r>
     </w:p>
     <w:p>
@@ -470,10 +1102,26 @@
         <w:jc w:val="both"/>
       </w:pPr>
       <w:r>
-        <w:t>{% if planilla_</w:t>
-      </w:r>
-      <w:r>
-        <w:t>ampliacion %</w:t>
+        <w:t xml:space="preserve">{% </w:t>
+      </w:r>
+      <w:proofErr w:type="spellStart"/>
+      <w:r>
+        <w:t>if</w:t>
+      </w:r>
+      <w:proofErr w:type="spellEnd"/>
+      <w:r>
+        <w:t xml:space="preserve"> </w:t>
+      </w:r>
+      <w:proofErr w:type="spellStart"/>
+      <w:r>
+        <w:t>planilla_</w:t>
+      </w:r>
+      <w:r>
+        <w:t>ampliacion</w:t>
+      </w:r>
+      <w:proofErr w:type="spellEnd"/>
+      <w:r>
+        <w:t xml:space="preserve"> %</w:t>
       </w:r>
       <w:r>
         <w:t>}</w:t>
@@ -491,20 +1139,104 @@
         <w:jc w:val="both"/>
       </w:pPr>
       <w:r>
-        <w:t>En fecha {{fecha_aprobacion_planilla_ampliacion}} se aprobó la ampliación de planilla por la suma total de {{monto_ampliacion}}, por el periodo {{fecha_inicio}}  al {{fecha_corte}}{% if costas_a_su_orden %} .Tal como se dijo anteriormente, si bien en un primer momento las costas se impusieron las costas por su orden, posteriormente la Cámara de Apelaciones revocó tal situación y se las impuso al ANSeS mediante sentencia interlocutoria de fecha {{fecha_sentencia_interlocutoria}}. {%</w:t>
-      </w:r>
+        <w:t>En fecha {{</w:t>
+      </w:r>
+      <w:proofErr w:type="spellStart"/>
+      <w:r>
+        <w:t>fecha_aprobacion_planilla_ampliacion</w:t>
+      </w:r>
+      <w:proofErr w:type="spellEnd"/>
+      <w:r>
+        <w:t>}} se aprobó la ampliación de planilla por la suma total de {{</w:t>
+      </w:r>
+      <w:proofErr w:type="spellStart"/>
+      <w:r>
+        <w:t>monto_ampliacion</w:t>
+      </w:r>
+      <w:proofErr w:type="spellEnd"/>
+      <w:r>
+        <w:t>}}, por el periodo {{</w:t>
+      </w:r>
+      <w:proofErr w:type="spellStart"/>
+      <w:r>
+        <w:t>fecha_inicio</w:t>
+      </w:r>
+      <w:proofErr w:type="spellEnd"/>
+      <w:proofErr w:type="gramStart"/>
+      <w:r>
+        <w:t>}}  al</w:t>
+      </w:r>
+      <w:proofErr w:type="gramEnd"/>
+      <w:r>
+        <w:t xml:space="preserve"> {{</w:t>
+      </w:r>
+      <w:proofErr w:type="spellStart"/>
+      <w:r>
+        <w:t>fecha_corte</w:t>
+      </w:r>
+      <w:proofErr w:type="spellEnd"/>
+      <w:r>
+        <w:t xml:space="preserve">}}{% </w:t>
+      </w:r>
+      <w:proofErr w:type="spellStart"/>
+      <w:r>
+        <w:t>if</w:t>
+      </w:r>
+      <w:proofErr w:type="spellEnd"/>
       <w:r>
         <w:t xml:space="preserve"> </w:t>
       </w:r>
-      <w:r>
-        <w:t>else %}, con costas a la vencida.{%</w:t>
+      <w:proofErr w:type="spellStart"/>
+      <w:r>
+        <w:t>costas_a_su_orden</w:t>
+      </w:r>
+      <w:proofErr w:type="spellEnd"/>
+      <w:r>
+        <w:t xml:space="preserve"> %} .Tal como se dijo anteriormente, si bien en un primer momento las costas se impusieron las costas por su orden, posteriormente la Cámara de Apelaciones revocó tal situación y se las impuso al </w:t>
+      </w:r>
+      <w:proofErr w:type="spellStart"/>
+      <w:r>
+        <w:t>ANSeS</w:t>
+      </w:r>
+      <w:proofErr w:type="spellEnd"/>
+      <w:r>
+        <w:t xml:space="preserve"> mediante sentencia interlocutoria de fecha {{</w:t>
+      </w:r>
+      <w:proofErr w:type="spellStart"/>
+      <w:r>
+        <w:t>fecha_sentencia_interlocutoria</w:t>
+      </w:r>
+      <w:proofErr w:type="spellEnd"/>
+      <w:r>
+        <w:t>}}. {%</w:t>
       </w:r>
       <w:r>
         <w:t xml:space="preserve"> </w:t>
       </w:r>
+      <w:proofErr w:type="spellStart"/>
+      <w:r>
+        <w:t>else</w:t>
+      </w:r>
+      <w:proofErr w:type="spellEnd"/>
+      <w:r>
+        <w:t xml:space="preserve"> %}, con costas a la </w:t>
+      </w:r>
+      <w:proofErr w:type="gramStart"/>
+      <w:r>
+        <w:t>vencida.{</w:t>
+      </w:r>
+      <w:proofErr w:type="gramEnd"/>
+      <w:r>
+        <w:t>%</w:t>
+      </w:r>
+      <w:r>
+        <w:t xml:space="preserve"> </w:t>
+      </w:r>
+      <w:proofErr w:type="spellStart"/>
       <w:r>
         <w:t>endif</w:t>
       </w:r>
+      <w:proofErr w:type="spellEnd"/>
       <w:r>
         <w:t xml:space="preserve"> </w:t>
       </w:r>
@@ -514,9 +1246,11 @@
       <w:r>
         <w:t xml:space="preserve"> </w:t>
       </w:r>
+      <w:proofErr w:type="spellStart"/>
       <w:r>
         <w:t>endif</w:t>
       </w:r>
+      <w:proofErr w:type="spellEnd"/>
       <w:r>
         <w:t xml:space="preserve"> </w:t>
       </w:r>
@@ -530,7 +1264,23 @@
         <w:jc w:val="both"/>
       </w:pPr>
       <w:r>
-        <w:t>{% if sentencia_trance %}</w:t>
+        <w:t xml:space="preserve">{% </w:t>
+      </w:r>
+      <w:proofErr w:type="spellStart"/>
+      <w:r>
+        <w:t>if</w:t>
+      </w:r>
+      <w:proofErr w:type="spellEnd"/>
+      <w:r>
+        <w:t xml:space="preserve"> </w:t>
+      </w:r>
+      <w:proofErr w:type="spellStart"/>
+      <w:r>
+        <w:t>sentencia_trance</w:t>
+      </w:r>
+      <w:proofErr w:type="spellEnd"/>
+      <w:r>
+        <w:t xml:space="preserve"> %}</w:t>
       </w:r>
     </w:p>
     <w:p>
@@ -545,20 +1295,35 @@
         <w:jc w:val="both"/>
       </w:pPr>
       <w:r>
-        <w:t>En fecha {{sentencia_trance</w:t>
+        <w:t>En fecha {{</w:t>
+      </w:r>
+      <w:proofErr w:type="spellStart"/>
+      <w:r>
+        <w:t>sentencia_trance</w:t>
       </w:r>
       <w:r>
         <w:t>_fecha</w:t>
       </w:r>
-      <w:r>
-        <w:t>}} se dictó sentencia de trance y remate, con costas a la ejecutada. El pago de dicha planilla fue el {{fecha_pago}}. {%</w:t>
+      <w:proofErr w:type="spellEnd"/>
+      <w:r>
+        <w:t>}} se dictó sentencia de trance y remate, con costas a la ejecutada. El pago de dicha planilla fue el {{</w:t>
+      </w:r>
+      <w:proofErr w:type="spellStart"/>
+      <w:r>
+        <w:t>fecha_pago</w:t>
+      </w:r>
+      <w:proofErr w:type="spellEnd"/>
+      <w:r>
+        <w:t>}}. {%</w:t>
       </w:r>
       <w:r>
         <w:t xml:space="preserve"> </w:t>
       </w:r>
+      <w:proofErr w:type="spellStart"/>
       <w:r>
         <w:t>endif</w:t>
       </w:r>
+      <w:proofErr w:type="spellEnd"/>
       <w:r>
         <w:t xml:space="preserve"> </w:t>
       </w:r>
@@ -572,7 +1337,15 @@
         <w:jc w:val="both"/>
       </w:pPr>
       <w:r>
-        <w:t>{% if planilla_ampliacion_2 %}</w:t>
+        <w:t xml:space="preserve">{% </w:t>
+      </w:r>
+      <w:proofErr w:type="spellStart"/>
+      <w:r>
+        <w:t>if</w:t>
+      </w:r>
+      <w:proofErr w:type="spellEnd"/>
+      <w:r>
+        <w:t xml:space="preserve"> planilla_ampliacion_2 %}</w:t>
       </w:r>
     </w:p>
     <w:p>
@@ -593,20 +1366,59 @@
         <w:t xml:space="preserve"> </w:t>
       </w:r>
       <w:r>
-        <w:t>{% if costas_a_su_orden_2 %} .Tal como se dijo anteriormente, si bien en un primer momento las costas se impusieron las costas por su orden, posteriormente la Cámara de Apelaciones revocó tal situación y se las impuso al ANSeS mediante sentencia interlocutoria de fecha {{fecha_sentencia_interlocutoria_2}}. {%</w:t>
+        <w:t xml:space="preserve">{% </w:t>
+      </w:r>
+      <w:proofErr w:type="spellStart"/>
+      <w:r>
+        <w:t>if</w:t>
+      </w:r>
+      <w:proofErr w:type="spellEnd"/>
+      <w:r>
+        <w:t xml:space="preserve"> costas_a_su_orden_2 %</w:t>
+      </w:r>
+      <w:proofErr w:type="gramStart"/>
+      <w:r>
+        <w:t>} .Tal</w:t>
+      </w:r>
+      <w:proofErr w:type="gramEnd"/>
+      <w:r>
+        <w:t xml:space="preserve"> como se dijo anteriormente, si bien en un primer momento las costas se impusieron las costas por su orden, posteriormente la Cámara de Apelaciones revocó tal situación y se las impuso al </w:t>
+      </w:r>
+      <w:proofErr w:type="spellStart"/>
+      <w:r>
+        <w:t>ANSeS</w:t>
+      </w:r>
+      <w:proofErr w:type="spellEnd"/>
+      <w:r>
+        <w:t xml:space="preserve"> mediante sentencia interlocutoria de fecha {{fecha_sentencia_interlocutoria_2}}. {%</w:t>
       </w:r>
       <w:r>
         <w:t xml:space="preserve"> </w:t>
       </w:r>
-      <w:r>
-        <w:t>else %}, con costas a la vencida.{%</w:t>
+      <w:proofErr w:type="spellStart"/>
+      <w:r>
+        <w:t>else</w:t>
+      </w:r>
+      <w:proofErr w:type="spellEnd"/>
+      <w:r>
+        <w:t xml:space="preserve"> %}, con costas a la </w:t>
+      </w:r>
+      <w:proofErr w:type="gramStart"/>
+      <w:r>
+        <w:t>vencida.{</w:t>
+      </w:r>
+      <w:proofErr w:type="gramEnd"/>
+      <w:r>
+        <w:t>%</w:t>
       </w:r>
       <w:r>
         <w:t xml:space="preserve"> </w:t>
       </w:r>
+      <w:proofErr w:type="spellStart"/>
       <w:r>
         <w:t>endif</w:t>
       </w:r>
+      <w:proofErr w:type="spellEnd"/>
       <w:r>
         <w:t xml:space="preserve"> </w:t>
       </w:r>
@@ -616,9 +1428,11 @@
       <w:r>
         <w:t xml:space="preserve"> </w:t>
       </w:r>
+      <w:proofErr w:type="spellStart"/>
       <w:r>
         <w:t>endif</w:t>
       </w:r>
+      <w:proofErr w:type="spellEnd"/>
       <w:r>
         <w:t xml:space="preserve"> </w:t>
       </w:r>
@@ -632,7 +1446,15 @@
         <w:jc w:val="both"/>
       </w:pPr>
       <w:r>
-        <w:t>{% if sentencia_trance_2 %}</w:t>
+        <w:t xml:space="preserve">{% </w:t>
+      </w:r>
+      <w:proofErr w:type="spellStart"/>
+      <w:r>
+        <w:t>if</w:t>
+      </w:r>
+      <w:proofErr w:type="spellEnd"/>
+      <w:r>
+        <w:t xml:space="preserve"> sentencia_trance_2 %}</w:t>
       </w:r>
     </w:p>
     <w:p>
@@ -650,20 +1472,30 @@
         <w:t>En fecha {{</w:t>
       </w:r>
       <w:r>
-        <w:t>sentencia_trance_fecha_2</w:t>
+        <w:t>sentencia_trance_fecha_</w:t>
+      </w:r>
+      <w:proofErr w:type="gramStart"/>
+      <w:r>
+        <w:t>2</w:t>
       </w:r>
       <w:r>
         <w:t xml:space="preserve"> </w:t>
       </w:r>
       <w:r>
-        <w:t>}} se dictó sentencia de trance y remate, con costas a la ejecutada. El pago de dicha planilla fue el {{fecha_pago_2}}. {%</w:t>
+        <w:t>}</w:t>
+      </w:r>
+      <w:proofErr w:type="gramEnd"/>
+      <w:r>
+        <w:t>} se dictó sentencia de trance y remate, con costas a la ejecutada. El pago de dicha planilla fue el {{fecha_pago_2}}. {%</w:t>
       </w:r>
       <w:r>
         <w:t xml:space="preserve"> </w:t>
       </w:r>
+      <w:proofErr w:type="spellStart"/>
       <w:r>
         <w:t>endif</w:t>
       </w:r>
+      <w:proofErr w:type="spellEnd"/>
       <w:r>
         <w:t xml:space="preserve"> </w:t>
       </w:r>
@@ -720,7 +1552,47 @@
           <w:bCs/>
           <w:lang w:val="es-AR" w:eastAsia="en-US"/>
         </w:rPr>
-        <w:t>“INC. HONORARIOS EN AUTOS: RODAS DE NORDERA, DORA ALICIA c/ ANSES S/ REAJUSTES VARIOS” EXPTE. Nº FSA 15000732 /2009/1/CA1 (Juzgado Federal Nº 1 de Salta)</w:t>
+        <w:t xml:space="preserve">“INC. HONORARIOS EN AUTOS: RODAS DE NORDERA, DORA ALICIA c/ ANSES S/ REAJUSTES VARIOS” EXPTE. </w:t>
+      </w:r>
+      <w:proofErr w:type="spellStart"/>
+      <w:r>
+        <w:rPr>
+          <w:rFonts w:eastAsiaTheme="minorHAnsi"/>
+          <w:b/>
+          <w:bCs/>
+          <w:lang w:val="es-AR" w:eastAsia="en-US"/>
+        </w:rPr>
+        <w:t>Nº</w:t>
+      </w:r>
+      <w:proofErr w:type="spellEnd"/>
+      <w:r>
+        <w:rPr>
+          <w:rFonts w:eastAsiaTheme="minorHAnsi"/>
+          <w:b/>
+          <w:bCs/>
+          <w:lang w:val="es-AR" w:eastAsia="en-US"/>
+        </w:rPr>
+        <w:t xml:space="preserve"> FSA 15000732 /2009/1/CA1 (Juzgado Federal </w:t>
+      </w:r>
+      <w:proofErr w:type="spellStart"/>
+      <w:r>
+        <w:rPr>
+          <w:rFonts w:eastAsiaTheme="minorHAnsi"/>
+          <w:b/>
+          <w:bCs/>
+          <w:lang w:val="es-AR" w:eastAsia="en-US"/>
+        </w:rPr>
+        <w:t>Nº</w:t>
+      </w:r>
+      <w:proofErr w:type="spellEnd"/>
+      <w:r>
+        <w:rPr>
+          <w:rFonts w:eastAsiaTheme="minorHAnsi"/>
+          <w:b/>
+          <w:bCs/>
+          <w:lang w:val="es-AR" w:eastAsia="en-US"/>
+        </w:rPr>
+        <w:t xml:space="preserve"> 1 de Salta)</w:t>
       </w:r>
       <w:r>
         <w:t>, el valor UMA a tenerse en cuenta es el que se encontraba vigente al momento del dictado de la resolución que aprueba la planilla u ordena llevar adelante la ejecución; en consecuencia, tenemos:</w:t>
@@ -738,7 +1610,23 @@
         <w:jc w:val="both"/>
       </w:pPr>
       <w:r>
-        <w:t xml:space="preserve">Por la primera planilla aprobada, y teniendo en cuenta lo dispuesto por el art. 22 y 24 de la ley 27.423, corresponde actualizar la planilla presentada con fecha de cierre {{fecha_corte_planilla}} al {{fecha_aprobacion_planilla}} en que fue aprobada. Esto da como resultado: </w:t>
+        <w:t>Por la primera planilla aprobada, y teniendo en cuenta lo dispuesto por el art. 22 y 24 de la ley 27.423, corresponde actualizar la planilla presentada con fecha de cierre {{</w:t>
+      </w:r>
+      <w:proofErr w:type="spellStart"/>
+      <w:r>
+        <w:t>fecha_corte_planilla</w:t>
+      </w:r>
+      <w:proofErr w:type="spellEnd"/>
+      <w:r>
+        <w:t>}} al {{</w:t>
+      </w:r>
+      <w:proofErr w:type="spellStart"/>
+      <w:r>
+        <w:t>fecha_aprobacion_planilla</w:t>
+      </w:r>
+      <w:proofErr w:type="spellEnd"/>
+      <w:r>
+        <w:t xml:space="preserve">}} en que fue aprobada. Esto da como resultado: </w:t>
       </w:r>
     </w:p>
     <w:p>
@@ -792,20 +1680,49 @@
         <w:t xml:space="preserve">Importe: </w:t>
       </w:r>
       <w:r>
-        <w:t>{{monto_aprobacion_planilla}}</w:t>
+        <w:t>{{</w:t>
+      </w:r>
+      <w:proofErr w:type="spellStart"/>
+      <w:r>
+        <w:t>monto_aprobacion_planilla</w:t>
+      </w:r>
+      <w:proofErr w:type="spellEnd"/>
+      <w:r>
+        <w:t>}}</w:t>
       </w:r>
       <w:r>
         <w:br/>
         <w:t xml:space="preserve">Desde el </w:t>
       </w:r>
       <w:r>
-        <w:t xml:space="preserve">{{fecha_corte_planilla}} </w:t>
-      </w:r>
-      <w:r>
-        <w:t xml:space="preserve"> hasta el </w:t>
-      </w:r>
-      <w:r>
-        <w:t>{{fecha_aprobacion_planilla}}</w:t>
+        <w:t>{{</w:t>
+      </w:r>
+      <w:proofErr w:type="spellStart"/>
+      <w:r>
+        <w:t>fecha_corte_planilla</w:t>
+      </w:r>
+      <w:proofErr w:type="spellEnd"/>
+      <w:proofErr w:type="gramStart"/>
+      <w:r>
+        <w:t xml:space="preserve">}} </w:t>
+      </w:r>
+      <w:r>
+        <w:t xml:space="preserve"> hasta</w:t>
+      </w:r>
+      <w:proofErr w:type="gramEnd"/>
+      <w:r>
+        <w:t xml:space="preserve"> el </w:t>
+      </w:r>
+      <w:r>
+        <w:t>{{</w:t>
+      </w:r>
+      <w:proofErr w:type="spellStart"/>
+      <w:r>
+        <w:t>fecha_aprobacion_planilla</w:t>
+      </w:r>
+      <w:proofErr w:type="spellEnd"/>
+      <w:r>
+        <w:t>}}</w:t>
       </w:r>
       <w:r>
         <w:br/>
@@ -816,32 +1733,64 @@
         <w:t xml:space="preserve">Interés: </w:t>
       </w:r>
       <w:r>
-        <w:t>{{inter</w:t>
+        <w:t>{{</w:t>
+      </w:r>
+      <w:proofErr w:type="spellStart"/>
+      <w:r>
+        <w:t>inter</w:t>
       </w:r>
       <w:r>
         <w:t>e</w:t>
       </w:r>
       <w:r>
-        <w:t xml:space="preserve">s_planilla}} </w:t>
+        <w:t>s_planilla</w:t>
+      </w:r>
+      <w:proofErr w:type="spellEnd"/>
+      <w:r>
+        <w:t xml:space="preserve">}} </w:t>
       </w:r>
       <w:r>
         <w:t xml:space="preserve">=  </w:t>
       </w:r>
       <w:r>
-        <w:t>{{monto_interes_planilla}}</w:t>
+        <w:t>{{</w:t>
+      </w:r>
+      <w:proofErr w:type="spellStart"/>
+      <w:r>
+        <w:t>monto_interes_planilla</w:t>
+      </w:r>
+      <w:proofErr w:type="spellEnd"/>
+      <w:r>
+        <w:t>}}</w:t>
       </w:r>
       <w:r>
         <w:br/>
         <w:t xml:space="preserve">TOTAL DE LA DEUDA AL </w:t>
       </w:r>
       <w:r>
-        <w:t>{{fecha_aprobacion_planilla}}</w:t>
+        <w:t>{{</w:t>
+      </w:r>
+      <w:proofErr w:type="spellStart"/>
+      <w:r>
+        <w:t>fecha_aprobacion_planilla</w:t>
+      </w:r>
+      <w:proofErr w:type="spellEnd"/>
+      <w:r>
+        <w:t>}}</w:t>
       </w:r>
       <w:r>
         <w:t xml:space="preserve">: </w:t>
       </w:r>
       <w:r>
-        <w:t>{{monto_total_planilla}}</w:t>
+        <w:t>{{</w:t>
+      </w:r>
+      <w:proofErr w:type="spellStart"/>
+      <w:r>
+        <w:t>monto_total_planilla</w:t>
+      </w:r>
+      <w:proofErr w:type="spellEnd"/>
+      <w:r>
+        <w:t>}}</w:t>
       </w:r>
       <w:r>
         <w:t>-</w:t>
@@ -855,20 +1804,53 @@
         <w:jc w:val="both"/>
       </w:pPr>
       <w:r>
-        <w:t xml:space="preserve">En consecuencia, la base para la regulación de honorarios por la aprobación de la planilla debe ser de {{monto_total_planilla}} denunciando que al {{fecha_aprobacion_planilla}} el Valor UMA </w:t>
+        <w:t>En consecuencia, la base para la regulación de honorarios por la aprobación de la planilla debe ser de {{</w:t>
+      </w:r>
+      <w:proofErr w:type="spellStart"/>
+      <w:r>
+        <w:t>monto_total_planilla</w:t>
+      </w:r>
+      <w:proofErr w:type="spellEnd"/>
+      <w:r>
+        <w:t>}} denunciando que al {{</w:t>
+      </w:r>
+      <w:proofErr w:type="spellStart"/>
+      <w:r>
+        <w:t>fecha_aprobacion_planilla</w:t>
+      </w:r>
+      <w:proofErr w:type="spellEnd"/>
+      <w:r>
+        <w:t xml:space="preserve">}} el Valor UMA </w:t>
       </w:r>
       <w:r>
         <w:t xml:space="preserve">era de </w:t>
       </w:r>
       <w:r>
-        <w:t xml:space="preserve">{{valor_uma_fecha_aprobacion_planilla}} </w:t>
+        <w:t>{{</w:t>
+      </w:r>
+      <w:proofErr w:type="spellStart"/>
+      <w:r>
+        <w:t>valor_uma_fecha_aprobacion_planilla</w:t>
+      </w:r>
+      <w:proofErr w:type="spellEnd"/>
+      <w:r>
+        <w:t xml:space="preserve">}} </w:t>
       </w:r>
       <w:r>
         <w:t xml:space="preserve">(conf. </w:t>
       </w:r>
       <w:r>
-        <w:t>{{acordada_fecha_aprobacion_planilla}}</w:t>
-      </w:r>
+        <w:t>{{</w:t>
+      </w:r>
+      <w:proofErr w:type="spellStart"/>
+      <w:r>
+        <w:t>acordada_fecha_aprobacion_planilla</w:t>
+      </w:r>
+      <w:proofErr w:type="spellEnd"/>
+      <w:r>
+        <w:t>}}</w:t>
+      </w:r>
+      <w:proofErr w:type="gramStart"/>
       <w:r>
         <w:t>)</w:t>
       </w:r>
@@ -878,20 +1860,28 @@
       <w:r>
         <w:t>)</w:t>
       </w:r>
+      <w:proofErr w:type="gramEnd"/>
       <w:r>
         <w:t xml:space="preserve">, por lo que la planilla equivale a </w:t>
       </w:r>
       <w:r>
         <w:t>{{</w:t>
       </w:r>
+      <w:proofErr w:type="spellStart"/>
       <w:r>
         <w:t>monto_uma_planilla</w:t>
       </w:r>
+      <w:proofErr w:type="spellEnd"/>
       <w:r>
         <w:t xml:space="preserve">}} </w:t>
       </w:r>
-      <w:r>
-        <w:t>uma ( monto /UMA)</w:t>
+      <w:proofErr w:type="spellStart"/>
+      <w:r>
+        <w:t>uma</w:t>
+      </w:r>
+      <w:proofErr w:type="spellEnd"/>
+      <w:r>
+        <w:t xml:space="preserve"> ( monto /UMA)</w:t>
       </w:r>
       <w:r>
         <w:t xml:space="preserve">. </w:t>
@@ -918,7 +1908,23 @@
         <w:jc w:val="both"/>
       </w:pPr>
       <w:r>
-        <w:t>{% if sentencia_trance_liquidacion %}</w:t>
+        <w:t xml:space="preserve">{% </w:t>
+      </w:r>
+      <w:proofErr w:type="spellStart"/>
+      <w:r>
+        <w:t>if</w:t>
+      </w:r>
+      <w:proofErr w:type="spellEnd"/>
+      <w:r>
+        <w:t xml:space="preserve"> </w:t>
+      </w:r>
+      <w:proofErr w:type="spellStart"/>
+      <w:r>
+        <w:t>sentencia_trance_liquidacion</w:t>
+      </w:r>
+      <w:proofErr w:type="spellEnd"/>
+      <w:r>
+        <w:t xml:space="preserve"> %}</w:t>
       </w:r>
     </w:p>
     <w:p>
@@ -933,7 +1939,31 @@
         <w:jc w:val="both"/>
       </w:pPr>
       <w:r>
-        <w:t>Por la sentencia de trance y remate corresponde actualizar la suma de {{monto_aprobacion_planilla}}, desde la fecha de corte, {{fecha_corte_planilla}}, hasta la fecha de su efectivo pago que fue el {{fecha_pago_planilla}}. Esto da como resultado:</w:t>
+        <w:t>Por la sentencia de trance y remate corresponde actualizar la suma de {{</w:t>
+      </w:r>
+      <w:proofErr w:type="spellStart"/>
+      <w:r>
+        <w:t>monto_aprobacion_planilla</w:t>
+      </w:r>
+      <w:proofErr w:type="spellEnd"/>
+      <w:r>
+        <w:t>}}, desde la fecha de corte, {{</w:t>
+      </w:r>
+      <w:proofErr w:type="spellStart"/>
+      <w:r>
+        <w:t>fecha_corte_planilla</w:t>
+      </w:r>
+      <w:proofErr w:type="spellEnd"/>
+      <w:r>
+        <w:t>}}, hasta la fecha de su efectivo pago que fue el {{</w:t>
+      </w:r>
+      <w:proofErr w:type="spellStart"/>
+      <w:r>
+        <w:t>fecha_pago_planilla</w:t>
+      </w:r>
+      <w:proofErr w:type="spellEnd"/>
+      <w:r>
+        <w:t>}}. Esto da como resultado:</w:t>
       </w:r>
     </w:p>
     <w:p>
@@ -991,7 +2021,15 @@
         <w:t xml:space="preserve">Importe: </w:t>
       </w:r>
       <w:r>
-        <w:t>{{monto_aprobacion_planilla}}</w:t>
+        <w:t>{{</w:t>
+      </w:r>
+      <w:proofErr w:type="spellStart"/>
+      <w:r>
+        <w:t>monto_aprobacion_planilla</w:t>
+      </w:r>
+      <w:proofErr w:type="spellEnd"/>
+      <w:r>
+        <w:t>}}</w:t>
       </w:r>
       <w:r>
         <w:rPr>
@@ -1002,7 +2040,15 @@
         <w:t xml:space="preserve">Desde el </w:t>
       </w:r>
       <w:r>
-        <w:t xml:space="preserve">{{fecha_corte_planilla}} </w:t>
+        <w:t>{{</w:t>
+      </w:r>
+      <w:proofErr w:type="spellStart"/>
+      <w:r>
+        <w:t>fecha_corte_planilla</w:t>
+      </w:r>
+      <w:proofErr w:type="spellEnd"/>
+      <w:r>
+        <w:t xml:space="preserve">}} </w:t>
       </w:r>
       <w:r>
         <w:rPr>
@@ -1012,7 +2058,15 @@
         <w:t xml:space="preserve">hasta el </w:t>
       </w:r>
       <w:r>
-        <w:t>{{fecha_pago_planilla}}</w:t>
+        <w:t>{{</w:t>
+      </w:r>
+      <w:proofErr w:type="spellStart"/>
+      <w:r>
+        <w:t>fecha_pago_planilla</w:t>
+      </w:r>
+      <w:proofErr w:type="spellEnd"/>
+      <w:r>
+        <w:t>}}</w:t>
       </w:r>
       <w:r>
         <w:rPr>
@@ -1031,13 +2085,21 @@
         <w:t xml:space="preserve">Interés: </w:t>
       </w:r>
       <w:r>
-        <w:t>{{inter</w:t>
+        <w:t>{{</w:t>
+      </w:r>
+      <w:proofErr w:type="spellStart"/>
+      <w:r>
+        <w:t>inter</w:t>
       </w:r>
       <w:r>
         <w:t>e</w:t>
       </w:r>
       <w:r>
-        <w:t>s_planilla_trance}}</w:t>
+        <w:t>s_planilla_trance</w:t>
+      </w:r>
+      <w:proofErr w:type="spellEnd"/>
+      <w:r>
+        <w:t>}}</w:t>
       </w:r>
       <w:r>
         <w:rPr>
@@ -1047,7 +2109,15 @@
         <w:t xml:space="preserve"> = </w:t>
       </w:r>
       <w:r>
-        <w:t>{{monto_interes_planilla_trance}}</w:t>
+        <w:t>{{</w:t>
+      </w:r>
+      <w:proofErr w:type="spellStart"/>
+      <w:r>
+        <w:t>monto_interes_planilla_trance</w:t>
+      </w:r>
+      <w:proofErr w:type="spellEnd"/>
+      <w:r>
+        <w:t>}}</w:t>
       </w:r>
       <w:r>
         <w:rPr>
@@ -1058,7 +2128,15 @@
         <w:t xml:space="preserve">TOTAL DE LA DEUDA AL </w:t>
       </w:r>
       <w:r>
-        <w:t>{{fecha_pago_planilla}}</w:t>
+        <w:t>{{</w:t>
+      </w:r>
+      <w:proofErr w:type="spellStart"/>
+      <w:r>
+        <w:t>fecha_pago_planilla</w:t>
+      </w:r>
+      <w:proofErr w:type="spellEnd"/>
+      <w:r>
+        <w:t>}}</w:t>
       </w:r>
       <w:r>
         <w:rPr>
@@ -1072,15 +2150,40 @@
           <w:color w:val="000000"/>
           <w:lang w:eastAsia="es-AR"/>
         </w:rPr>
-        <w:t>{{monto_total_planilla_trance}}</w:t>
-      </w:r>
+        <w:t>{{</w:t>
+      </w:r>
+      <w:proofErr w:type="spellStart"/>
       <w:r>
         <w:rPr>
           <w:color w:val="000000"/>
           <w:lang w:eastAsia="es-AR"/>
         </w:rPr>
+        <w:t>monto_total_planilla_trance</w:t>
+      </w:r>
+      <w:proofErr w:type="spellEnd"/>
+      <w:r>
+        <w:rPr>
+          <w:color w:val="000000"/>
+          <w:lang w:eastAsia="es-AR"/>
+        </w:rPr>
+        <w:t>}</w:t>
+      </w:r>
+      <w:proofErr w:type="gramStart"/>
+      <w:r>
+        <w:rPr>
+          <w:color w:val="000000"/>
+          <w:lang w:eastAsia="es-AR"/>
+        </w:rPr>
+        <w:t>}</w:t>
+      </w:r>
+      <w:r>
+        <w:rPr>
+          <w:color w:val="000000"/>
+          <w:lang w:eastAsia="es-AR"/>
+        </w:rPr>
         <w:t>.-</w:t>
       </w:r>
+      <w:proofErr w:type="gramEnd"/>
     </w:p>
     <w:p>
       <w:pPr>
@@ -1097,37 +2200,92 @@
           <w:color w:val="000000"/>
           <w:lang w:eastAsia="es-AR"/>
         </w:rPr>
-        <w:t xml:space="preserve">{{monto_total_planilla_trance}} </w:t>
-      </w:r>
-      <w:r>
-        <w:t xml:space="preserve">denunciando que al {{fecha_pago_planilla}} el Valor UMA </w:t>
+        <w:t>{{</w:t>
+      </w:r>
+      <w:proofErr w:type="spellStart"/>
+      <w:r>
+        <w:rPr>
+          <w:color w:val="000000"/>
+          <w:lang w:eastAsia="es-AR"/>
+        </w:rPr>
+        <w:t>monto_total_planilla_trance</w:t>
+      </w:r>
+      <w:proofErr w:type="spellEnd"/>
+      <w:r>
+        <w:rPr>
+          <w:color w:val="000000"/>
+          <w:lang w:eastAsia="es-AR"/>
+        </w:rPr>
+        <w:t xml:space="preserve">}} </w:t>
+      </w:r>
+      <w:r>
+        <w:t>denunciando que al {{</w:t>
+      </w:r>
+      <w:proofErr w:type="spellStart"/>
+      <w:r>
+        <w:t>fecha_pago_planilla</w:t>
+      </w:r>
+      <w:proofErr w:type="spellEnd"/>
+      <w:r>
+        <w:t xml:space="preserve">}} el Valor UMA </w:t>
       </w:r>
       <w:r>
         <w:t xml:space="preserve">era de </w:t>
       </w:r>
       <w:r>
-        <w:t xml:space="preserve">{{valor_uma_fecha_pago_planilla}} </w:t>
+        <w:t>{{</w:t>
+      </w:r>
+      <w:proofErr w:type="spellStart"/>
+      <w:r>
+        <w:t>valor_uma_fecha_pago_planilla</w:t>
+      </w:r>
+      <w:proofErr w:type="spellEnd"/>
+      <w:r>
+        <w:t xml:space="preserve">}} </w:t>
       </w:r>
       <w:r>
         <w:t xml:space="preserve">(conf. </w:t>
       </w:r>
       <w:r>
-        <w:t>{{acordada_fecha_pago_planilla}}</w:t>
+        <w:t>{{</w:t>
+      </w:r>
+      <w:proofErr w:type="spellStart"/>
+      <w:r>
+        <w:t>acordada_fecha_pago_planilla</w:t>
+      </w:r>
+      <w:proofErr w:type="spellEnd"/>
+      <w:r>
+        <w:t>}}</w:t>
       </w:r>
       <w:r>
         <w:t>)</w:t>
       </w:r>
       <w:r>
-        <w:t xml:space="preserve">, </w:t>
-      </w:r>
-      <w:r>
-        <w:t>por lo que la planilla equivale a {{</w:t>
-      </w:r>
+        <w:t>, por lo que la planilla equivale a {{</w:t>
+      </w:r>
+      <w:proofErr w:type="spellStart"/>
       <w:r>
         <w:t>monto_uma_planilla_trance</w:t>
       </w:r>
-      <w:r>
-        <w:t>}} uma ( monto /UMA)</w:t>
+      <w:proofErr w:type="spellEnd"/>
+      <w:r>
+        <w:t xml:space="preserve">}} </w:t>
+      </w:r>
+      <w:proofErr w:type="spellStart"/>
+      <w:r>
+        <w:t>uma</w:t>
+      </w:r>
+      <w:proofErr w:type="spellEnd"/>
+      <w:r>
+        <w:t xml:space="preserve"> </w:t>
+      </w:r>
+      <w:proofErr w:type="gramStart"/>
+      <w:r>
+        <w:t>( monto</w:t>
+      </w:r>
+      <w:proofErr w:type="gramEnd"/>
+      <w:r>
+        <w:t xml:space="preserve"> /UMA)</w:t>
       </w:r>
       <w:r>
         <w:t xml:space="preserve">. </w:t>
@@ -1138,9 +2296,11 @@
       <w:r>
         <w:t xml:space="preserve"> </w:t>
       </w:r>
+      <w:proofErr w:type="spellStart"/>
       <w:r>
         <w:t>endif</w:t>
       </w:r>
+      <w:proofErr w:type="spellEnd"/>
       <w:r>
         <w:t xml:space="preserve"> </w:t>
       </w:r>
@@ -1154,7 +2314,31 @@
         <w:jc w:val="both"/>
       </w:pPr>
       <w:r>
-        <w:t>{% if planilla_ampliacion  %}</w:t>
+        <w:t xml:space="preserve">{% </w:t>
+      </w:r>
+      <w:proofErr w:type="spellStart"/>
+      <w:r>
+        <w:t>if</w:t>
+      </w:r>
+      <w:proofErr w:type="spellEnd"/>
+      <w:r>
+        <w:t xml:space="preserve"> </w:t>
+      </w:r>
+      <w:proofErr w:type="spellStart"/>
+      <w:r>
+        <w:t>planilla_</w:t>
+      </w:r>
+      <w:proofErr w:type="gramStart"/>
+      <w:r>
+        <w:t>ampliacion</w:t>
+      </w:r>
+      <w:proofErr w:type="spellEnd"/>
+      <w:r>
+        <w:t xml:space="preserve">  %</w:t>
+      </w:r>
+      <w:proofErr w:type="gramEnd"/>
+      <w:r>
+        <w:t>}</w:t>
       </w:r>
     </w:p>
     <w:p>
@@ -1184,7 +2368,15 @@
         <w:t xml:space="preserve">de </w:t>
       </w:r>
       <w:r>
-        <w:t>{{monto_ampliacion}}</w:t>
+        <w:t>{{</w:t>
+      </w:r>
+      <w:proofErr w:type="spellStart"/>
+      <w:r>
+        <w:t>monto_ampliacion</w:t>
+      </w:r>
+      <w:proofErr w:type="spellEnd"/>
+      <w:r>
+        <w:t>}}</w:t>
       </w:r>
       <w:r>
         <w:t>, corresponde actualizarla</w:t>
@@ -1202,7 +2394,15 @@
         <w:t xml:space="preserve"> el </w:t>
       </w:r>
       <w:r>
-        <w:t>{{fecha_corte}}</w:t>
+        <w:t>{{</w:t>
+      </w:r>
+      <w:proofErr w:type="spellStart"/>
+      <w:r>
+        <w:t>fecha_corte</w:t>
+      </w:r>
+      <w:proofErr w:type="spellEnd"/>
+      <w:r>
+        <w:t>}}</w:t>
       </w:r>
       <w:r>
         <w:t>,</w:t>
@@ -1217,7 +2417,15 @@
         <w:t xml:space="preserve"> que fue </w:t>
       </w:r>
       <w:r>
-        <w:t>{{fecha_aprobacion_planilla_ampliacion}}</w:t>
+        <w:t>{{</w:t>
+      </w:r>
+      <w:proofErr w:type="spellStart"/>
+      <w:r>
+        <w:t>fecha_aprobacion_planilla_ampliacion</w:t>
+      </w:r>
+      <w:proofErr w:type="spellEnd"/>
+      <w:r>
+        <w:t>}}</w:t>
       </w:r>
       <w:r>
         <w:t xml:space="preserve">. Esto da como resultado: </w:t>
@@ -1257,7 +2465,15 @@
         <w:t xml:space="preserve">Importe: </w:t>
       </w:r>
       <w:r>
-        <w:t>{{monto_ampliacion}}</w:t>
+        <w:t>{{</w:t>
+      </w:r>
+      <w:proofErr w:type="spellStart"/>
+      <w:r>
+        <w:t>monto_ampliacion</w:t>
+      </w:r>
+      <w:proofErr w:type="spellEnd"/>
+      <w:r>
+        <w:t>}}</w:t>
       </w:r>
       <w:r>
         <w:t xml:space="preserve"> </w:t>
@@ -1267,13 +2483,29 @@
         <w:t xml:space="preserve">Desde el </w:t>
       </w:r>
       <w:r>
-        <w:t xml:space="preserve">{{fecha_corte}} </w:t>
+        <w:t>{{</w:t>
+      </w:r>
+      <w:proofErr w:type="spellStart"/>
+      <w:r>
+        <w:t>fecha_corte</w:t>
+      </w:r>
+      <w:proofErr w:type="spellEnd"/>
+      <w:r>
+        <w:t xml:space="preserve">}} </w:t>
       </w:r>
       <w:r>
         <w:t xml:space="preserve">hasta el </w:t>
       </w:r>
       <w:r>
-        <w:t>{{fecha_aprobacion_planilla_ampliacion}}</w:t>
+        <w:t>{{</w:t>
+      </w:r>
+      <w:proofErr w:type="spellStart"/>
+      <w:r>
+        <w:t>fecha_aprobacion_planilla_ampliacion</w:t>
+      </w:r>
+      <w:proofErr w:type="spellEnd"/>
+      <w:r>
+        <w:t>}}</w:t>
       </w:r>
       <w:r>
         <w:br/>
@@ -1284,29 +2516,61 @@
         <w:t xml:space="preserve">Interés: </w:t>
       </w:r>
       <w:r>
-        <w:t>{{interes}}</w:t>
+        <w:t>{{</w:t>
+      </w:r>
+      <w:proofErr w:type="spellStart"/>
+      <w:r>
+        <w:t>interes</w:t>
+      </w:r>
+      <w:proofErr w:type="spellEnd"/>
+      <w:r>
+        <w:t>}}</w:t>
       </w:r>
       <w:r>
         <w:t xml:space="preserve"> = </w:t>
       </w:r>
       <w:r>
-        <w:t>{{monto_interes}}</w:t>
+        <w:t>{{</w:t>
+      </w:r>
+      <w:proofErr w:type="spellStart"/>
+      <w:r>
+        <w:t>monto_interes</w:t>
+      </w:r>
+      <w:proofErr w:type="spellEnd"/>
+      <w:r>
+        <w:t>}}</w:t>
       </w:r>
       <w:r>
         <w:br/>
         <w:t xml:space="preserve">TOTAL DE LA DEUDA AL </w:t>
       </w:r>
       <w:r>
-        <w:t>{{fecha_aprobacion_planilla_ampliacion}}</w:t>
+        <w:t>{{</w:t>
+      </w:r>
+      <w:proofErr w:type="spellStart"/>
+      <w:r>
+        <w:t>fecha_aprobacion_planilla_ampliacion</w:t>
+      </w:r>
+      <w:proofErr w:type="spellEnd"/>
+      <w:r>
+        <w:t>}}</w:t>
       </w:r>
       <w:r>
         <w:t xml:space="preserve">: </w:t>
       </w:r>
       <w:r>
-        <w:t>{{monto_tot</w:t>
-      </w:r>
-      <w:r>
-        <w:t>al}}</w:t>
+        <w:t>{{</w:t>
+      </w:r>
+      <w:proofErr w:type="spellStart"/>
+      <w:r>
+        <w:t>monto_tot</w:t>
+      </w:r>
+      <w:r>
+        <w:t>al</w:t>
+      </w:r>
+      <w:proofErr w:type="spellEnd"/>
+      <w:r>
+        <w:t>}}</w:t>
       </w:r>
       <w:r>
         <w:t>.</w:t>
@@ -1332,7 +2596,15 @@
         <w:t>planilla será de</w:t>
       </w:r>
       <w:r>
-        <w:t xml:space="preserve"> {{monto_total}}</w:t>
+        <w:t xml:space="preserve"> {{</w:t>
+      </w:r>
+      <w:proofErr w:type="spellStart"/>
+      <w:r>
+        <w:t>monto_total</w:t>
+      </w:r>
+      <w:proofErr w:type="spellEnd"/>
+      <w:r>
+        <w:t>}}</w:t>
       </w:r>
       <w:r>
         <w:t>;</w:t>
@@ -1341,7 +2613,15 @@
         <w:t xml:space="preserve"> denunciando que al </w:t>
       </w:r>
       <w:r>
-        <w:t xml:space="preserve">{{fecha_aprobacion_planilla_ampliacion}} </w:t>
+        <w:t>{{</w:t>
+      </w:r>
+      <w:proofErr w:type="spellStart"/>
+      <w:r>
+        <w:t>fecha_aprobacion_planilla_ampliacion</w:t>
+      </w:r>
+      <w:proofErr w:type="spellEnd"/>
+      <w:r>
+        <w:t xml:space="preserve">}} </w:t>
       </w:r>
       <w:r>
         <w:t xml:space="preserve">el Valor UMA </w:t>
@@ -1350,7 +2630,15 @@
         <w:t xml:space="preserve">era de </w:t>
       </w:r>
       <w:r>
-        <w:t>{{valor_uma_fecha_aprobacion_planilla_ampliacion}}</w:t>
+        <w:t>{{</w:t>
+      </w:r>
+      <w:proofErr w:type="spellStart"/>
+      <w:r>
+        <w:t>valor_uma_fecha_aprobacion_planilla_ampliacion</w:t>
+      </w:r>
+      <w:proofErr w:type="spellEnd"/>
+      <w:r>
+        <w:t>}}</w:t>
       </w:r>
       <w:r>
         <w:t xml:space="preserve"> </w:t>
@@ -1359,7 +2647,15 @@
         <w:t>(conf.</w:t>
       </w:r>
       <w:r>
-        <w:t xml:space="preserve"> {{acordada_fecha_aprobacion_planilla_ampliacion}}</w:t>
+        <w:t xml:space="preserve"> {{</w:t>
+      </w:r>
+      <w:proofErr w:type="spellStart"/>
+      <w:r>
+        <w:t>acordada_fecha_aprobacion_planilla_ampliacion</w:t>
+      </w:r>
+      <w:proofErr w:type="spellEnd"/>
+      <w:r>
+        <w:t>}}</w:t>
       </w:r>
       <w:r>
         <w:t>)</w:t>
@@ -1367,11 +2663,29 @@
       <w:r>
         <w:t>, por lo que la planilla equivale a {{</w:t>
       </w:r>
+      <w:proofErr w:type="spellStart"/>
       <w:r>
         <w:t>monto_uma</w:t>
       </w:r>
-      <w:r>
-        <w:t>}} uma ( monto /UMA)</w:t>
+      <w:proofErr w:type="spellEnd"/>
+      <w:r>
+        <w:t xml:space="preserve">}} </w:t>
+      </w:r>
+      <w:proofErr w:type="spellStart"/>
+      <w:r>
+        <w:t>uma</w:t>
+      </w:r>
+      <w:proofErr w:type="spellEnd"/>
+      <w:r>
+        <w:t xml:space="preserve"> </w:t>
+      </w:r>
+      <w:proofErr w:type="gramStart"/>
+      <w:r>
+        <w:t>( monto</w:t>
+      </w:r>
+      <w:proofErr w:type="gramEnd"/>
+      <w:r>
+        <w:t xml:space="preserve"> /UMA)</w:t>
       </w:r>
       <w:r>
         <w:t xml:space="preserve">. </w:t>
@@ -1385,9 +2699,11 @@
       <w:r>
         <w:t xml:space="preserve"> </w:t>
       </w:r>
+      <w:proofErr w:type="spellStart"/>
       <w:r>
         <w:t>endif</w:t>
       </w:r>
+      <w:proofErr w:type="spellEnd"/>
       <w:r>
         <w:t xml:space="preserve"> </w:t>
       </w:r>
@@ -1401,7 +2717,23 @@
         <w:jc w:val="both"/>
       </w:pPr>
       <w:r>
-        <w:t>{% if sentencia_trance %}</w:t>
+        <w:t xml:space="preserve">{% </w:t>
+      </w:r>
+      <w:proofErr w:type="spellStart"/>
+      <w:r>
+        <w:t>if</w:t>
+      </w:r>
+      <w:proofErr w:type="spellEnd"/>
+      <w:r>
+        <w:t xml:space="preserve"> </w:t>
+      </w:r>
+      <w:proofErr w:type="spellStart"/>
+      <w:r>
+        <w:t>sentencia_trance</w:t>
+      </w:r>
+      <w:proofErr w:type="spellEnd"/>
+      <w:r>
+        <w:t xml:space="preserve"> %}</w:t>
       </w:r>
     </w:p>
     <w:p>
@@ -1430,11 +2762,16 @@
         <w:t xml:space="preserve">sentencia de trance y remate de fecha </w:t>
       </w:r>
       <w:r>
-        <w:t>{{sentencia_trance</w:t>
+        <w:t>{{</w:t>
+      </w:r>
+      <w:proofErr w:type="spellStart"/>
+      <w:r>
+        <w:t>sentencia_trance</w:t>
       </w:r>
       <w:r>
         <w:t>_fecha</w:t>
       </w:r>
+      <w:proofErr w:type="spellEnd"/>
       <w:r>
         <w:t>}}</w:t>
       </w:r>
@@ -1446,7 +2783,15 @@
         <w:t xml:space="preserve"> por la suma de </w:t>
       </w:r>
       <w:r>
-        <w:t>{{monto_ampliacion}}</w:t>
+        <w:t>{{</w:t>
+      </w:r>
+      <w:proofErr w:type="spellStart"/>
+      <w:r>
+        <w:t>monto_ampliacion</w:t>
+      </w:r>
+      <w:proofErr w:type="spellEnd"/>
+      <w:r>
+        <w:t>}}</w:t>
       </w:r>
       <w:r>
         <w:rPr>
@@ -1462,13 +2807,29 @@
         <w:t xml:space="preserve">desde la fecha de corte, </w:t>
       </w:r>
       <w:r>
-        <w:t>{{fecha_corte}}</w:t>
+        <w:t>{{</w:t>
+      </w:r>
+      <w:proofErr w:type="spellStart"/>
+      <w:r>
+        <w:t>fecha_corte</w:t>
+      </w:r>
+      <w:proofErr w:type="spellEnd"/>
+      <w:r>
+        <w:t>}}</w:t>
       </w:r>
       <w:r>
         <w:t xml:space="preserve">, hasta la fecha de su efectivo pago que fue el </w:t>
       </w:r>
       <w:r>
-        <w:t>{{fecha_pago}}</w:t>
+        <w:t>{{</w:t>
+      </w:r>
+      <w:proofErr w:type="spellStart"/>
+      <w:r>
+        <w:t>fecha_pago</w:t>
+      </w:r>
+      <w:proofErr w:type="spellEnd"/>
+      <w:r>
+        <w:t>}}</w:t>
       </w:r>
       <w:r>
         <w:t>. Esto da como resultado</w:t>
@@ -1529,7 +2890,15 @@
         <w:t xml:space="preserve">Importe: </w:t>
       </w:r>
       <w:r>
-        <w:t>{{monto_ampliacion}}</w:t>
+        <w:t>{{</w:t>
+      </w:r>
+      <w:proofErr w:type="spellStart"/>
+      <w:r>
+        <w:t>monto_ampliacion</w:t>
+      </w:r>
+      <w:proofErr w:type="spellEnd"/>
+      <w:r>
+        <w:t>}}</w:t>
       </w:r>
       <w:r>
         <w:rPr>
@@ -1547,7 +2916,15 @@
         <w:t xml:space="preserve">Desde el </w:t>
       </w:r>
       <w:r>
-        <w:t xml:space="preserve">{{fecha_corte}} </w:t>
+        <w:t>{{</w:t>
+      </w:r>
+      <w:proofErr w:type="spellStart"/>
+      <w:r>
+        <w:t>fecha_corte</w:t>
+      </w:r>
+      <w:proofErr w:type="spellEnd"/>
+      <w:r>
+        <w:t xml:space="preserve">}} </w:t>
       </w:r>
       <w:r>
         <w:rPr>
@@ -1557,7 +2934,15 @@
         <w:t xml:space="preserve">hasta el </w:t>
       </w:r>
       <w:r>
-        <w:t>{{fecha_pago}}</w:t>
+        <w:t>{{</w:t>
+      </w:r>
+      <w:proofErr w:type="spellStart"/>
+      <w:r>
+        <w:t>fecha_pago</w:t>
+      </w:r>
+      <w:proofErr w:type="spellEnd"/>
+      <w:r>
+        <w:t>}}</w:t>
       </w:r>
       <w:r>
         <w:rPr>
@@ -1580,46 +2965,86 @@
           <w:color w:val="000000"/>
           <w:lang w:eastAsia="es-AR"/>
         </w:rPr>
-        <w:t>{{inter</w:t>
-      </w:r>
+        <w:t>{{</w:t>
+      </w:r>
+      <w:proofErr w:type="spellStart"/>
       <w:r>
         <w:rPr>
           <w:color w:val="000000"/>
           <w:lang w:eastAsia="es-AR"/>
         </w:rPr>
-        <w:t>e</w:t>
+        <w:t>inter</w:t>
       </w:r>
       <w:r>
         <w:rPr>
           <w:color w:val="000000"/>
           <w:lang w:eastAsia="es-AR"/>
         </w:rPr>
-        <w:t>s_trance}}</w:t>
+        <w:t>e</w:t>
       </w:r>
       <w:r>
         <w:rPr>
           <w:color w:val="000000"/>
           <w:lang w:eastAsia="es-AR"/>
         </w:rPr>
-        <w:t xml:space="preserve"> = </w:t>
-      </w:r>
+        <w:t>s_trance</w:t>
+      </w:r>
+      <w:proofErr w:type="spellEnd"/>
       <w:r>
         <w:rPr>
           <w:color w:val="000000"/>
           <w:lang w:eastAsia="es-AR"/>
         </w:rPr>
-        <w:t>{{monto_interes_trance}}</w:t>
+        <w:t>}}</w:t>
       </w:r>
       <w:r>
         <w:rPr>
           <w:color w:val="000000"/>
           <w:lang w:eastAsia="es-AR"/>
         </w:rPr>
+        <w:t xml:space="preserve"> = </w:t>
+      </w:r>
+      <w:r>
+        <w:rPr>
+          <w:color w:val="000000"/>
+          <w:lang w:eastAsia="es-AR"/>
+        </w:rPr>
+        <w:t>{{</w:t>
+      </w:r>
+      <w:proofErr w:type="spellStart"/>
+      <w:r>
+        <w:rPr>
+          <w:color w:val="000000"/>
+          <w:lang w:eastAsia="es-AR"/>
+        </w:rPr>
+        <w:t>monto_interes_trance</w:t>
+      </w:r>
+      <w:proofErr w:type="spellEnd"/>
+      <w:r>
+        <w:rPr>
+          <w:color w:val="000000"/>
+          <w:lang w:eastAsia="es-AR"/>
+        </w:rPr>
+        <w:t>}}</w:t>
+      </w:r>
+      <w:r>
+        <w:rPr>
+          <w:color w:val="000000"/>
+          <w:lang w:eastAsia="es-AR"/>
+        </w:rPr>
         <w:br/>
         <w:t xml:space="preserve">TOTAL DE LA DEUDA AL </w:t>
       </w:r>
       <w:r>
-        <w:t>{{fecha_pago}}</w:t>
+        <w:t>{{</w:t>
+      </w:r>
+      <w:proofErr w:type="spellStart"/>
+      <w:r>
+        <w:t>fecha_pago</w:t>
+      </w:r>
+      <w:proofErr w:type="spellEnd"/>
+      <w:r>
+        <w:t>}}</w:t>
       </w:r>
       <w:r>
         <w:rPr>
@@ -1633,45 +3058,93 @@
           <w:color w:val="000000"/>
           <w:lang w:eastAsia="es-AR"/>
         </w:rPr>
-        <w:t>{{monto_total_trance}}</w:t>
-      </w:r>
+        <w:t>{{</w:t>
+      </w:r>
+      <w:proofErr w:type="spellStart"/>
       <w:r>
         <w:rPr>
           <w:color w:val="000000"/>
           <w:lang w:eastAsia="es-AR"/>
         </w:rPr>
-        <w:t xml:space="preserve">.- </w:t>
-      </w:r>
-    </w:p>
-    <w:p>
-      <w:pPr>
-        <w:pStyle w:val="Prrafodelista"/>
-        <w:spacing w:line="360" w:lineRule="auto"/>
-        <w:ind w:left="0"/>
+        <w:t>monto_total_trance</w:t>
+      </w:r>
+      <w:proofErr w:type="spellEnd"/>
+      <w:r>
         <w:rPr>
           <w:color w:val="000000"/>
           <w:lang w:eastAsia="es-AR"/>
         </w:rPr>
-      </w:pPr>
-    </w:p>
-    <w:p>
-      <w:pPr>
-        <w:pStyle w:val="Prrafodelista"/>
-        <w:spacing w:line="360" w:lineRule="auto"/>
-        <w:ind w:left="0" w:firstLine="1701"/>
-      </w:pPr>
-      <w:r>
-        <w:t>En consecuencia, la base para la regulación de honorarios por la sentencia de trance y remate debe ser de</w:t>
-      </w:r>
-      <w:r>
-        <w:t xml:space="preserve"> </w:t>
-      </w:r>
+        <w:t>}</w:t>
+      </w:r>
+      <w:proofErr w:type="gramStart"/>
       <w:r>
         <w:rPr>
           <w:color w:val="000000"/>
           <w:lang w:eastAsia="es-AR"/>
         </w:rPr>
-        <w:t>{{monto_total_trance}}</w:t>
+        <w:t>}</w:t>
+      </w:r>
+      <w:r>
+        <w:rPr>
+          <w:color w:val="000000"/>
+          <w:lang w:eastAsia="es-AR"/>
+        </w:rPr>
+        <w:t>.-</w:t>
+      </w:r>
+      <w:proofErr w:type="gramEnd"/>
+      <w:r>
+        <w:rPr>
+          <w:color w:val="000000"/>
+          <w:lang w:eastAsia="es-AR"/>
+        </w:rPr>
+        <w:t xml:space="preserve"> </w:t>
+      </w:r>
+    </w:p>
+    <w:p>
+      <w:pPr>
+        <w:pStyle w:val="Prrafodelista"/>
+        <w:spacing w:line="360" w:lineRule="auto"/>
+        <w:ind w:left="0"/>
+        <w:rPr>
+          <w:color w:val="000000"/>
+          <w:lang w:eastAsia="es-AR"/>
+        </w:rPr>
+      </w:pPr>
+    </w:p>
+    <w:p>
+      <w:pPr>
+        <w:pStyle w:val="Prrafodelista"/>
+        <w:spacing w:line="360" w:lineRule="auto"/>
+        <w:ind w:left="0" w:firstLine="1701"/>
+      </w:pPr>
+      <w:r>
+        <w:t>En consecuencia, la base para la regulación de honorarios por la sentencia de trance y remate debe ser de</w:t>
+      </w:r>
+      <w:r>
+        <w:t xml:space="preserve"> </w:t>
+      </w:r>
+      <w:r>
+        <w:rPr>
+          <w:color w:val="000000"/>
+          <w:lang w:eastAsia="es-AR"/>
+        </w:rPr>
+        <w:t>{{</w:t>
+      </w:r>
+      <w:proofErr w:type="spellStart"/>
+      <w:r>
+        <w:rPr>
+          <w:color w:val="000000"/>
+          <w:lang w:eastAsia="es-AR"/>
+        </w:rPr>
+        <w:t>monto_total_trance</w:t>
+      </w:r>
+      <w:proofErr w:type="spellEnd"/>
+      <w:r>
+        <w:rPr>
+          <w:color w:val="000000"/>
+          <w:lang w:eastAsia="es-AR"/>
+        </w:rPr>
+        <w:t>}}</w:t>
       </w:r>
       <w:r>
         <w:t xml:space="preserve">; </w:t>
@@ -1680,7 +3153,15 @@
         <w:t xml:space="preserve">denunciando que al </w:t>
       </w:r>
       <w:r>
-        <w:t xml:space="preserve">{{fecha_pago}} </w:t>
+        <w:t>{{</w:t>
+      </w:r>
+      <w:proofErr w:type="spellStart"/>
+      <w:r>
+        <w:t>fecha_pago</w:t>
+      </w:r>
+      <w:proofErr w:type="spellEnd"/>
+      <w:r>
+        <w:t xml:space="preserve">}} </w:t>
       </w:r>
       <w:r>
         <w:t xml:space="preserve">el Valor UMA </w:t>
@@ -1689,7 +3170,15 @@
         <w:t xml:space="preserve">era de </w:t>
       </w:r>
       <w:r>
-        <w:t>{{valor_uma_fecha_pago}}</w:t>
+        <w:t>{{</w:t>
+      </w:r>
+      <w:proofErr w:type="spellStart"/>
+      <w:r>
+        <w:t>valor_uma_fecha_pago</w:t>
+      </w:r>
+      <w:proofErr w:type="spellEnd"/>
+      <w:r>
+        <w:t>}}</w:t>
       </w:r>
       <w:r>
         <w:t xml:space="preserve"> </w:t>
@@ -1698,7 +3187,15 @@
         <w:t xml:space="preserve">(conf. </w:t>
       </w:r>
       <w:r>
-        <w:t>{{acordada_fecha_pago}}</w:t>
+        <w:t>{{</w:t>
+      </w:r>
+      <w:proofErr w:type="spellStart"/>
+      <w:r>
+        <w:t>acordada_fecha_pago</w:t>
+      </w:r>
+      <w:proofErr w:type="spellEnd"/>
+      <w:r>
+        <w:t>}}</w:t>
       </w:r>
       <w:r>
         <w:t>)</w:t>
@@ -1706,11 +3203,29 @@
       <w:r>
         <w:t>, por lo que la planilla equivale a {{</w:t>
       </w:r>
+      <w:proofErr w:type="spellStart"/>
       <w:r>
         <w:t>monto_uma_trance</w:t>
       </w:r>
-      <w:r>
-        <w:t>}} uma ( monto /UMA)</w:t>
+      <w:proofErr w:type="spellEnd"/>
+      <w:r>
+        <w:t xml:space="preserve">}} </w:t>
+      </w:r>
+      <w:proofErr w:type="spellStart"/>
+      <w:r>
+        <w:t>uma</w:t>
+      </w:r>
+      <w:proofErr w:type="spellEnd"/>
+      <w:r>
+        <w:t xml:space="preserve"> </w:t>
+      </w:r>
+      <w:proofErr w:type="gramStart"/>
+      <w:r>
+        <w:t>( monto</w:t>
+      </w:r>
+      <w:proofErr w:type="gramEnd"/>
+      <w:r>
+        <w:t xml:space="preserve"> /UMA)</w:t>
       </w:r>
       <w:r>
         <w:t xml:space="preserve">.  </w:t>
@@ -1724,9 +3239,11 @@
       <w:r>
         <w:t xml:space="preserve"> </w:t>
       </w:r>
+      <w:proofErr w:type="spellStart"/>
       <w:r>
         <w:t>endif</w:t>
       </w:r>
+      <w:proofErr w:type="spellEnd"/>
       <w:r>
         <w:t xml:space="preserve"> </w:t>
       </w:r>
@@ -1740,7 +3257,23 @@
         <w:jc w:val="both"/>
       </w:pPr>
       <w:r>
-        <w:t>{% if costas_a_su_orden %}</w:t>
+        <w:t xml:space="preserve">{% </w:t>
+      </w:r>
+      <w:proofErr w:type="spellStart"/>
+      <w:r>
+        <w:t>if</w:t>
+      </w:r>
+      <w:proofErr w:type="spellEnd"/>
+      <w:r>
+        <w:t xml:space="preserve"> </w:t>
+      </w:r>
+      <w:proofErr w:type="spellStart"/>
+      <w:r>
+        <w:t>costas_a_su_orden</w:t>
+      </w:r>
+      <w:proofErr w:type="spellEnd"/>
+      <w:r>
+        <w:t xml:space="preserve"> %}</w:t>
       </w:r>
     </w:p>
     <w:p>
@@ -1757,7 +3290,23 @@
         <w:t xml:space="preserve">Por el recurso de apelación resuelto en fecha </w:t>
       </w:r>
       <w:r>
-        <w:t>{{fecha_sentencia_interlocutoria}} la base del calculo resulta igual a la del punto anterior</w:t>
+        <w:t>{{</w:t>
+      </w:r>
+      <w:proofErr w:type="spellStart"/>
+      <w:r>
+        <w:t>fecha_sentencia_interlocutoria</w:t>
+      </w:r>
+      <w:proofErr w:type="spellEnd"/>
+      <w:r>
+        <w:t xml:space="preserve">}} la base del </w:t>
+      </w:r>
+      <w:proofErr w:type="spellStart"/>
+      <w:r>
+        <w:t>calculo</w:t>
+      </w:r>
+      <w:proofErr w:type="spellEnd"/>
+      <w:r>
+        <w:t xml:space="preserve"> resulta igual a la del punto anterior</w:t>
       </w:r>
       <w:r>
         <w:t>, con aplicación del porcentaje dispuesto por el art. 30. {%</w:t>
@@ -1765,9 +3314,11 @@
       <w:r>
         <w:t xml:space="preserve"> </w:t>
       </w:r>
+      <w:proofErr w:type="spellStart"/>
       <w:r>
         <w:t>endif</w:t>
       </w:r>
+      <w:proofErr w:type="spellEnd"/>
       <w:r>
         <w:t xml:space="preserve"> </w:t>
       </w:r>
@@ -1784,7 +3335,15 @@
         </w:rPr>
       </w:pPr>
       <w:r>
-        <w:t>{% if planilla_ampliacion_2 %}</w:t>
+        <w:t xml:space="preserve">{% </w:t>
+      </w:r>
+      <w:proofErr w:type="spellStart"/>
+      <w:r>
+        <w:t>if</w:t>
+      </w:r>
+      <w:proofErr w:type="spellEnd"/>
+      <w:r>
+        <w:t xml:space="preserve"> planilla_ampliacion_2 %}</w:t>
       </w:r>
     </w:p>
     <w:p>
@@ -1958,7 +3517,23 @@
         <w:t>monto_uma_2</w:t>
       </w:r>
       <w:r>
-        <w:t>}} uma ( monto /UMA)</w:t>
+        <w:t xml:space="preserve">}} </w:t>
+      </w:r>
+      <w:proofErr w:type="spellStart"/>
+      <w:r>
+        <w:t>uma</w:t>
+      </w:r>
+      <w:proofErr w:type="spellEnd"/>
+      <w:r>
+        <w:t xml:space="preserve"> </w:t>
+      </w:r>
+      <w:proofErr w:type="gramStart"/>
+      <w:r>
+        <w:t>( monto</w:t>
+      </w:r>
+      <w:proofErr w:type="gramEnd"/>
+      <w:r>
+        <w:t xml:space="preserve"> /UMA)</w:t>
       </w:r>
       <w:r>
         <w:t xml:space="preserve">.  </w:t>
@@ -1967,7 +3542,15 @@
         <w:t xml:space="preserve"> </w:t>
       </w:r>
       <w:r>
-        <w:t xml:space="preserve"> {% endif %}</w:t>
+        <w:t xml:space="preserve"> {% </w:t>
+      </w:r>
+      <w:proofErr w:type="spellStart"/>
+      <w:r>
+        <w:t>endif</w:t>
+      </w:r>
+      <w:proofErr w:type="spellEnd"/>
+      <w:r>
+        <w:t xml:space="preserve"> %}</w:t>
       </w:r>
     </w:p>
     <w:p>
@@ -1976,7 +3559,15 @@
         <w:jc w:val="both"/>
       </w:pPr>
       <w:r>
-        <w:t>{% if sentencia_trance_2 %}</w:t>
+        <w:t xml:space="preserve">{% </w:t>
+      </w:r>
+      <w:proofErr w:type="spellStart"/>
+      <w:r>
+        <w:t>if</w:t>
+      </w:r>
+      <w:proofErr w:type="spellEnd"/>
+      <w:r>
+        <w:t xml:space="preserve"> sentencia_trance_2 %}</w:t>
       </w:r>
     </w:p>
     <w:p>
@@ -1993,6 +3584,7 @@
       <w:r>
         <w:t xml:space="preserve">Por la sentencia de trance y remate de fecha </w:t>
       </w:r>
+      <w:proofErr w:type="gramStart"/>
       <w:r>
         <w:t>{{</w:t>
       </w:r>
@@ -2000,7 +3592,11 @@
         <w:t xml:space="preserve"> </w:t>
       </w:r>
       <w:r>
-        <w:t>sentencia_trance_fecha_2</w:t>
+        <w:t>sentencia</w:t>
+      </w:r>
+      <w:proofErr w:type="gramEnd"/>
+      <w:r>
+        <w:t>_trance_fecha_2</w:t>
       </w:r>
       <w:r>
         <w:t xml:space="preserve"> </w:t>
@@ -2171,14 +3767,22 @@
         <w:rPr>
           <w:lang w:val="es-AR"/>
         </w:rPr>
-        <w:t>{{monto_total_trance_2}}</w:t>
-      </w:r>
+        <w:t>{{monto_total_trance_2}</w:t>
+      </w:r>
+      <w:proofErr w:type="gramStart"/>
       <w:r>
         <w:rPr>
           <w:lang w:val="es-AR"/>
         </w:rPr>
+        <w:t>}</w:t>
+      </w:r>
+      <w:r>
+        <w:rPr>
+          <w:lang w:val="es-AR"/>
+        </w:rPr>
         <w:t>.-</w:t>
       </w:r>
+      <w:proofErr w:type="gramEnd"/>
     </w:p>
     <w:p>
       <w:pPr>
@@ -2226,7 +3830,23 @@
         <w:t>monto_uma_trance_2</w:t>
       </w:r>
       <w:r>
-        <w:t>}} uma ( monto /UMA)</w:t>
+        <w:t xml:space="preserve">}} </w:t>
+      </w:r>
+      <w:proofErr w:type="spellStart"/>
+      <w:r>
+        <w:t>uma</w:t>
+      </w:r>
+      <w:proofErr w:type="spellEnd"/>
+      <w:r>
+        <w:t xml:space="preserve"> </w:t>
+      </w:r>
+      <w:proofErr w:type="gramStart"/>
+      <w:r>
+        <w:t>( monto</w:t>
+      </w:r>
+      <w:proofErr w:type="gramEnd"/>
+      <w:r>
+        <w:t xml:space="preserve"> /UMA)</w:t>
       </w:r>
       <w:r>
         <w:t xml:space="preserve">.  </w:t>
@@ -2240,9 +3860,11 @@
       <w:r>
         <w:t xml:space="preserve"> </w:t>
       </w:r>
+      <w:proofErr w:type="spellStart"/>
       <w:r>
         <w:t>endif</w:t>
       </w:r>
+      <w:proofErr w:type="spellEnd"/>
       <w:r>
         <w:t xml:space="preserve"> </w:t>
       </w:r>
@@ -2256,7 +3878,15 @@
         <w:jc w:val="both"/>
       </w:pPr>
       <w:r>
-        <w:t>{% if costas_a_su_orden_2 %}</w:t>
+        <w:t xml:space="preserve">{% </w:t>
+      </w:r>
+      <w:proofErr w:type="spellStart"/>
+      <w:r>
+        <w:t>if</w:t>
+      </w:r>
+      <w:proofErr w:type="spellEnd"/>
+      <w:r>
+        <w:t xml:space="preserve"> costas_a_su_orden_2 %}</w:t>
       </w:r>
     </w:p>
     <w:p>
@@ -2288,9 +3918,11 @@
       <w:r>
         <w:t xml:space="preserve"> </w:t>
       </w:r>
+      <w:proofErr w:type="spellStart"/>
       <w:r>
         <w:t>endif</w:t>
       </w:r>
+      <w:proofErr w:type="spellEnd"/>
       <w:r>
         <w:t xml:space="preserve"> </w:t>
       </w:r>
@@ -2360,8 +3992,13 @@
       <w:r>
         <w:t xml:space="preserve"> “</w:t>
       </w:r>
-      <w:r>
-        <w:t>Kechiyan, Inés Silvia</w:t>
+      <w:proofErr w:type="spellStart"/>
+      <w:r>
+        <w:t>Kechiyan</w:t>
+      </w:r>
+      <w:proofErr w:type="spellEnd"/>
+      <w:r>
+        <w:t>, Inés Silvia</w:t>
       </w:r>
       <w:r>
         <w:t>”</w:t>
@@ -2382,8 +4019,13 @@
         <w:t xml:space="preserve">todas las etapas se desarrollaron </w:t>
       </w:r>
       <w:r>
-        <w:t>en vigencia de la ley N°</w:t>
-      </w:r>
+        <w:t xml:space="preserve">en vigencia de la ley </w:t>
+      </w:r>
+      <w:proofErr w:type="spellStart"/>
+      <w:r>
+        <w:t>N°</w:t>
+      </w:r>
+      <w:proofErr w:type="spellEnd"/>
       <w:r>
         <w:t xml:space="preserve"> 27.423</w:t>
       </w:r>
@@ -2466,7 +4108,15 @@
         <w:t>la actualización del monto aprobado por los intereses</w:t>
       </w:r>
       <w:r>
-        <w:t xml:space="preserve"> a tasa pasiva que fue notablemente inferior a la suba del Uma, conforme lo acredito con la liquidación que adjunto.</w:t>
+        <w:t xml:space="preserve"> a tasa pasiva que fue notablemente inferior a la suba del </w:t>
+      </w:r>
+      <w:proofErr w:type="spellStart"/>
+      <w:r>
+        <w:t>Uma</w:t>
+      </w:r>
+      <w:proofErr w:type="spellEnd"/>
+      <w:r>
+        <w:t>, conforme lo acredito con la liquidación que adjunto.</w:t>
       </w:r>
     </w:p>
     <w:p>
@@ -2529,7 +4179,15 @@
         <w:t>regular los honorarios</w:t>
       </w:r>
       <w:r>
-        <w:t xml:space="preserve"> contraria el art 1, 14bis,16,17,18, 33, 75 inc 19,22 y 23 de la CN por cuanto afecta el derecho a tener </w:t>
+        <w:t xml:space="preserve"> contraria el art 1, 14bis,16,17,18, 33, 75 </w:t>
+      </w:r>
+      <w:proofErr w:type="spellStart"/>
+      <w:r>
+        <w:t>inc</w:t>
+      </w:r>
+      <w:proofErr w:type="spellEnd"/>
+      <w:r>
+        <w:t xml:space="preserve"> 19,22 y 23 de la CN por cuanto afecta el derecho a tener </w:t>
       </w:r>
       <w:r>
         <w:t>una remuneración integral</w:t>
@@ -2576,7 +4234,15 @@
         <w:t xml:space="preserve">solicito se de intervención de las presentes actuaciones a la Caja de Seguridad Social para Abogados </w:t>
       </w:r>
       <w:r>
-        <w:t xml:space="preserve">con domicilio real en Avda. Sarmiento N° 308/302, Cuil 30-51872348-7 </w:t>
+        <w:t xml:space="preserve">con domicilio real en Avda. Sarmiento </w:t>
+      </w:r>
+      <w:proofErr w:type="spellStart"/>
+      <w:r>
+        <w:t>N°</w:t>
+      </w:r>
+      <w:proofErr w:type="spellEnd"/>
+      <w:r>
+        <w:t xml:space="preserve"> 308/302, Cuil 30-51872348-7 </w:t>
       </w:r>
       <w:r>
         <w:t>a los efectos que correspondan.</w:t>

</xml_diff>